<commit_message>
Se hacen correcciones en los recursos
</commit_message>
<xml_diff>
--- a/20180514 - Anteproyecto.docx
+++ b/20180514 - Anteproyecto.docx
@@ -1,6 +1,6 @@
 
 <file path=word/document.xml><?xml version="1.0" encoding="utf-8"?>
-<w:document xmlns:wpc="http://schemas.microsoft.com/office/word/2010/wordprocessingCanvas" xmlns:cx="http://schemas.microsoft.com/office/drawing/2014/chartex" xmlns:mc="http://schemas.openxmlformats.org/markup-compatibility/2006" xmlns:o="urn:schemas-microsoft-com:office:office" xmlns:r="http://schemas.openxmlformats.org/officeDocument/2006/relationships" xmlns:m="http://schemas.openxmlformats.org/officeDocument/2006/math" xmlns:v="urn:schemas-microsoft-com:vml" xmlns:wp14="http://schemas.microsoft.com/office/word/2010/wordprocessingDrawing" xmlns:wp="http://schemas.openxmlformats.org/drawingml/2006/wordprocessingDrawing" xmlns:w10="urn:schemas-microsoft-com:office:word" xmlns:w="http://schemas.openxmlformats.org/wordprocessingml/2006/main" xmlns:w14="http://schemas.microsoft.com/office/word/2010/wordml" xmlns:w15="http://schemas.microsoft.com/office/word/2012/wordml" xmlns:w16se="http://schemas.microsoft.com/office/word/2015/wordml/symex" xmlns:wpg="http://schemas.microsoft.com/office/word/2010/wordprocessingGroup" xmlns:wpi="http://schemas.microsoft.com/office/word/2010/wordprocessingInk" xmlns:wne="http://schemas.microsoft.com/office/word/2006/wordml" xmlns:wps="http://schemas.microsoft.com/office/word/2010/wordprocessingShape" mc:Ignorable="w14 w15 w16se wp14">
+<w:document xmlns:wpc="http://schemas.microsoft.com/office/word/2010/wordprocessingCanvas" xmlns:mc="http://schemas.openxmlformats.org/markup-compatibility/2006" xmlns:o="urn:schemas-microsoft-com:office:office" xmlns:r="http://schemas.openxmlformats.org/officeDocument/2006/relationships" xmlns:m="http://schemas.openxmlformats.org/officeDocument/2006/math" xmlns:v="urn:schemas-microsoft-com:vml" xmlns:wp14="http://schemas.microsoft.com/office/word/2010/wordprocessingDrawing" xmlns:wp="http://schemas.openxmlformats.org/drawingml/2006/wordprocessingDrawing" xmlns:w10="urn:schemas-microsoft-com:office:word" xmlns:w="http://schemas.openxmlformats.org/wordprocessingml/2006/main" xmlns:w14="http://schemas.microsoft.com/office/word/2010/wordml" xmlns:w15="http://schemas.microsoft.com/office/word/2012/wordml" xmlns:wpg="http://schemas.microsoft.com/office/word/2010/wordprocessingGroup" xmlns:wpi="http://schemas.microsoft.com/office/word/2010/wordprocessingInk" xmlns:wne="http://schemas.microsoft.com/office/word/2006/wordml" xmlns:wps="http://schemas.microsoft.com/office/word/2010/wordprocessingShape" mc:Ignorable="w14 w15 wp14">
   <w:body>
     <w:p>
       <w:pPr>
@@ -107,17 +107,8 @@
           <w:rFonts w:cs="Arial"/>
           <w:szCs w:val="24"/>
         </w:rPr>
-        <w:t xml:space="preserve">DAVID ALEXANDER </w:t>
-      </w:r>
-      <w:proofErr w:type="spellStart"/>
-      <w:r>
-        <w:rPr>
-          <w:rFonts w:cs="Arial"/>
-          <w:szCs w:val="24"/>
-        </w:rPr>
-        <w:t>CERON</w:t>
-      </w:r>
-      <w:proofErr w:type="spellEnd"/>
+        <w:t>DAVID ALEXANDER CERON</w:t>
+      </w:r>
     </w:p>
     <w:p>
       <w:pPr>
@@ -128,37 +119,12 @@
           <w:szCs w:val="24"/>
         </w:rPr>
       </w:pPr>
-      <w:proofErr w:type="spellStart"/>
-      <w:r>
-        <w:rPr>
-          <w:rFonts w:cs="Arial"/>
-          <w:szCs w:val="24"/>
-        </w:rPr>
-        <w:t>JHON</w:t>
-      </w:r>
-      <w:proofErr w:type="spellEnd"/>
-      <w:r>
-        <w:rPr>
-          <w:rFonts w:cs="Arial"/>
-          <w:szCs w:val="24"/>
-        </w:rPr>
-        <w:t xml:space="preserve"> MARIO </w:t>
-      </w:r>
-      <w:proofErr w:type="spellStart"/>
-      <w:r>
-        <w:rPr>
-          <w:rFonts w:cs="Arial"/>
-          <w:szCs w:val="24"/>
-        </w:rPr>
-        <w:t>GETIAL</w:t>
-      </w:r>
-      <w:proofErr w:type="spellEnd"/>
-      <w:r>
-        <w:rPr>
-          <w:rFonts w:cs="Arial"/>
-          <w:szCs w:val="24"/>
-        </w:rPr>
-        <w:t xml:space="preserve"> </w:t>
+      <w:r>
+        <w:rPr>
+          <w:rFonts w:cs="Arial"/>
+          <w:szCs w:val="24"/>
+        </w:rPr>
+        <w:t xml:space="preserve">JHON MARIO GETIAL </w:t>
       </w:r>
     </w:p>
     <w:p>
@@ -390,17 +356,8 @@
           <w:rFonts w:cs="Arial"/>
           <w:szCs w:val="24"/>
         </w:rPr>
-        <w:t xml:space="preserve">DAVID ALEXANDER </w:t>
-      </w:r>
-      <w:proofErr w:type="spellStart"/>
-      <w:r>
-        <w:rPr>
-          <w:rFonts w:cs="Arial"/>
-          <w:szCs w:val="24"/>
-        </w:rPr>
-        <w:t>CERON</w:t>
-      </w:r>
-      <w:proofErr w:type="spellEnd"/>
+        <w:t>DAVID ALEXANDER CERON</w:t>
+      </w:r>
     </w:p>
     <w:p>
       <w:pPr>
@@ -411,37 +368,12 @@
           <w:szCs w:val="24"/>
         </w:rPr>
       </w:pPr>
-      <w:proofErr w:type="spellStart"/>
-      <w:r>
-        <w:rPr>
-          <w:rFonts w:cs="Arial"/>
-          <w:szCs w:val="24"/>
-        </w:rPr>
-        <w:t>JHON</w:t>
-      </w:r>
-      <w:proofErr w:type="spellEnd"/>
-      <w:r>
-        <w:rPr>
-          <w:rFonts w:cs="Arial"/>
-          <w:szCs w:val="24"/>
-        </w:rPr>
-        <w:t xml:space="preserve"> MARIO </w:t>
-      </w:r>
-      <w:proofErr w:type="spellStart"/>
-      <w:r>
-        <w:rPr>
-          <w:rFonts w:cs="Arial"/>
-          <w:szCs w:val="24"/>
-        </w:rPr>
-        <w:t>GETIAL</w:t>
-      </w:r>
-      <w:proofErr w:type="spellEnd"/>
-      <w:r>
-        <w:rPr>
-          <w:rFonts w:cs="Arial"/>
-          <w:szCs w:val="24"/>
-        </w:rPr>
-        <w:t xml:space="preserve"> </w:t>
+      <w:r>
+        <w:rPr>
+          <w:rFonts w:cs="Arial"/>
+          <w:szCs w:val="24"/>
+        </w:rPr>
+        <w:t xml:space="preserve">JHON MARIO GETIAL </w:t>
       </w:r>
     </w:p>
     <w:p>
@@ -691,7 +623,7 @@
       <w:sdtContent>
         <w:p>
           <w:pPr>
-            <w:pStyle w:val="TtuloTDC"/>
+            <w:pStyle w:val="TtulodeTDC"/>
             <w:spacing w:line="360" w:lineRule="auto"/>
             <w:rPr>
               <w:rFonts w:cs="Arial"/>
@@ -4219,7 +4151,6 @@
       <w:r>
         <w:t xml:space="preserve"> los servicios ofrecidos </w:t>
       </w:r>
-      <w:proofErr w:type="gramStart"/>
       <w:r>
         <w:t>po</w:t>
       </w:r>
@@ -4230,11 +4161,7 @@
         <w:t>r  l</w:t>
       </w:r>
       <w:r>
-        <w:t>a</w:t>
-      </w:r>
-      <w:proofErr w:type="gramEnd"/>
-      <w:r>
-        <w:t xml:space="preserve"> universidad de Nariño.</w:t>
+        <w:t>a universidad de Nariño.</w:t>
       </w:r>
     </w:p>
     <w:p>
@@ -5535,17 +5462,8 @@
           <w:rFonts w:cs="Arial"/>
           <w:szCs w:val="24"/>
         </w:rPr>
-        <w:t xml:space="preserve">, según investigaciones realizadas por </w:t>
-      </w:r>
-      <w:proofErr w:type="spellStart"/>
-      <w:r>
-        <w:rPr>
-          <w:rFonts w:cs="Arial"/>
-          <w:szCs w:val="24"/>
-        </w:rPr>
-        <w:t>IMS</w:t>
-      </w:r>
-      <w:proofErr w:type="spellEnd"/>
+        <w:t>, según investigaciones realizadas por IMS</w:t>
+      </w:r>
       <w:r>
         <w:rPr>
           <w:rFonts w:cs="Arial"/>
@@ -5941,16 +5859,15 @@
         <w:rPr>
           <w:rFonts w:cs="Arial"/>
           <w:szCs w:val="24"/>
-          <w:highlight w:val="yellow"/>
-        </w:rPr>
-        <w:t>atreves</w:t>
-      </w:r>
-      <w:r>
-        <w:rPr>
-          <w:rFonts w:cs="Arial"/>
-          <w:szCs w:val="24"/>
-        </w:rPr>
-        <w:t xml:space="preserve"> de aplicaciones que han potenciado la utilidad de estos dispositivos, todas estas ventajas están siendo anuladas al momento de hacer uso de los servicios web institucionales, ya que no </w:t>
+        </w:rPr>
+        <w:t xml:space="preserve">a través </w:t>
+      </w:r>
+      <w:r>
+        <w:rPr>
+          <w:rFonts w:cs="Arial"/>
+          <w:szCs w:val="24"/>
+        </w:rPr>
+        <w:t xml:space="preserve">de aplicaciones que han potenciado la utilidad de estos dispositivos, todas estas ventajas están siendo anuladas al momento de hacer uso de los servicios web institucionales, ya que no </w:t>
       </w:r>
       <w:r>
         <w:rPr>
@@ -6154,15 +6071,13 @@
         </w:rPr>
         <w:t xml:space="preserve"> acerca de las ventajas de implementar aplicaciones </w:t>
       </w:r>
-      <w:proofErr w:type="spellStart"/>
-      <w:r>
-        <w:rPr>
-          <w:rFonts w:cs="Arial"/>
-          <w:szCs w:val="24"/>
-        </w:rPr>
-        <w:t>moviles</w:t>
-      </w:r>
-      <w:proofErr w:type="spellEnd"/>
+      <w:r>
+        <w:rPr>
+          <w:rFonts w:cs="Arial"/>
+          <w:szCs w:val="24"/>
+        </w:rPr>
+        <w:t>móviles</w:t>
+      </w:r>
       <w:r>
         <w:rPr>
           <w:rFonts w:cs="Arial"/>
@@ -8703,21 +8618,12 @@
                 <w:szCs w:val="24"/>
               </w:rPr>
             </w:pPr>
-            <w:proofErr w:type="spellStart"/>
-            <w:r>
-              <w:rPr>
-                <w:rFonts w:cs="Arial"/>
-                <w:szCs w:val="24"/>
-              </w:rPr>
-              <w:t>Titulo</w:t>
-            </w:r>
-            <w:proofErr w:type="spellEnd"/>
-            <w:r>
-              <w:rPr>
-                <w:rFonts w:cs="Arial"/>
-                <w:szCs w:val="24"/>
-              </w:rPr>
-              <w:t xml:space="preserve"> antecedente</w:t>
+            <w:r>
+              <w:rPr>
+                <w:rFonts w:cs="Arial"/>
+                <w:szCs w:val="24"/>
+              </w:rPr>
+              <w:t>Titulo antecedente</w:t>
             </w:r>
           </w:p>
         </w:tc>
@@ -9285,21 +9191,12 @@
                 <w:szCs w:val="24"/>
               </w:rPr>
             </w:pPr>
-            <w:proofErr w:type="spellStart"/>
-            <w:r>
-              <w:rPr>
-                <w:rFonts w:cs="Arial"/>
-                <w:szCs w:val="24"/>
-              </w:rPr>
-              <w:t>Titulo</w:t>
-            </w:r>
-            <w:proofErr w:type="spellEnd"/>
-            <w:r>
-              <w:rPr>
-                <w:rFonts w:cs="Arial"/>
-                <w:szCs w:val="24"/>
-              </w:rPr>
-              <w:t xml:space="preserve"> antecedente</w:t>
+            <w:r>
+              <w:rPr>
+                <w:rFonts w:cs="Arial"/>
+                <w:szCs w:val="24"/>
+              </w:rPr>
+              <w:t>Titulo antecedente</w:t>
             </w:r>
           </w:p>
         </w:tc>
@@ -9421,43 +9318,7 @@
                   <w:rFonts w:cs="Arial"/>
                   <w:szCs w:val="24"/>
                 </w:rPr>
-                <w:t>https://</w:t>
-              </w:r>
-              <w:proofErr w:type="spellStart"/>
-              <w:r>
-                <w:rPr>
-                  <w:rStyle w:val="Hipervnculo"/>
-                  <w:rFonts w:cs="Arial"/>
-                  <w:szCs w:val="24"/>
-                </w:rPr>
-                <w:t>repository.javeriana.edu.co</w:t>
-              </w:r>
-              <w:proofErr w:type="spellEnd"/>
-              <w:r>
-                <w:rPr>
-                  <w:rStyle w:val="Hipervnculo"/>
-                  <w:rFonts w:cs="Arial"/>
-                  <w:szCs w:val="24"/>
-                </w:rPr>
-                <w:t>/</w:t>
-              </w:r>
-              <w:proofErr w:type="spellStart"/>
-              <w:r>
-                <w:rPr>
-                  <w:rStyle w:val="Hipervnculo"/>
-                  <w:rFonts w:cs="Arial"/>
-                  <w:szCs w:val="24"/>
-                </w:rPr>
-                <w:t>handle</w:t>
-              </w:r>
-              <w:proofErr w:type="spellEnd"/>
-              <w:r>
-                <w:rPr>
-                  <w:rStyle w:val="Hipervnculo"/>
-                  <w:rFonts w:cs="Arial"/>
-                  <w:szCs w:val="24"/>
-                </w:rPr>
-                <w:t>/10554/21456</w:t>
+                <w:t>https://repository.javeriana.edu.co/handle/10554/21456</w:t>
               </w:r>
             </w:hyperlink>
           </w:p>
@@ -9515,23 +9376,7 @@
                 <w:rFonts w:cs="Arial"/>
                 <w:szCs w:val="24"/>
               </w:rPr>
-              <w:t xml:space="preserve">“La falta de información acerca de la localización y disponibilidad de servicios es una causa de problemas de coordinación para actividades académicas. También, los grandes campus universitarios presentan dificultades para la movilización y búsqueda de servicios. De lo anterior, se presenta </w:t>
-            </w:r>
-            <w:proofErr w:type="spellStart"/>
-            <w:r>
-              <w:rPr>
-                <w:rFonts w:cs="Arial"/>
-                <w:szCs w:val="24"/>
-              </w:rPr>
-              <w:t>NUBI</w:t>
-            </w:r>
-            <w:proofErr w:type="spellEnd"/>
-            <w:r>
-              <w:rPr>
-                <w:rFonts w:cs="Arial"/>
-                <w:szCs w:val="24"/>
-              </w:rPr>
-              <w:t xml:space="preserve"> una aplicación móvil adaptativa, con el objetivo de atender las necesidades individuales y colectivas de los estudiantes de la Pontificia Universidad Javeriana mediante el aporte comunitario de información y coordinación de grupos.”</w:t>
+              <w:t>“La falta de información acerca de la localización y disponibilidad de servicios es una causa de problemas de coordinación para actividades académicas. También, los grandes campus universitarios presentan dificultades para la movilización y búsqueda de servicios. De lo anterior, se presenta NUBI una aplicación móvil adaptativa, con el objetivo de atender las necesidades individuales y colectivas de los estudiantes de la Pontificia Universidad Javeriana mediante el aporte comunitario de información y coordinación de grupos.”</w:t>
             </w:r>
             <w:commentRangeEnd w:id="39"/>
             <w:r>
@@ -9873,21 +9718,12 @@
                 <w:szCs w:val="24"/>
               </w:rPr>
             </w:pPr>
-            <w:proofErr w:type="spellStart"/>
-            <w:r>
-              <w:rPr>
-                <w:rFonts w:cs="Arial"/>
-                <w:szCs w:val="24"/>
-              </w:rPr>
-              <w:t>Titulo</w:t>
-            </w:r>
-            <w:proofErr w:type="spellEnd"/>
-            <w:r>
-              <w:rPr>
-                <w:rFonts w:cs="Arial"/>
-                <w:szCs w:val="24"/>
-              </w:rPr>
-              <w:t xml:space="preserve"> antecedente</w:t>
+            <w:r>
+              <w:rPr>
+                <w:rFonts w:cs="Arial"/>
+                <w:szCs w:val="24"/>
+              </w:rPr>
+              <w:t>Titulo antecedente</w:t>
             </w:r>
           </w:p>
         </w:tc>
@@ -9909,17 +9745,8 @@
                 <w:rFonts w:cs="Arial"/>
                 <w:szCs w:val="24"/>
               </w:rPr>
-              <w:t xml:space="preserve">Diseño de una aplicación móvil para la consulta académica de la </w:t>
-            </w:r>
-            <w:proofErr w:type="spellStart"/>
-            <w:r>
-              <w:rPr>
-                <w:rFonts w:cs="Arial"/>
-                <w:szCs w:val="24"/>
-              </w:rPr>
-              <w:t>FIIS-UTP</w:t>
-            </w:r>
-            <w:proofErr w:type="spellEnd"/>
+              <w:t>Diseño de una aplicación móvil para la consulta académica de la FIIS-UTP</w:t>
+            </w:r>
           </w:p>
         </w:tc>
       </w:tr>
@@ -10115,23 +9942,7 @@
                 <w:rStyle w:val="fontstyle01"/>
                 <w:rFonts w:ascii="Arial" w:hAnsi="Arial" w:cs="Arial"/>
               </w:rPr>
-              <w:t>La Facultad de Ingeniería Industrial y de Sistemas (</w:t>
-            </w:r>
-            <w:proofErr w:type="spellStart"/>
-            <w:r>
-              <w:rPr>
-                <w:rStyle w:val="fontstyle01"/>
-                <w:rFonts w:ascii="Arial" w:hAnsi="Arial" w:cs="Arial"/>
-              </w:rPr>
-              <w:t>FIIS</w:t>
-            </w:r>
-            <w:proofErr w:type="spellEnd"/>
-            <w:r>
-              <w:rPr>
-                <w:rStyle w:val="fontstyle01"/>
-                <w:rFonts w:ascii="Arial" w:hAnsi="Arial" w:cs="Arial"/>
-              </w:rPr>
-              <w:t>), de la Universidad Tecnológica del Perú, cuenta con un sistema académico por medio de un portal web, que brinda información al estudiante. La consulta de horarios, la verificación de asistencias, detalle de las calificaciones tanto de prácticas calificadas como de exámenes parciales y finales, así como el control de pagos y su respectiva fecha de vencimiento son las que más solicitan, si bien es cierto el portal nos presenta más opciones, las descritas con anterioridad son las más frecuentadas.”</w:t>
+              <w:t>La Facultad de Ingeniería Industrial y de Sistemas (FIIS), de la Universidad Tecnológica del Perú, cuenta con un sistema académico por medio de un portal web, que brinda información al estudiante. La consulta de horarios, la verificación de asistencias, detalle de las calificaciones tanto de prácticas calificadas como de exámenes parciales y finales, así como el control de pagos y su respectiva fecha de vencimiento son las que más solicitan, si bien es cierto el portal nos presenta más opciones, las descritas con anterioridad son las más frecuentadas.”</w:t>
             </w:r>
             <w:commentRangeEnd w:id="42"/>
             <w:r>
@@ -10724,7 +10535,7 @@
           <w:rFonts w:cs="Arial"/>
           <w:noProof/>
           <w:szCs w:val="24"/>
-          <w:lang w:eastAsia="es-CO"/>
+          <w:lang w:val="es-ES" w:eastAsia="es-ES"/>
         </w:rPr>
         <w:drawing>
           <wp:anchor distT="0" distB="0" distL="114300" distR="114300" simplePos="0" relativeHeight="251659264" behindDoc="0" locked="0" layoutInCell="1" allowOverlap="1" wp14:anchorId="308B9B89" wp14:editId="03FD1F1A">
@@ -11180,6 +10991,7 @@
       <w:tblPr>
         <w:tblStyle w:val="Tablaconcuadrcula"/>
         <w:tblW w:w="8347" w:type="dxa"/>
+        <w:tblInd w:w="-5" w:type="dxa"/>
         <w:tblLayout w:type="fixed"/>
         <w:tblLook w:val="04A0" w:firstRow="1" w:lastRow="0" w:firstColumn="1" w:lastColumn="0" w:noHBand="0" w:noVBand="1"/>
       </w:tblPr>
@@ -11364,9 +11176,8 @@
               <w:rPr>
                 <w:rFonts w:cs="Arial"/>
                 <w:color w:val="000000"/>
-                <w:szCs w:val="24"/>
-              </w:rPr>
-              <w:t>3</w:t>
+              </w:rPr>
+              <w:t>2</w:t>
             </w:r>
           </w:p>
         </w:tc>
@@ -11390,7 +11201,6 @@
               <w:rPr>
                 <w:rFonts w:cs="Arial"/>
                 <w:color w:val="000000"/>
-                <w:szCs w:val="24"/>
               </w:rPr>
               <w:t>$ 40.000</w:t>
             </w:r>
@@ -11416,9 +11226,8 @@
               <w:rPr>
                 <w:rFonts w:cs="Arial"/>
                 <w:color w:val="000000"/>
-                <w:szCs w:val="24"/>
-              </w:rPr>
-              <w:t>72</w:t>
+              </w:rPr>
+              <w:t>48</w:t>
             </w:r>
           </w:p>
         </w:tc>
@@ -11442,9 +11251,8 @@
               <w:rPr>
                 <w:rFonts w:cs="Arial"/>
                 <w:color w:val="000000"/>
-                <w:szCs w:val="24"/>
-              </w:rPr>
-              <w:t>$ 2.880.000</w:t>
+              </w:rPr>
+              <w:t>$ 1.920.000</w:t>
             </w:r>
           </w:p>
         </w:tc>
@@ -11517,9 +11325,8 @@
               <w:rPr>
                 <w:rFonts w:cs="Arial"/>
                 <w:color w:val="000000"/>
-                <w:szCs w:val="24"/>
-              </w:rPr>
-              <w:t>25</w:t>
+              </w:rPr>
+              <w:t>15</w:t>
             </w:r>
           </w:p>
         </w:tc>
@@ -11543,7 +11350,6 @@
               <w:rPr>
                 <w:rFonts w:cs="Arial"/>
                 <w:color w:val="000000"/>
-                <w:szCs w:val="24"/>
               </w:rPr>
               <w:t>$ 15.000</w:t>
             </w:r>
@@ -11569,9 +11375,8 @@
               <w:rPr>
                 <w:rFonts w:cs="Arial"/>
                 <w:color w:val="000000"/>
-                <w:szCs w:val="24"/>
-              </w:rPr>
-              <w:t>600</w:t>
+              </w:rPr>
+              <w:t>360</w:t>
             </w:r>
           </w:p>
         </w:tc>
@@ -11595,9 +11400,8 @@
               <w:rPr>
                 <w:rFonts w:cs="Arial"/>
                 <w:color w:val="000000"/>
-                <w:szCs w:val="24"/>
-              </w:rPr>
-              <w:t>$ 9.000.000</w:t>
+              </w:rPr>
+              <w:t>$ 5.400.000</w:t>
             </w:r>
           </w:p>
         </w:tc>
@@ -11686,9 +11490,8 @@
               <w:rPr>
                 <w:rFonts w:cs="Arial"/>
                 <w:color w:val="000000"/>
-                <w:szCs w:val="24"/>
-              </w:rPr>
-              <w:t>25</w:t>
+              </w:rPr>
+              <w:t>15</w:t>
             </w:r>
           </w:p>
         </w:tc>
@@ -11712,7 +11515,6 @@
               <w:rPr>
                 <w:rFonts w:cs="Arial"/>
                 <w:color w:val="000000"/>
-                <w:szCs w:val="24"/>
               </w:rPr>
               <w:t>$ 15.000</w:t>
             </w:r>
@@ -11738,9 +11540,8 @@
               <w:rPr>
                 <w:rFonts w:cs="Arial"/>
                 <w:color w:val="000000"/>
-                <w:szCs w:val="24"/>
-              </w:rPr>
-              <w:t>600</w:t>
+              </w:rPr>
+              <w:t>360</w:t>
             </w:r>
           </w:p>
         </w:tc>
@@ -11764,9 +11565,8 @@
               <w:rPr>
                 <w:rFonts w:cs="Arial"/>
                 <w:color w:val="000000"/>
-                <w:szCs w:val="24"/>
-              </w:rPr>
-              <w:t>$ 9.000.000</w:t>
+              </w:rPr>
+              <w:t>$ 5.400.000</w:t>
             </w:r>
           </w:p>
         </w:tc>
@@ -11889,9 +11689,8 @@
               <w:rPr>
                 <w:rFonts w:cs="Arial"/>
                 <w:color w:val="000000"/>
-                <w:szCs w:val="24"/>
-              </w:rPr>
-              <w:t>25</w:t>
+              </w:rPr>
+              <w:t>15</w:t>
             </w:r>
           </w:p>
         </w:tc>
@@ -11918,7 +11717,6 @@
               <w:rPr>
                 <w:rFonts w:cs="Arial"/>
                 <w:color w:val="000000"/>
-                <w:szCs w:val="24"/>
               </w:rPr>
               <w:t>$ 15.000</w:t>
             </w:r>
@@ -11944,9 +11742,8 @@
               <w:rPr>
                 <w:rFonts w:cs="Arial"/>
                 <w:color w:val="000000"/>
-                <w:szCs w:val="24"/>
-              </w:rPr>
-              <w:t>600</w:t>
+              </w:rPr>
+              <w:t>360</w:t>
             </w:r>
           </w:p>
         </w:tc>
@@ -11970,9 +11767,8 @@
               <w:rPr>
                 <w:rFonts w:cs="Arial"/>
                 <w:color w:val="000000"/>
-                <w:szCs w:val="24"/>
-              </w:rPr>
-              <w:t>$ 9.000.000</w:t>
+              </w:rPr>
+              <w:t>$ 5.400.000</w:t>
             </w:r>
           </w:p>
         </w:tc>
@@ -12051,7 +11847,6 @@
               <w:rPr>
                 <w:rFonts w:cs="Arial"/>
                 <w:color w:val="000000"/>
-                <w:szCs w:val="24"/>
               </w:rPr>
               <w:t>Total</w:t>
             </w:r>
@@ -12079,9 +11874,8 @@
               <w:rPr>
                 <w:rFonts w:cs="Arial"/>
                 <w:color w:val="000000"/>
-                <w:szCs w:val="24"/>
-              </w:rPr>
-              <w:t>1872</w:t>
+              </w:rPr>
+              <w:t>1128</w:t>
             </w:r>
           </w:p>
         </w:tc>
@@ -12103,21 +11897,12 @@
                 <w:szCs w:val="24"/>
               </w:rPr>
             </w:pPr>
-            <w:commentRangeStart w:id="52"/>
             <w:r>
               <w:rPr>
                 <w:rFonts w:cs="Arial"/>
                 <w:color w:val="000000"/>
-                <w:szCs w:val="24"/>
-              </w:rPr>
-              <w:t>$ 29.880.000</w:t>
-            </w:r>
-            <w:commentRangeEnd w:id="52"/>
-            <w:r>
-              <w:rPr>
-                <w:rStyle w:val="Refdecomentario"/>
-              </w:rPr>
-              <w:commentReference w:id="52"/>
+              </w:rPr>
+              <w:t>$ 18.120.000</w:t>
             </w:r>
           </w:p>
         </w:tc>
@@ -12164,26 +11949,19 @@
         <w:jc w:val="both"/>
         <w:rPr>
           <w:rFonts w:cs="Arial"/>
-          <w:szCs w:val="24"/>
-        </w:rPr>
-      </w:pPr>
-    </w:p>
-    <w:p>
-      <w:pPr>
-        <w:pStyle w:val="Prrafodelista"/>
-        <w:spacing w:line="360" w:lineRule="auto"/>
-        <w:ind w:left="0"/>
-        <w:jc w:val="both"/>
-        <w:rPr>
-          <w:rFonts w:cs="Arial"/>
           <w:b/>
           <w:bCs/>
           <w:color w:val="000000"/>
           <w:szCs w:val="24"/>
         </w:rPr>
       </w:pPr>
-      <w:commentRangeStart w:id="53"/>
-      <w:r>
+    </w:p>
+    <w:p>
+      <w:pPr>
+        <w:pStyle w:val="Prrafodelista"/>
+        <w:spacing w:line="360" w:lineRule="auto"/>
+        <w:ind w:left="0"/>
+        <w:jc w:val="both"/>
         <w:rPr>
           <w:rFonts w:cs="Arial"/>
           <w:b/>
@@ -12191,9 +11969,14 @@
           <w:color w:val="000000"/>
           <w:szCs w:val="24"/>
         </w:rPr>
-        <w:t xml:space="preserve">** </w:t>
-      </w:r>
-      <w:r>
+      </w:pPr>
+    </w:p>
+    <w:p>
+      <w:pPr>
+        <w:pStyle w:val="Prrafodelista"/>
+        <w:spacing w:line="360" w:lineRule="auto"/>
+        <w:ind w:left="0"/>
+        <w:jc w:val="both"/>
         <w:rPr>
           <w:rFonts w:cs="Arial"/>
           <w:b/>
@@ -12201,80 +11984,27 @@
           <w:color w:val="000000"/>
           <w:szCs w:val="24"/>
         </w:rPr>
-        <w:t>Debido a que el trabajo se realizara en el marco de desarrollo de trabajo de grado, los valores anteriores son estimados.</w:t>
-      </w:r>
-      <w:commentRangeEnd w:id="53"/>
-      <w:r>
-        <w:rPr>
-          <w:rStyle w:val="Refdecomentario"/>
-        </w:rPr>
-        <w:commentReference w:id="53"/>
-      </w:r>
-    </w:p>
-    <w:p>
-      <w:pPr>
-        <w:pStyle w:val="Prrafodelista"/>
+      </w:pPr>
+    </w:p>
+    <w:p>
+      <w:pPr>
+        <w:pStyle w:val="Ttulo2"/>
         <w:spacing w:line="360" w:lineRule="auto"/>
         <w:ind w:left="0"/>
-        <w:jc w:val="both"/>
-        <w:rPr>
-          <w:rFonts w:cs="Arial"/>
-          <w:b/>
-          <w:bCs/>
-          <w:color w:val="000000"/>
-          <w:szCs w:val="24"/>
-        </w:rPr>
-      </w:pPr>
-    </w:p>
-    <w:p>
-      <w:pPr>
-        <w:pStyle w:val="Prrafodelista"/>
-        <w:spacing w:line="360" w:lineRule="auto"/>
-        <w:ind w:left="0"/>
-        <w:jc w:val="both"/>
-        <w:rPr>
-          <w:rFonts w:cs="Arial"/>
-          <w:b/>
-          <w:bCs/>
-          <w:color w:val="000000"/>
-          <w:szCs w:val="24"/>
-        </w:rPr>
-      </w:pPr>
-    </w:p>
-    <w:p>
-      <w:pPr>
-        <w:pStyle w:val="Prrafodelista"/>
-        <w:spacing w:line="360" w:lineRule="auto"/>
-        <w:ind w:left="0"/>
-        <w:jc w:val="both"/>
-        <w:rPr>
-          <w:rFonts w:cs="Arial"/>
-          <w:b/>
-          <w:bCs/>
-          <w:color w:val="000000"/>
-          <w:szCs w:val="24"/>
-        </w:rPr>
-      </w:pPr>
-    </w:p>
-    <w:p>
-      <w:pPr>
-        <w:pStyle w:val="Ttulo2"/>
-        <w:spacing w:line="360" w:lineRule="auto"/>
-        <w:ind w:left="0"/>
-      </w:pPr>
-      <w:bookmarkStart w:id="54" w:name="_Toc514069631"/>
-      <w:bookmarkStart w:id="55" w:name="_Toc514076714"/>
-      <w:r>
-        <w:lastRenderedPageBreak/>
+      </w:pPr>
+      <w:bookmarkStart w:id="52" w:name="_Toc514069631"/>
+      <w:bookmarkStart w:id="53" w:name="_Toc514076714"/>
+      <w:r>
         <w:t>RECURSOS TECNOLÓGICOS</w:t>
       </w:r>
-      <w:bookmarkEnd w:id="54"/>
-      <w:bookmarkEnd w:id="55"/>
+      <w:bookmarkEnd w:id="52"/>
+      <w:bookmarkEnd w:id="53"/>
     </w:p>
     <w:tbl>
       <w:tblPr>
         <w:tblStyle w:val="Tablaconcuadrcula"/>
         <w:tblW w:w="8347" w:type="dxa"/>
+        <w:tblInd w:w="-50" w:type="dxa"/>
         <w:tblLayout w:type="fixed"/>
         <w:tblLook w:val="04A0" w:firstRow="1" w:lastRow="0" w:firstColumn="1" w:lastColumn="0" w:noHBand="0" w:noVBand="1"/>
       </w:tblPr>
@@ -12282,8 +12012,8 @@
         <w:gridCol w:w="1260"/>
         <w:gridCol w:w="2977"/>
         <w:gridCol w:w="1417"/>
-        <w:gridCol w:w="1276"/>
-        <w:gridCol w:w="1417"/>
+        <w:gridCol w:w="1190"/>
+        <w:gridCol w:w="1503"/>
       </w:tblGrid>
       <w:tr>
         <w:trPr>
@@ -12366,7 +12096,7 @@
         </w:tc>
         <w:tc>
           <w:tcPr>
-            <w:tcW w:w="1276" w:type="dxa"/>
+            <w:tcW w:w="1190" w:type="dxa"/>
             <w:shd w:val="clear" w:color="auto" w:fill="BDD6EE" w:themeFill="accent1" w:themeFillTint="66"/>
           </w:tcPr>
           <w:p>
@@ -12385,13 +12115,13 @@
                 <w:rFonts w:cs="Arial"/>
                 <w:szCs w:val="24"/>
               </w:rPr>
-              <w:t>Cantidad</w:t>
+              <w:t>Horas Totales</w:t>
             </w:r>
           </w:p>
         </w:tc>
         <w:tc>
           <w:tcPr>
-            <w:tcW w:w="1417" w:type="dxa"/>
+            <w:tcW w:w="1503" w:type="dxa"/>
             <w:shd w:val="clear" w:color="auto" w:fill="BDD6EE" w:themeFill="accent1" w:themeFillTint="66"/>
           </w:tcPr>
           <w:p>
@@ -12455,14 +12185,20 @@
                 <w:szCs w:val="24"/>
               </w:rPr>
             </w:pPr>
-            <w:commentRangeStart w:id="56"/>
+            <w:r>
+              <w:rPr>
+                <w:rFonts w:cs="Arial"/>
+                <w:szCs w:val="24"/>
+              </w:rPr>
+              <w:t xml:space="preserve">3computadores portátiles con procesador Intel </w:t>
+            </w:r>
             <w:proofErr w:type="spellStart"/>
             <w:r>
               <w:rPr>
                 <w:rFonts w:cs="Arial"/>
                 <w:szCs w:val="24"/>
               </w:rPr>
-              <w:t>3computadores</w:t>
+              <w:t>Core</w:t>
             </w:r>
             <w:proofErr w:type="spellEnd"/>
             <w:r>
@@ -12470,46 +12206,22 @@
                 <w:rFonts w:cs="Arial"/>
                 <w:szCs w:val="24"/>
               </w:rPr>
-              <w:t xml:space="preserve"> portátiles con procesador Intel Core </w:t>
-            </w:r>
-            <w:proofErr w:type="spellStart"/>
-            <w:r>
-              <w:rPr>
-                <w:rFonts w:cs="Arial"/>
-                <w:szCs w:val="24"/>
-              </w:rPr>
-              <w:t>i7</w:t>
-            </w:r>
-            <w:proofErr w:type="spellEnd"/>
-            <w:r>
-              <w:rPr>
-                <w:rFonts w:cs="Arial"/>
-                <w:szCs w:val="24"/>
-              </w:rPr>
-              <w:t xml:space="preserve">, </w:t>
-            </w:r>
-            <w:proofErr w:type="spellStart"/>
-            <w:r>
-              <w:rPr>
-                <w:rFonts w:cs="Arial"/>
-                <w:szCs w:val="24"/>
-              </w:rPr>
-              <w:t>6GB</w:t>
-            </w:r>
-            <w:proofErr w:type="spellEnd"/>
-            <w:r>
-              <w:rPr>
-                <w:rFonts w:cs="Arial"/>
-                <w:szCs w:val="24"/>
-              </w:rPr>
-              <w:t xml:space="preserve"> RAM, disco duro de 1 TB.</w:t>
+              <w:t xml:space="preserve"> </w:t>
+            </w:r>
+            <w:r>
+              <w:rPr>
+                <w:rFonts w:cs="Arial"/>
+                <w:szCs w:val="24"/>
+              </w:rPr>
+              <w:lastRenderedPageBreak/>
+              <w:t>i7, 6GB RAM, disco duro de 1 TB.</w:t>
             </w:r>
           </w:p>
         </w:tc>
         <w:tc>
           <w:tcPr>
             <w:tcW w:w="1417" w:type="dxa"/>
-            <w:vAlign w:val="bottom"/>
+            <w:vAlign w:val="center"/>
           </w:tcPr>
           <w:p>
             <w:pPr>
@@ -12527,14 +12239,15 @@
                 <w:rFonts w:ascii="Calibri" w:hAnsi="Calibri" w:cs="Calibri"/>
                 <w:color w:val="000000"/>
               </w:rPr>
+              <w:lastRenderedPageBreak/>
               <w:t>$ 350</w:t>
             </w:r>
           </w:p>
         </w:tc>
         <w:tc>
           <w:tcPr>
-            <w:tcW w:w="1276" w:type="dxa"/>
-            <w:vAlign w:val="bottom"/>
+            <w:tcW w:w="1190" w:type="dxa"/>
+            <w:vAlign w:val="center"/>
           </w:tcPr>
           <w:p>
             <w:pPr>
@@ -12552,14 +12265,14 @@
                 <w:rFonts w:ascii="Calibri" w:hAnsi="Calibri" w:cs="Calibri"/>
                 <w:color w:val="000000"/>
               </w:rPr>
-              <w:t>1800</w:t>
+              <w:t>1080</w:t>
             </w:r>
           </w:p>
         </w:tc>
         <w:tc>
           <w:tcPr>
-            <w:tcW w:w="1417" w:type="dxa"/>
-            <w:vAlign w:val="bottom"/>
+            <w:tcW w:w="1503" w:type="dxa"/>
+            <w:vAlign w:val="center"/>
           </w:tcPr>
           <w:p>
             <w:pPr>
@@ -12577,14 +12290,7 @@
                 <w:rFonts w:ascii="Calibri" w:hAnsi="Calibri" w:cs="Calibri"/>
                 <w:color w:val="000000"/>
               </w:rPr>
-              <w:t>$ 630.000</w:t>
-            </w:r>
-            <w:commentRangeEnd w:id="56"/>
-            <w:r>
-              <w:rPr>
-                <w:rStyle w:val="Refdecomentario"/>
-              </w:rPr>
-              <w:commentReference w:id="56"/>
+              <w:t>$ 378.000</w:t>
             </w:r>
           </w:p>
         </w:tc>
@@ -12613,6 +12319,7 @@
                 <w:rStyle w:val="fontstyle01"/>
                 <w:rFonts w:ascii="Arial" w:hAnsi="Arial" w:cs="Arial"/>
               </w:rPr>
+              <w:lastRenderedPageBreak/>
               <w:t>Software</w:t>
             </w:r>
           </w:p>
@@ -12654,7 +12361,23 @@
                 <w:rFonts w:cs="Arial"/>
                 <w:szCs w:val="24"/>
               </w:rPr>
-              <w:t xml:space="preserve"> Android </w:t>
+              <w:t xml:space="preserve"> </w:t>
+            </w:r>
+            <w:proofErr w:type="spellStart"/>
+            <w:r>
+              <w:rPr>
+                <w:rFonts w:cs="Arial"/>
+                <w:szCs w:val="24"/>
+              </w:rPr>
+              <w:t>Android</w:t>
+            </w:r>
+            <w:proofErr w:type="spellEnd"/>
+            <w:r>
+              <w:rPr>
+                <w:rFonts w:cs="Arial"/>
+                <w:szCs w:val="24"/>
+              </w:rPr>
+              <w:t xml:space="preserve"> </w:t>
             </w:r>
             <w:proofErr w:type="spellStart"/>
             <w:r>
@@ -12684,6 +12407,7 @@
         <w:tc>
           <w:tcPr>
             <w:tcW w:w="1417" w:type="dxa"/>
+            <w:vAlign w:val="center"/>
           </w:tcPr>
           <w:p>
             <w:pPr>
@@ -12696,26 +12420,19 @@
                 <w:szCs w:val="24"/>
               </w:rPr>
             </w:pPr>
-            <w:commentRangeStart w:id="57"/>
-            <w:r>
-              <w:rPr>
-                <w:rFonts w:cs="Arial"/>
-                <w:szCs w:val="24"/>
-              </w:rPr>
-              <w:t>Gratis</w:t>
-            </w:r>
-            <w:commentRangeEnd w:id="57"/>
-            <w:r>
-              <w:rPr>
-                <w:rStyle w:val="Refdecomentario"/>
-              </w:rPr>
-              <w:commentReference w:id="57"/>
+            <w:r>
+              <w:rPr>
+                <w:rFonts w:cs="Arial"/>
+                <w:color w:val="000000"/>
+              </w:rPr>
+              <w:t>$ 0</w:t>
             </w:r>
           </w:p>
         </w:tc>
         <w:tc>
           <w:tcPr>
-            <w:tcW w:w="1276" w:type="dxa"/>
+            <w:tcW w:w="1190" w:type="dxa"/>
+            <w:vAlign w:val="center"/>
           </w:tcPr>
           <w:p>
             <w:pPr>
@@ -12731,15 +12448,16 @@
             <w:r>
               <w:rPr>
                 <w:rFonts w:cs="Arial"/>
-                <w:szCs w:val="24"/>
-              </w:rPr>
-              <w:t>Gratis</w:t>
+                <w:color w:val="000000"/>
+              </w:rPr>
+              <w:t>450</w:t>
             </w:r>
           </w:p>
         </w:tc>
         <w:tc>
           <w:tcPr>
-            <w:tcW w:w="1417" w:type="dxa"/>
+            <w:tcW w:w="1503" w:type="dxa"/>
+            <w:vAlign w:val="center"/>
           </w:tcPr>
           <w:p>
             <w:pPr>
@@ -12754,10 +12472,10 @@
             </w:pPr>
             <w:r>
               <w:rPr>
-                <w:rFonts w:cs="Arial"/>
-                <w:szCs w:val="24"/>
-              </w:rPr>
-              <w:t>Gratis</w:t>
+                <w:rFonts w:ascii="Calibri" w:hAnsi="Calibri" w:cs="Arial"/>
+                <w:color w:val="000000"/>
+              </w:rPr>
+              <w:t>$ 0</w:t>
             </w:r>
           </w:p>
         </w:tc>
@@ -12824,7 +12542,6 @@
               </w:rPr>
               <w:t xml:space="preserve"> </w:t>
             </w:r>
-            <w:proofErr w:type="spellStart"/>
             <w:r>
               <w:rPr>
                 <w:rFonts w:cs="Arial"/>
@@ -12832,7 +12549,6 @@
               </w:rPr>
               <w:t>8u172</w:t>
             </w:r>
-            <w:proofErr w:type="spellEnd"/>
             <w:r>
               <w:rPr>
                 <w:rFonts w:cs="Arial"/>
@@ -12845,6 +12561,7 @@
         <w:tc>
           <w:tcPr>
             <w:tcW w:w="1417" w:type="dxa"/>
+            <w:vAlign w:val="center"/>
           </w:tcPr>
           <w:p>
             <w:pPr>
@@ -12860,15 +12577,16 @@
             <w:r>
               <w:rPr>
                 <w:rFonts w:cs="Arial"/>
-                <w:szCs w:val="24"/>
-              </w:rPr>
-              <w:t>Gratis</w:t>
+                <w:color w:val="000000"/>
+              </w:rPr>
+              <w:t>$ 0</w:t>
             </w:r>
           </w:p>
         </w:tc>
         <w:tc>
           <w:tcPr>
-            <w:tcW w:w="1276" w:type="dxa"/>
+            <w:tcW w:w="1190" w:type="dxa"/>
+            <w:vAlign w:val="center"/>
           </w:tcPr>
           <w:p>
             <w:pPr>
@@ -12884,15 +12602,16 @@
             <w:r>
               <w:rPr>
                 <w:rFonts w:cs="Arial"/>
-                <w:szCs w:val="24"/>
-              </w:rPr>
-              <w:t>Gratis</w:t>
+                <w:color w:val="000000"/>
+              </w:rPr>
+              <w:t>450</w:t>
             </w:r>
           </w:p>
         </w:tc>
         <w:tc>
           <w:tcPr>
-            <w:tcW w:w="1417" w:type="dxa"/>
+            <w:tcW w:w="1503" w:type="dxa"/>
+            <w:vAlign w:val="center"/>
           </w:tcPr>
           <w:p>
             <w:pPr>
@@ -12907,10 +12626,10 @@
             </w:pPr>
             <w:r>
               <w:rPr>
-                <w:rFonts w:cs="Arial"/>
-                <w:szCs w:val="24"/>
-              </w:rPr>
-              <w:t>Gratis</w:t>
+                <w:rFonts w:ascii="Calibri" w:hAnsi="Calibri" w:cs="Arial"/>
+                <w:color w:val="000000"/>
+              </w:rPr>
+              <w:t>$ 0</w:t>
             </w:r>
           </w:p>
         </w:tc>
@@ -12977,6 +12696,7 @@
         <w:tc>
           <w:tcPr>
             <w:tcW w:w="1417" w:type="dxa"/>
+            <w:vAlign w:val="center"/>
           </w:tcPr>
           <w:p>
             <w:pPr>
@@ -12992,15 +12712,16 @@
             <w:r>
               <w:rPr>
                 <w:rFonts w:cs="Arial"/>
-                <w:szCs w:val="24"/>
-              </w:rPr>
-              <w:t>Gratis</w:t>
+                <w:color w:val="000000"/>
+              </w:rPr>
+              <w:t>$ 0</w:t>
             </w:r>
           </w:p>
         </w:tc>
         <w:tc>
           <w:tcPr>
-            <w:tcW w:w="1276" w:type="dxa"/>
+            <w:tcW w:w="1190" w:type="dxa"/>
+            <w:vAlign w:val="center"/>
           </w:tcPr>
           <w:p>
             <w:pPr>
@@ -13016,15 +12737,16 @@
             <w:r>
               <w:rPr>
                 <w:rFonts w:cs="Arial"/>
-                <w:szCs w:val="24"/>
-              </w:rPr>
-              <w:t>Gratis</w:t>
+                <w:color w:val="000000"/>
+              </w:rPr>
+              <w:t>450</w:t>
             </w:r>
           </w:p>
         </w:tc>
         <w:tc>
           <w:tcPr>
-            <w:tcW w:w="1417" w:type="dxa"/>
+            <w:tcW w:w="1503" w:type="dxa"/>
+            <w:vAlign w:val="center"/>
           </w:tcPr>
           <w:p>
             <w:pPr>
@@ -13039,15 +12761,13 @@
             </w:pPr>
             <w:r>
               <w:rPr>
-                <w:rFonts w:cs="Arial"/>
-                <w:szCs w:val="24"/>
-              </w:rPr>
-              <w:t>Gratis</w:t>
+                <w:rFonts w:ascii="Calibri" w:hAnsi="Calibri" w:cs="Arial"/>
+                <w:color w:val="000000"/>
+              </w:rPr>
+              <w:t>$ 0</w:t>
             </w:r>
           </w:p>
         </w:tc>
-        <w:bookmarkStart w:id="58" w:name="_GoBack"/>
-        <w:bookmarkEnd w:id="58"/>
       </w:tr>
       <w:tr>
         <w:trPr>
@@ -13111,6 +12831,7 @@
         <w:tc>
           <w:tcPr>
             <w:tcW w:w="1417" w:type="dxa"/>
+            <w:vAlign w:val="center"/>
           </w:tcPr>
           <w:p>
             <w:pPr>
@@ -13126,15 +12847,16 @@
             <w:r>
               <w:rPr>
                 <w:rFonts w:cs="Arial"/>
-                <w:szCs w:val="24"/>
-              </w:rPr>
-              <w:t>Gratis</w:t>
+                <w:color w:val="000000"/>
+              </w:rPr>
+              <w:t>$ 0</w:t>
             </w:r>
           </w:p>
         </w:tc>
         <w:tc>
           <w:tcPr>
-            <w:tcW w:w="1276" w:type="dxa"/>
+            <w:tcW w:w="1190" w:type="dxa"/>
+            <w:vAlign w:val="center"/>
           </w:tcPr>
           <w:p>
             <w:pPr>
@@ -13150,15 +12872,16 @@
             <w:r>
               <w:rPr>
                 <w:rFonts w:cs="Arial"/>
-                <w:szCs w:val="24"/>
-              </w:rPr>
-              <w:t>Gratis</w:t>
+                <w:color w:val="000000"/>
+              </w:rPr>
+              <w:t>450</w:t>
             </w:r>
           </w:p>
         </w:tc>
         <w:tc>
           <w:tcPr>
-            <w:tcW w:w="1417" w:type="dxa"/>
+            <w:tcW w:w="1503" w:type="dxa"/>
+            <w:vAlign w:val="center"/>
           </w:tcPr>
           <w:p>
             <w:pPr>
@@ -13173,10 +12896,10 @@
             </w:pPr>
             <w:r>
               <w:rPr>
-                <w:rFonts w:cs="Arial"/>
-                <w:szCs w:val="24"/>
-              </w:rPr>
-              <w:t>Gratis</w:t>
+                <w:rFonts w:ascii="Calibri" w:hAnsi="Calibri" w:cs="Arial"/>
+                <w:color w:val="000000"/>
+              </w:rPr>
+              <w:t>$ 0</w:t>
             </w:r>
           </w:p>
         </w:tc>
@@ -13241,6 +12964,7 @@
         <w:tc>
           <w:tcPr>
             <w:tcW w:w="1417" w:type="dxa"/>
+            <w:vAlign w:val="center"/>
           </w:tcPr>
           <w:p>
             <w:pPr>
@@ -13256,15 +12980,16 @@
             <w:r>
               <w:rPr>
                 <w:rFonts w:cs="Arial"/>
-                <w:szCs w:val="24"/>
-              </w:rPr>
-              <w:t>Gratis</w:t>
+                <w:color w:val="000000"/>
+              </w:rPr>
+              <w:t>$ 0</w:t>
             </w:r>
           </w:p>
         </w:tc>
         <w:tc>
           <w:tcPr>
-            <w:tcW w:w="1276" w:type="dxa"/>
+            <w:tcW w:w="1190" w:type="dxa"/>
+            <w:vAlign w:val="center"/>
           </w:tcPr>
           <w:p>
             <w:pPr>
@@ -13280,15 +13005,16 @@
             <w:r>
               <w:rPr>
                 <w:rFonts w:cs="Arial"/>
-                <w:szCs w:val="24"/>
-              </w:rPr>
-              <w:t>Gratis</w:t>
+                <w:color w:val="000000"/>
+              </w:rPr>
+              <w:t>450</w:t>
             </w:r>
           </w:p>
         </w:tc>
         <w:tc>
           <w:tcPr>
-            <w:tcW w:w="1417" w:type="dxa"/>
+            <w:tcW w:w="1503" w:type="dxa"/>
+            <w:vAlign w:val="center"/>
           </w:tcPr>
           <w:p>
             <w:pPr>
@@ -13303,10 +13029,10 @@
             </w:pPr>
             <w:r>
               <w:rPr>
-                <w:rFonts w:cs="Arial"/>
-                <w:szCs w:val="24"/>
-              </w:rPr>
-              <w:t>Gratis</w:t>
+                <w:rFonts w:ascii="Calibri" w:hAnsi="Calibri" w:cs="Arial"/>
+                <w:color w:val="000000"/>
+              </w:rPr>
+              <w:t>$ 0</w:t>
             </w:r>
           </w:p>
         </w:tc>
@@ -13395,6 +13121,7 @@
         <w:tc>
           <w:tcPr>
             <w:tcW w:w="1417" w:type="dxa"/>
+            <w:vAlign w:val="center"/>
           </w:tcPr>
           <w:p>
             <w:pPr>
@@ -13410,15 +13137,16 @@
             <w:r>
               <w:rPr>
                 <w:rFonts w:cs="Arial"/>
-                <w:szCs w:val="24"/>
-              </w:rPr>
-              <w:t>Gratis</w:t>
+                <w:color w:val="000000"/>
+              </w:rPr>
+              <w:t>$ 0</w:t>
             </w:r>
           </w:p>
         </w:tc>
         <w:tc>
           <w:tcPr>
-            <w:tcW w:w="1276" w:type="dxa"/>
+            <w:tcW w:w="1190" w:type="dxa"/>
+            <w:vAlign w:val="center"/>
           </w:tcPr>
           <w:p>
             <w:pPr>
@@ -13434,15 +13162,16 @@
             <w:r>
               <w:rPr>
                 <w:rFonts w:cs="Arial"/>
-                <w:szCs w:val="24"/>
-              </w:rPr>
-              <w:t>Gratis</w:t>
+                <w:color w:val="000000"/>
+              </w:rPr>
+              <w:t>450</w:t>
             </w:r>
           </w:p>
         </w:tc>
         <w:tc>
           <w:tcPr>
-            <w:tcW w:w="1417" w:type="dxa"/>
+            <w:tcW w:w="1503" w:type="dxa"/>
+            <w:vAlign w:val="center"/>
           </w:tcPr>
           <w:p>
             <w:pPr>
@@ -13457,10 +13186,10 @@
             </w:pPr>
             <w:r>
               <w:rPr>
-                <w:rFonts w:cs="Arial"/>
-                <w:szCs w:val="24"/>
-              </w:rPr>
-              <w:t>Gratis</w:t>
+                <w:rFonts w:ascii="Calibri" w:hAnsi="Calibri" w:cs="Arial"/>
+                <w:color w:val="000000"/>
+              </w:rPr>
+              <w:t>$ 0</w:t>
             </w:r>
           </w:p>
         </w:tc>
@@ -13540,6 +13269,7 @@
         <w:tc>
           <w:tcPr>
             <w:tcW w:w="1417" w:type="dxa"/>
+            <w:vAlign w:val="center"/>
           </w:tcPr>
           <w:p>
             <w:pPr>
@@ -13555,15 +13285,16 @@
             <w:r>
               <w:rPr>
                 <w:rFonts w:cs="Arial"/>
-                <w:szCs w:val="24"/>
-              </w:rPr>
-              <w:t>Gratis</w:t>
+                <w:color w:val="000000"/>
+              </w:rPr>
+              <w:t>$ 0</w:t>
             </w:r>
           </w:p>
         </w:tc>
         <w:tc>
           <w:tcPr>
-            <w:tcW w:w="1276" w:type="dxa"/>
+            <w:tcW w:w="1190" w:type="dxa"/>
+            <w:vAlign w:val="center"/>
           </w:tcPr>
           <w:p>
             <w:pPr>
@@ -13579,15 +13310,16 @@
             <w:r>
               <w:rPr>
                 <w:rFonts w:cs="Arial"/>
-                <w:szCs w:val="24"/>
-              </w:rPr>
-              <w:t>Gratis</w:t>
+                <w:color w:val="000000"/>
+              </w:rPr>
+              <w:t>450</w:t>
             </w:r>
           </w:p>
         </w:tc>
         <w:tc>
           <w:tcPr>
-            <w:tcW w:w="1417" w:type="dxa"/>
+            <w:tcW w:w="1503" w:type="dxa"/>
+            <w:vAlign w:val="center"/>
           </w:tcPr>
           <w:p>
             <w:pPr>
@@ -13602,10 +13334,10 @@
             </w:pPr>
             <w:r>
               <w:rPr>
-                <w:rFonts w:cs="Arial"/>
-                <w:szCs w:val="24"/>
-              </w:rPr>
-              <w:t>Gratis</w:t>
+                <w:rFonts w:ascii="Calibri" w:hAnsi="Calibri" w:cs="Arial"/>
+                <w:color w:val="000000"/>
+              </w:rPr>
+              <w:t>$ 0</w:t>
             </w:r>
           </w:p>
         </w:tc>
@@ -13663,6 +13395,7 @@
         <w:tc>
           <w:tcPr>
             <w:tcW w:w="1417" w:type="dxa"/>
+            <w:vAlign w:val="center"/>
           </w:tcPr>
           <w:p>
             <w:pPr>
@@ -13678,15 +13411,16 @@
             <w:r>
               <w:rPr>
                 <w:rFonts w:cs="Arial"/>
-                <w:szCs w:val="24"/>
-              </w:rPr>
-              <w:t>Gratis</w:t>
+                <w:color w:val="000000"/>
+              </w:rPr>
+              <w:t>$ 0</w:t>
             </w:r>
           </w:p>
         </w:tc>
         <w:tc>
           <w:tcPr>
-            <w:tcW w:w="1276" w:type="dxa"/>
+            <w:tcW w:w="1190" w:type="dxa"/>
+            <w:vAlign w:val="center"/>
           </w:tcPr>
           <w:p>
             <w:pPr>
@@ -13702,15 +13436,16 @@
             <w:r>
               <w:rPr>
                 <w:rFonts w:cs="Arial"/>
-                <w:szCs w:val="24"/>
-              </w:rPr>
-              <w:t>Gratis</w:t>
+                <w:color w:val="000000"/>
+              </w:rPr>
+              <w:t>450</w:t>
             </w:r>
           </w:p>
         </w:tc>
         <w:tc>
           <w:tcPr>
-            <w:tcW w:w="1417" w:type="dxa"/>
+            <w:tcW w:w="1503" w:type="dxa"/>
+            <w:vAlign w:val="center"/>
           </w:tcPr>
           <w:p>
             <w:pPr>
@@ -13725,10 +13460,10 @@
             </w:pPr>
             <w:r>
               <w:rPr>
-                <w:rFonts w:cs="Arial"/>
-                <w:szCs w:val="24"/>
-              </w:rPr>
-              <w:t>Gratis</w:t>
+                <w:rFonts w:ascii="Calibri" w:hAnsi="Calibri" w:cs="Arial"/>
+                <w:color w:val="000000"/>
+              </w:rPr>
+              <w:t>$ 0</w:t>
             </w:r>
           </w:p>
         </w:tc>
@@ -13788,6 +13523,7 @@
             <w:tcBorders>
               <w:bottom w:val="single" w:sz="4" w:space="0" w:color="auto"/>
             </w:tcBorders>
+            <w:vAlign w:val="center"/>
           </w:tcPr>
           <w:p>
             <w:pPr>
@@ -13803,15 +13539,16 @@
             <w:r>
               <w:rPr>
                 <w:rFonts w:cs="Arial"/>
-                <w:szCs w:val="24"/>
-              </w:rPr>
-              <w:t>Gratis</w:t>
+                <w:color w:val="000000"/>
+              </w:rPr>
+              <w:t>$ 0</w:t>
             </w:r>
           </w:p>
         </w:tc>
         <w:tc>
           <w:tcPr>
-            <w:tcW w:w="1276" w:type="dxa"/>
+            <w:tcW w:w="1190" w:type="dxa"/>
+            <w:vAlign w:val="center"/>
           </w:tcPr>
           <w:p>
             <w:pPr>
@@ -13827,15 +13564,16 @@
             <w:r>
               <w:rPr>
                 <w:rFonts w:cs="Arial"/>
-                <w:szCs w:val="24"/>
-              </w:rPr>
-              <w:t>Gratis</w:t>
+                <w:color w:val="000000"/>
+              </w:rPr>
+              <w:t>450</w:t>
             </w:r>
           </w:p>
         </w:tc>
         <w:tc>
           <w:tcPr>
-            <w:tcW w:w="1417" w:type="dxa"/>
+            <w:tcW w:w="1503" w:type="dxa"/>
+            <w:vAlign w:val="center"/>
           </w:tcPr>
           <w:p>
             <w:pPr>
@@ -13850,10 +13588,10 @@
             </w:pPr>
             <w:r>
               <w:rPr>
-                <w:rFonts w:cs="Arial"/>
-                <w:szCs w:val="24"/>
-              </w:rPr>
-              <w:t>Gratis</w:t>
+                <w:rFonts w:ascii="Calibri" w:hAnsi="Calibri" w:cs="Arial"/>
+                <w:color w:val="000000"/>
+              </w:rPr>
+              <w:t>$ 0</w:t>
             </w:r>
           </w:p>
         </w:tc>
@@ -13914,6 +13652,7 @@
         <w:tc>
           <w:tcPr>
             <w:tcW w:w="1417" w:type="dxa"/>
+            <w:vAlign w:val="center"/>
           </w:tcPr>
           <w:p>
             <w:pPr>
@@ -13929,15 +13668,16 @@
             <w:r>
               <w:rPr>
                 <w:rFonts w:cs="Arial"/>
-                <w:szCs w:val="24"/>
-              </w:rPr>
-              <w:t>$300</w:t>
+                <w:color w:val="000000"/>
+              </w:rPr>
+              <w:t>$ 300</w:t>
             </w:r>
           </w:p>
         </w:tc>
         <w:tc>
           <w:tcPr>
-            <w:tcW w:w="1276" w:type="dxa"/>
+            <w:tcW w:w="1190" w:type="dxa"/>
+            <w:vAlign w:val="center"/>
           </w:tcPr>
           <w:p>
             <w:pPr>
@@ -13953,15 +13693,16 @@
             <w:r>
               <w:rPr>
                 <w:rFonts w:cs="Arial"/>
-                <w:szCs w:val="24"/>
-              </w:rPr>
-              <w:t>1800</w:t>
+                <w:color w:val="000000"/>
+              </w:rPr>
+              <w:t>1080</w:t>
             </w:r>
           </w:p>
         </w:tc>
         <w:tc>
           <w:tcPr>
-            <w:tcW w:w="1417" w:type="dxa"/>
+            <w:tcW w:w="1503" w:type="dxa"/>
+            <w:vAlign w:val="center"/>
           </w:tcPr>
           <w:p>
             <w:pPr>
@@ -13976,10 +13717,10 @@
             </w:pPr>
             <w:r>
               <w:rPr>
-                <w:rFonts w:cs="Arial"/>
-                <w:szCs w:val="24"/>
-              </w:rPr>
-              <w:t>$540.000</w:t>
+                <w:rFonts w:ascii="Calibri" w:hAnsi="Calibri" w:cs="Arial"/>
+                <w:color w:val="000000"/>
+              </w:rPr>
+              <w:t>$ 324.000</w:t>
             </w:r>
           </w:p>
         </w:tc>
@@ -14042,6 +13783,7 @@
             <w:tcBorders>
               <w:bottom w:val="single" w:sz="4" w:space="0" w:color="auto"/>
             </w:tcBorders>
+            <w:vAlign w:val="center"/>
           </w:tcPr>
           <w:p>
             <w:pPr>
@@ -14057,18 +13799,19 @@
             <w:r>
               <w:rPr>
                 <w:rFonts w:cs="Arial"/>
-                <w:szCs w:val="24"/>
-              </w:rPr>
-              <w:t>$350</w:t>
+                <w:color w:val="000000"/>
+              </w:rPr>
+              <w:t>$ 350</w:t>
             </w:r>
           </w:p>
         </w:tc>
         <w:tc>
           <w:tcPr>
-            <w:tcW w:w="1276" w:type="dxa"/>
+            <w:tcW w:w="1190" w:type="dxa"/>
             <w:tcBorders>
               <w:bottom w:val="single" w:sz="4" w:space="0" w:color="auto"/>
             </w:tcBorders>
+            <w:vAlign w:val="center"/>
           </w:tcPr>
           <w:p>
             <w:pPr>
@@ -14084,15 +13827,16 @@
             <w:r>
               <w:rPr>
                 <w:rFonts w:cs="Arial"/>
-                <w:szCs w:val="24"/>
-              </w:rPr>
-              <w:t>1800</w:t>
+                <w:color w:val="000000"/>
+              </w:rPr>
+              <w:t>1080</w:t>
             </w:r>
           </w:p>
         </w:tc>
         <w:tc>
           <w:tcPr>
-            <w:tcW w:w="1417" w:type="dxa"/>
+            <w:tcW w:w="1503" w:type="dxa"/>
+            <w:vAlign w:val="center"/>
           </w:tcPr>
           <w:p>
             <w:pPr>
@@ -14107,10 +13851,10 @@
             </w:pPr>
             <w:r>
               <w:rPr>
-                <w:rFonts w:cs="Arial"/>
-                <w:szCs w:val="24"/>
-              </w:rPr>
-              <w:t>$630.000</w:t>
+                <w:rFonts w:ascii="Calibri" w:hAnsi="Calibri" w:cs="Arial"/>
+                <w:color w:val="000000"/>
+              </w:rPr>
+              <w:t>$ 378.000</w:t>
             </w:r>
           </w:p>
         </w:tc>
@@ -14174,7 +13918,7 @@
               <w:bottom w:val="nil"/>
               <w:right w:val="single" w:sz="4" w:space="0" w:color="auto"/>
             </w:tcBorders>
-            <w:vAlign w:val="bottom"/>
+            <w:vAlign w:val="center"/>
           </w:tcPr>
           <w:p>
             <w:pPr>
@@ -14187,16 +13931,23 @@
                 <w:szCs w:val="24"/>
               </w:rPr>
             </w:pPr>
+            <w:r>
+              <w:rPr>
+                <w:rFonts w:cs="Arial"/>
+                <w:color w:val="000000"/>
+              </w:rPr>
+              <w:t> </w:t>
+            </w:r>
           </w:p>
         </w:tc>
         <w:tc>
           <w:tcPr>
-            <w:tcW w:w="1276" w:type="dxa"/>
+            <w:tcW w:w="1190" w:type="dxa"/>
             <w:tcBorders>
               <w:left w:val="single" w:sz="4" w:space="0" w:color="auto"/>
             </w:tcBorders>
             <w:shd w:val="clear" w:color="auto" w:fill="F7CAAC" w:themeFill="accent2" w:themeFillTint="66"/>
-            <w:vAlign w:val="bottom"/>
+            <w:vAlign w:val="center"/>
           </w:tcPr>
           <w:p>
             <w:pPr>
@@ -14212,7 +13963,7 @@
             <w:r>
               <w:rPr>
                 <w:rFonts w:cs="Arial"/>
-                <w:szCs w:val="24"/>
+                <w:color w:val="000000"/>
               </w:rPr>
               <w:t>Total</w:t>
             </w:r>
@@ -14220,9 +13971,9 @@
         </w:tc>
         <w:tc>
           <w:tcPr>
-            <w:tcW w:w="1417" w:type="dxa"/>
+            <w:tcW w:w="1503" w:type="dxa"/>
             <w:shd w:val="clear" w:color="auto" w:fill="F7CAAC" w:themeFill="accent2" w:themeFillTint="66"/>
-            <w:vAlign w:val="bottom"/>
+            <w:vAlign w:val="center"/>
           </w:tcPr>
           <w:p>
             <w:pPr>
@@ -14239,7 +13990,7 @@
                 <w:rFonts w:cs="Arial"/>
                 <w:color w:val="000000"/>
               </w:rPr>
-              <w:t>$ 1.800.000</w:t>
+              <w:t>$ 1.080.000</w:t>
             </w:r>
           </w:p>
         </w:tc>
@@ -14270,17 +14021,16 @@
         <w:spacing w:line="360" w:lineRule="auto"/>
         <w:ind w:left="0"/>
       </w:pPr>
-      <w:bookmarkStart w:id="59" w:name="_Toc514069632"/>
-      <w:bookmarkStart w:id="60" w:name="_Toc514076715"/>
-      <w:r>
-        <w:lastRenderedPageBreak/>
+      <w:bookmarkStart w:id="54" w:name="_Toc514069632"/>
+      <w:bookmarkStart w:id="55" w:name="_Toc514076715"/>
+      <w:r>
         <w:t xml:space="preserve">RECURSOS </w:t>
       </w:r>
       <w:r>
         <w:t>MATERIALES</w:t>
       </w:r>
-      <w:bookmarkEnd w:id="59"/>
-      <w:bookmarkEnd w:id="60"/>
+      <w:bookmarkEnd w:id="54"/>
+      <w:bookmarkEnd w:id="55"/>
     </w:p>
     <w:tbl>
       <w:tblPr>
@@ -14526,7 +14276,15 @@
                 <w:rFonts w:cs="Arial"/>
                 <w:color w:val="000000"/>
               </w:rPr>
-              <w:t>Elementos de papelería (resmas de papel, tóner para impresión, hojas, lapiceros, lápices, etc.)</w:t>
+              <w:t xml:space="preserve">Elementos de papelería (resmas de papel, tóner para </w:t>
+            </w:r>
+            <w:r>
+              <w:rPr>
+                <w:rFonts w:cs="Arial"/>
+                <w:color w:val="000000"/>
+              </w:rPr>
+              <w:lastRenderedPageBreak/>
+              <w:t>impresión, hojas, lapiceros, lápices, etc.)</w:t>
             </w:r>
           </w:p>
         </w:tc>
@@ -14554,6 +14312,7 @@
                 <w:rFonts w:cs="Arial"/>
                 <w:color w:val="000000"/>
               </w:rPr>
+              <w:lastRenderedPageBreak/>
               <w:t>3</w:t>
             </w:r>
           </w:p>
@@ -14752,13 +14511,13 @@
         <w:spacing w:line="360" w:lineRule="auto"/>
         <w:ind w:left="0"/>
       </w:pPr>
-      <w:bookmarkStart w:id="61" w:name="_Toc514069633"/>
-      <w:bookmarkStart w:id="62" w:name="_Toc514076716"/>
+      <w:bookmarkStart w:id="56" w:name="_Toc514069633"/>
+      <w:bookmarkStart w:id="57" w:name="_Toc514076716"/>
       <w:r>
         <w:t>RECURSOS OPERATIVOS</w:t>
       </w:r>
-      <w:bookmarkEnd w:id="61"/>
-      <w:bookmarkEnd w:id="62"/>
+      <w:bookmarkEnd w:id="56"/>
+      <w:bookmarkEnd w:id="57"/>
     </w:p>
     <w:p>
       <w:pPr>
@@ -14797,13 +14556,13 @@
         <w:spacing w:line="360" w:lineRule="auto"/>
         <w:ind w:left="0"/>
       </w:pPr>
-      <w:bookmarkStart w:id="63" w:name="_Toc514069634"/>
-      <w:bookmarkStart w:id="64" w:name="_Toc514076717"/>
+      <w:bookmarkStart w:id="58" w:name="_Toc514069634"/>
+      <w:bookmarkStart w:id="59" w:name="_Toc514076717"/>
       <w:r>
         <w:t>PRESUPUESTO TOTAL</w:t>
       </w:r>
-      <w:bookmarkEnd w:id="63"/>
-      <w:bookmarkEnd w:id="64"/>
+      <w:bookmarkEnd w:id="58"/>
+      <w:bookmarkEnd w:id="59"/>
     </w:p>
     <w:tbl>
       <w:tblPr>
@@ -14905,12 +14664,7 @@
               </w:rPr>
             </w:pPr>
             <w:r>
-              <w:rPr>
-                <w:rFonts w:cs="Arial"/>
-                <w:color w:val="000000"/>
-                <w:szCs w:val="24"/>
-              </w:rPr>
-              <w:t>$ 29.880.000</w:t>
+              <w:t>$ 18.120.000</w:t>
             </w:r>
           </w:p>
         </w:tc>
@@ -14954,11 +14708,12 @@
               </w:rPr>
             </w:pPr>
             <w:r>
-              <w:rPr>
-                <w:rFonts w:cs="Arial"/>
-                <w:color w:val="000000"/>
-              </w:rPr>
-              <w:t>$ 1.800.000</w:t>
+              <w:t>$ 1.800.0</w:t>
+            </w:r>
+            <w:bookmarkStart w:id="60" w:name="_GoBack"/>
+            <w:bookmarkEnd w:id="60"/>
+            <w:r>
+              <w:t>00</w:t>
             </w:r>
           </w:p>
         </w:tc>
@@ -15002,11 +14757,7 @@
               </w:rPr>
             </w:pPr>
             <w:r>
-              <w:rPr>
-                <w:rFonts w:cs="Arial"/>
-                <w:color w:val="000000"/>
-              </w:rPr>
-              <w:t>$165.000</w:t>
+              <w:t>$ 165.000</w:t>
             </w:r>
           </w:p>
         </w:tc>
@@ -15050,11 +14801,7 @@
               </w:rPr>
             </w:pPr>
             <w:r>
-              <w:rPr>
-                <w:rFonts w:cs="Arial"/>
-                <w:color w:val="000000"/>
-              </w:rPr>
-              <w:t>$3.184.500</w:t>
+              <w:t>$ 3.184.500</w:t>
             </w:r>
           </w:p>
         </w:tc>
@@ -15099,12 +14846,7 @@
               </w:rPr>
             </w:pPr>
             <w:r>
-              <w:rPr>
-                <w:rFonts w:cs="Arial"/>
-                <w:color w:val="000000"/>
-                <w:szCs w:val="24"/>
-              </w:rPr>
-              <w:t>$35.029.500</w:t>
+              <w:t>$ 23.269.500</w:t>
             </w:r>
           </w:p>
         </w:tc>
@@ -15208,21 +14950,20 @@
           <w:szCs w:val="24"/>
         </w:rPr>
       </w:pPr>
-      <w:commentRangeStart w:id="65"/>
-      <w:r>
-        <w:rPr>
-          <w:rFonts w:cs="Arial"/>
-          <w:szCs w:val="24"/>
-        </w:rPr>
-        <w:lastRenderedPageBreak/>
+      <w:commentRangeStart w:id="61"/>
+      <w:r>
+        <w:rPr>
+          <w:rFonts w:cs="Arial"/>
+          <w:szCs w:val="24"/>
+        </w:rPr>
         <w:t>.</w:t>
       </w:r>
-      <w:commentRangeEnd w:id="65"/>
+      <w:commentRangeEnd w:id="61"/>
       <w:r>
         <w:rPr>
           <w:rStyle w:val="Refdecomentario"/>
         </w:rPr>
-        <w:commentReference w:id="65"/>
+        <w:commentReference w:id="61"/>
       </w:r>
     </w:p>
     <w:p>
@@ -15242,43 +14983,7 @@
             <w:rFonts w:cs="Arial"/>
             <w:szCs w:val="24"/>
           </w:rPr>
-          <w:t>https://</w:t>
-        </w:r>
-        <w:proofErr w:type="spellStart"/>
-        <w:r>
-          <w:rPr>
-            <w:rStyle w:val="Hipervnculo"/>
-            <w:rFonts w:cs="Arial"/>
-            <w:szCs w:val="24"/>
-          </w:rPr>
-          <w:t>fireosoft.com.co</w:t>
-        </w:r>
-        <w:proofErr w:type="spellEnd"/>
-        <w:r>
-          <w:rPr>
-            <w:rStyle w:val="Hipervnculo"/>
-            <w:rFonts w:cs="Arial"/>
-            <w:szCs w:val="24"/>
-          </w:rPr>
-          <w:t>/blogs/importancia-aplicaciones-</w:t>
-        </w:r>
-        <w:proofErr w:type="spellStart"/>
-        <w:r>
-          <w:rPr>
-            <w:rStyle w:val="Hipervnculo"/>
-            <w:rFonts w:cs="Arial"/>
-            <w:szCs w:val="24"/>
-          </w:rPr>
-          <w:t>moviles</w:t>
-        </w:r>
-        <w:proofErr w:type="spellEnd"/>
-        <w:r>
-          <w:rPr>
-            <w:rStyle w:val="Hipervnculo"/>
-            <w:rFonts w:cs="Arial"/>
-            <w:szCs w:val="24"/>
-          </w:rPr>
-          <w:t>/</w:t>
+          <w:t>https://fireosoft.com.co/blogs/importancia-aplicaciones-moviles/</w:t>
         </w:r>
       </w:hyperlink>
     </w:p>
@@ -15361,36 +15066,8 @@
             <w:rFonts w:cs="Arial"/>
             <w:szCs w:val="24"/>
           </w:rPr>
-          <w:t>http://</w:t>
+          <w:t>http://www.sociedadelainformacion.com/23/clientes.pdf</w:t>
         </w:r>
-        <w:proofErr w:type="spellStart"/>
-        <w:r>
-          <w:rPr>
-            <w:rStyle w:val="Hipervnculo"/>
-            <w:rFonts w:cs="Arial"/>
-            <w:szCs w:val="24"/>
-          </w:rPr>
-          <w:t>www.sociedadelainformacion.com</w:t>
-        </w:r>
-        <w:proofErr w:type="spellEnd"/>
-        <w:r>
-          <w:rPr>
-            <w:rStyle w:val="Hipervnculo"/>
-            <w:rFonts w:cs="Arial"/>
-            <w:szCs w:val="24"/>
-          </w:rPr>
-          <w:t>/23/</w:t>
-        </w:r>
-        <w:proofErr w:type="spellStart"/>
-        <w:r>
-          <w:rPr>
-            <w:rStyle w:val="Hipervnculo"/>
-            <w:rFonts w:cs="Arial"/>
-            <w:szCs w:val="24"/>
-          </w:rPr>
-          <w:t>clientes.pdf</w:t>
-        </w:r>
-        <w:proofErr w:type="spellEnd"/>
       </w:hyperlink>
       <w:r>
         <w:rPr>
@@ -15535,23 +15212,7 @@
           <w:rFonts w:cs="Arial"/>
           <w:szCs w:val="24"/>
         </w:rPr>
-        <w:t>El Modelo de Integración basado en Servicios (</w:t>
-      </w:r>
-      <w:proofErr w:type="spellStart"/>
-      <w:r>
-        <w:rPr>
-          <w:rFonts w:cs="Arial"/>
-          <w:szCs w:val="24"/>
-        </w:rPr>
-        <w:t>SOA</w:t>
-      </w:r>
-      <w:proofErr w:type="spellEnd"/>
-      <w:r>
-        <w:rPr>
-          <w:rFonts w:cs="Arial"/>
-          <w:szCs w:val="24"/>
-        </w:rPr>
-        <w:t>)</w:t>
+        <w:t>El Modelo de Integración basado en Servicios (SOA)</w:t>
       </w:r>
       <w:r>
         <w:rPr>
@@ -15686,25 +15347,7 @@
             <w:rFonts w:cs="Arial"/>
             <w:szCs w:val="24"/>
           </w:rPr>
-          <w:t>http://</w:t>
-        </w:r>
-        <w:proofErr w:type="spellStart"/>
-        <w:r>
-          <w:rPr>
-            <w:rStyle w:val="Hipervnculo"/>
-            <w:rFonts w:cs="Arial"/>
-            <w:szCs w:val="24"/>
-          </w:rPr>
-          <w:t>ritaaveraa.blogspot.com.co</w:t>
-        </w:r>
-        <w:proofErr w:type="spellEnd"/>
-        <w:r>
-          <w:rPr>
-            <w:rStyle w:val="Hipervnculo"/>
-            <w:rFonts w:cs="Arial"/>
-            <w:szCs w:val="24"/>
-          </w:rPr>
-          <w:t>/</w:t>
+          <w:t>http://ritaaveraa.blogspot.com.co/</w:t>
         </w:r>
       </w:hyperlink>
       <w:r>
@@ -15792,7 +15435,7 @@
 </file>
 
 <file path=word/comments.xml><?xml version="1.0" encoding="utf-8"?>
-<w:comments xmlns:wpc="http://schemas.microsoft.com/office/word/2010/wordprocessingCanvas" xmlns:cx="http://schemas.microsoft.com/office/drawing/2014/chartex" xmlns:mc="http://schemas.openxmlformats.org/markup-compatibility/2006" xmlns:o="urn:schemas-microsoft-com:office:office" xmlns:r="http://schemas.openxmlformats.org/officeDocument/2006/relationships" xmlns:m="http://schemas.openxmlformats.org/officeDocument/2006/math" xmlns:v="urn:schemas-microsoft-com:vml" xmlns:wp14="http://schemas.microsoft.com/office/word/2010/wordprocessingDrawing" xmlns:wp="http://schemas.openxmlformats.org/drawingml/2006/wordprocessingDrawing" xmlns:w10="urn:schemas-microsoft-com:office:word" xmlns:w="http://schemas.openxmlformats.org/wordprocessingml/2006/main" xmlns:w14="http://schemas.microsoft.com/office/word/2010/wordml" xmlns:w15="http://schemas.microsoft.com/office/word/2012/wordml" xmlns:w16se="http://schemas.microsoft.com/office/word/2015/wordml/symex" xmlns:wpg="http://schemas.microsoft.com/office/word/2010/wordprocessingGroup" xmlns:wpi="http://schemas.microsoft.com/office/word/2010/wordprocessingInk" xmlns:wne="http://schemas.microsoft.com/office/word/2006/wordml" xmlns:wps="http://schemas.microsoft.com/office/word/2010/wordprocessingShape" mc:Ignorable="w14 w15 w16se wp14">
+<w:comments xmlns:wpc="http://schemas.microsoft.com/office/word/2010/wordprocessingCanvas" xmlns:mc="http://schemas.openxmlformats.org/markup-compatibility/2006" xmlns:o="urn:schemas-microsoft-com:office:office" xmlns:r="http://schemas.openxmlformats.org/officeDocument/2006/relationships" xmlns:m="http://schemas.openxmlformats.org/officeDocument/2006/math" xmlns:v="urn:schemas-microsoft-com:vml" xmlns:wp14="http://schemas.microsoft.com/office/word/2010/wordprocessingDrawing" xmlns:wp="http://schemas.openxmlformats.org/drawingml/2006/wordprocessingDrawing" xmlns:w10="urn:schemas-microsoft-com:office:word" xmlns:w="http://schemas.openxmlformats.org/wordprocessingml/2006/main" xmlns:w14="http://schemas.microsoft.com/office/word/2010/wordml" xmlns:w15="http://schemas.microsoft.com/office/word/2012/wordml" xmlns:wpg="http://schemas.microsoft.com/office/word/2010/wordprocessingGroup" xmlns:wpi="http://schemas.microsoft.com/office/word/2010/wordprocessingInk" xmlns:wne="http://schemas.microsoft.com/office/word/2006/wordml" xmlns:wps="http://schemas.microsoft.com/office/word/2010/wordprocessingShape" mc:Ignorable="w14 w15 wp14">
   <w:comment w:id="0" w:author="Franklin Eduardo Jimenez Giraldo" w:date="2018-05-15T08:40:00Z" w:initials="FEJG">
     <w:p>
       <w:pPr>
@@ -16276,10 +15919,7 @@
         <w:pStyle w:val="Textocomentario"/>
       </w:pPr>
       <w:r>
-        <w:t xml:space="preserve"> Manual </w:t>
-      </w:r>
-      <w:r>
-        <w:t>de instalación del software</w:t>
+        <w:t> Manual de instalación del software</w:t>
       </w:r>
     </w:p>
     <w:p>
@@ -16287,10 +15927,7 @@
         <w:pStyle w:val="Textocomentario"/>
       </w:pPr>
       <w:r>
-        <w:t xml:space="preserve"> Manual de </w:t>
-      </w:r>
-      <w:r>
-        <w:t>programador del software</w:t>
+        <w:t> Manual de programador del software</w:t>
       </w:r>
     </w:p>
     <w:p>
@@ -16298,10 +15935,7 @@
         <w:pStyle w:val="Textocomentario"/>
       </w:pPr>
       <w:r>
-        <w:t xml:space="preserve"> Manual de </w:t>
-      </w:r>
-      <w:r>
-        <w:t>usuario</w:t>
+        <w:t> Manual de usuario</w:t>
       </w:r>
     </w:p>
     <w:p>
@@ -16310,81 +15944,7 @@
       </w:pPr>
     </w:p>
   </w:comment>
-  <w:comment w:id="52" w:author="Franklin Eduardo Jimenez Giraldo" w:date="2018-05-15T15:51:00Z" w:initials="FEJG">
-    <w:p>
-      <w:pPr>
-        <w:pStyle w:val="Textocomentario"/>
-      </w:pPr>
-      <w:r>
-        <w:rPr>
-          <w:rStyle w:val="Refdecomentario"/>
-        </w:rPr>
-        <w:annotationRef/>
-      </w:r>
-      <w:r>
-        <w:t xml:space="preserve">Bajemos un poquito a este valor </w:t>
-      </w:r>
-    </w:p>
-  </w:comment>
-  <w:comment w:id="53" w:author="Franklin Eduardo Jimenez Giraldo" w:date="2018-05-15T15:52:00Z" w:initials="FEJG">
-    <w:p>
-      <w:pPr>
-        <w:pStyle w:val="Textocomentario"/>
-      </w:pPr>
-      <w:r>
-        <w:rPr>
-          <w:rStyle w:val="Refdecomentario"/>
-        </w:rPr>
-        <w:annotationRef/>
-      </w:r>
-      <w:r>
-        <w:t>Quitar esto…</w:t>
-      </w:r>
-    </w:p>
-  </w:comment>
-  <w:comment w:id="56" w:author="Franklin Eduardo Jimenez Giraldo" w:date="2018-05-15T15:52:00Z" w:initials="FEJG">
-    <w:p>
-      <w:pPr>
-        <w:pStyle w:val="Textocomentario"/>
-      </w:pPr>
-      <w:r>
-        <w:rPr>
-          <w:rStyle w:val="Refdecomentario"/>
-        </w:rPr>
-        <w:annotationRef/>
-      </w:r>
-      <w:r>
-        <w:t>Este valor a que corresponde? No se entiende…</w:t>
-      </w:r>
-    </w:p>
-    <w:p>
-      <w:pPr>
-        <w:pStyle w:val="Textocomentario"/>
-      </w:pPr>
-    </w:p>
-  </w:comment>
-  <w:comment w:id="57" w:author="Franklin Eduardo Jimenez Giraldo" w:date="2018-05-15T15:52:00Z" w:initials="FEJG">
-    <w:p>
-      <w:pPr>
-        <w:pStyle w:val="Textocomentario"/>
-      </w:pPr>
-      <w:r>
-        <w:rPr>
-          <w:rStyle w:val="Refdecomentario"/>
-        </w:rPr>
-        <w:annotationRef/>
-      </w:r>
-      <w:r>
-        <w:t>Cambiar ese gratis por $0</w:t>
-      </w:r>
-    </w:p>
-    <w:p>
-      <w:pPr>
-        <w:pStyle w:val="Textocomentario"/>
-      </w:pPr>
-    </w:p>
-  </w:comment>
-  <w:comment w:id="65" w:author="Franklin Eduardo Jimenez Giraldo" w:date="2018-05-15T08:45:00Z" w:initials="FEJG">
+  <w:comment w:id="61" w:author="Franklin Eduardo Jimenez Giraldo" w:date="2018-05-15T08:45:00Z" w:initials="FEJG">
     <w:p>
       <w:pPr>
         <w:pStyle w:val="Textocomentario"/>
@@ -16404,7 +15964,7 @@
 </file>
 
 <file path=word/commentsExtended.xml><?xml version="1.0" encoding="utf-8"?>
-<w15:commentsEx xmlns:wpc="http://schemas.microsoft.com/office/word/2010/wordprocessingCanvas" xmlns:cx="http://schemas.microsoft.com/office/drawing/2014/chartex" xmlns:mc="http://schemas.openxmlformats.org/markup-compatibility/2006" xmlns:o="urn:schemas-microsoft-com:office:office" xmlns:r="http://schemas.openxmlformats.org/officeDocument/2006/relationships" xmlns:m="http://schemas.openxmlformats.org/officeDocument/2006/math" xmlns:v="urn:schemas-microsoft-com:vml" xmlns:wp14="http://schemas.microsoft.com/office/word/2010/wordprocessingDrawing" xmlns:wp="http://schemas.openxmlformats.org/drawingml/2006/wordprocessingDrawing" xmlns:w10="urn:schemas-microsoft-com:office:word" xmlns:w="http://schemas.openxmlformats.org/wordprocessingml/2006/main" xmlns:w14="http://schemas.microsoft.com/office/word/2010/wordml" xmlns:w15="http://schemas.microsoft.com/office/word/2012/wordml" xmlns:w16se="http://schemas.microsoft.com/office/word/2015/wordml/symex" xmlns:wpg="http://schemas.microsoft.com/office/word/2010/wordprocessingGroup" xmlns:wpi="http://schemas.microsoft.com/office/word/2010/wordprocessingInk" xmlns:wne="http://schemas.microsoft.com/office/word/2006/wordml" xmlns:wps="http://schemas.microsoft.com/office/word/2010/wordprocessingShape" mc:Ignorable="w14 w15 w16se wp14">
+<w15:commentsEx xmlns:wpc="http://schemas.microsoft.com/office/word/2010/wordprocessingCanvas" xmlns:mc="http://schemas.openxmlformats.org/markup-compatibility/2006" xmlns:o="urn:schemas-microsoft-com:office:office" xmlns:r="http://schemas.openxmlformats.org/officeDocument/2006/relationships" xmlns:m="http://schemas.openxmlformats.org/officeDocument/2006/math" xmlns:v="urn:schemas-microsoft-com:vml" xmlns:wp14="http://schemas.microsoft.com/office/word/2010/wordprocessingDrawing" xmlns:wp="http://schemas.openxmlformats.org/drawingml/2006/wordprocessingDrawing" xmlns:w10="urn:schemas-microsoft-com:office:word" xmlns:w="http://schemas.openxmlformats.org/wordprocessingml/2006/main" xmlns:w14="http://schemas.microsoft.com/office/word/2010/wordml" xmlns:w15="http://schemas.microsoft.com/office/word/2012/wordml" xmlns:wpg="http://schemas.microsoft.com/office/word/2010/wordprocessingGroup" xmlns:wpi="http://schemas.microsoft.com/office/word/2010/wordprocessingInk" xmlns:wne="http://schemas.microsoft.com/office/word/2006/wordml" xmlns:wps="http://schemas.microsoft.com/office/word/2010/wordprocessingShape" mc:Ignorable="w14 w15 wp14">
   <w15:commentEx w15:paraId="7D6D2A56" w15:done="0"/>
   <w15:commentEx w15:paraId="54DD5082" w15:done="0"/>
   <w15:commentEx w15:paraId="2400241C" w15:done="0"/>
@@ -16425,16 +15985,12 @@
   <w15:commentEx w15:paraId="7A7999E0" w15:done="0"/>
   <w15:commentEx w15:paraId="59818BB7" w15:done="0"/>
   <w15:commentEx w15:paraId="7F38451E" w15:done="0"/>
-  <w15:commentEx w15:paraId="2C3028E9" w15:done="0"/>
-  <w15:commentEx w15:paraId="74DA5B40" w15:done="0"/>
-  <w15:commentEx w15:paraId="02EF2D44" w15:done="0"/>
-  <w15:commentEx w15:paraId="1E424D50" w15:done="0"/>
   <w15:commentEx w15:paraId="0CC779E1" w15:done="0"/>
 </w15:commentsEx>
 </file>
 
 <file path=word/endnotes.xml><?xml version="1.0" encoding="utf-8"?>
-<w:endnotes xmlns:wpc="http://schemas.microsoft.com/office/word/2010/wordprocessingCanvas" xmlns:cx="http://schemas.microsoft.com/office/drawing/2014/chartex" xmlns:mc="http://schemas.openxmlformats.org/markup-compatibility/2006" xmlns:o="urn:schemas-microsoft-com:office:office" xmlns:r="http://schemas.openxmlformats.org/officeDocument/2006/relationships" xmlns:m="http://schemas.openxmlformats.org/officeDocument/2006/math" xmlns:v="urn:schemas-microsoft-com:vml" xmlns:wp14="http://schemas.microsoft.com/office/word/2010/wordprocessingDrawing" xmlns:wp="http://schemas.openxmlformats.org/drawingml/2006/wordprocessingDrawing" xmlns:w10="urn:schemas-microsoft-com:office:word" xmlns:w="http://schemas.openxmlformats.org/wordprocessingml/2006/main" xmlns:w14="http://schemas.microsoft.com/office/word/2010/wordml" xmlns:w15="http://schemas.microsoft.com/office/word/2012/wordml" xmlns:w16se="http://schemas.microsoft.com/office/word/2015/wordml/symex" xmlns:wpg="http://schemas.microsoft.com/office/word/2010/wordprocessingGroup" xmlns:wpi="http://schemas.microsoft.com/office/word/2010/wordprocessingInk" xmlns:wne="http://schemas.microsoft.com/office/word/2006/wordml" xmlns:wps="http://schemas.microsoft.com/office/word/2010/wordprocessingShape" mc:Ignorable="w14 w15 w16se wp14">
+<w:endnotes xmlns:wpc="http://schemas.microsoft.com/office/word/2010/wordprocessingCanvas" xmlns:mc="http://schemas.openxmlformats.org/markup-compatibility/2006" xmlns:o="urn:schemas-microsoft-com:office:office" xmlns:r="http://schemas.openxmlformats.org/officeDocument/2006/relationships" xmlns:m="http://schemas.openxmlformats.org/officeDocument/2006/math" xmlns:v="urn:schemas-microsoft-com:vml" xmlns:wp14="http://schemas.microsoft.com/office/word/2010/wordprocessingDrawing" xmlns:wp="http://schemas.openxmlformats.org/drawingml/2006/wordprocessingDrawing" xmlns:w10="urn:schemas-microsoft-com:office:word" xmlns:w="http://schemas.openxmlformats.org/wordprocessingml/2006/main" xmlns:w14="http://schemas.microsoft.com/office/word/2010/wordml" xmlns:w15="http://schemas.microsoft.com/office/word/2012/wordml" xmlns:wpg="http://schemas.microsoft.com/office/word/2010/wordprocessingGroup" xmlns:wpi="http://schemas.microsoft.com/office/word/2010/wordprocessingInk" xmlns:wne="http://schemas.microsoft.com/office/word/2006/wordml" xmlns:wps="http://schemas.microsoft.com/office/word/2010/wordprocessingShape" mc:Ignorable="w14 w15 wp14">
   <w:endnote w:type="separator" w:id="-1">
     <w:p>
       <w:pPr>
@@ -16459,7 +16015,7 @@
 </file>
 
 <file path=word/footer1.xml><?xml version="1.0" encoding="utf-8"?>
-<w:ftr xmlns:wpc="http://schemas.microsoft.com/office/word/2010/wordprocessingCanvas" xmlns:cx="http://schemas.microsoft.com/office/drawing/2014/chartex" xmlns:mc="http://schemas.openxmlformats.org/markup-compatibility/2006" xmlns:o="urn:schemas-microsoft-com:office:office" xmlns:r="http://schemas.openxmlformats.org/officeDocument/2006/relationships" xmlns:m="http://schemas.openxmlformats.org/officeDocument/2006/math" xmlns:v="urn:schemas-microsoft-com:vml" xmlns:wp14="http://schemas.microsoft.com/office/word/2010/wordprocessingDrawing" xmlns:wp="http://schemas.openxmlformats.org/drawingml/2006/wordprocessingDrawing" xmlns:w10="urn:schemas-microsoft-com:office:word" xmlns:w="http://schemas.openxmlformats.org/wordprocessingml/2006/main" xmlns:w14="http://schemas.microsoft.com/office/word/2010/wordml" xmlns:w15="http://schemas.microsoft.com/office/word/2012/wordml" xmlns:w16se="http://schemas.microsoft.com/office/word/2015/wordml/symex" xmlns:wpg="http://schemas.microsoft.com/office/word/2010/wordprocessingGroup" xmlns:wpi="http://schemas.microsoft.com/office/word/2010/wordprocessingInk" xmlns:wne="http://schemas.microsoft.com/office/word/2006/wordml" xmlns:wps="http://schemas.microsoft.com/office/word/2010/wordprocessingShape" mc:Ignorable="w14 w15 w16se wp14">
+<w:ftr xmlns:wpc="http://schemas.microsoft.com/office/word/2010/wordprocessingCanvas" xmlns:mc="http://schemas.openxmlformats.org/markup-compatibility/2006" xmlns:o="urn:schemas-microsoft-com:office:office" xmlns:r="http://schemas.openxmlformats.org/officeDocument/2006/relationships" xmlns:m="http://schemas.openxmlformats.org/officeDocument/2006/math" xmlns:v="urn:schemas-microsoft-com:vml" xmlns:wp14="http://schemas.microsoft.com/office/word/2010/wordprocessingDrawing" xmlns:wp="http://schemas.openxmlformats.org/drawingml/2006/wordprocessingDrawing" xmlns:w10="urn:schemas-microsoft-com:office:word" xmlns:w="http://schemas.openxmlformats.org/wordprocessingml/2006/main" xmlns:w14="http://schemas.microsoft.com/office/word/2010/wordml" xmlns:w15="http://schemas.microsoft.com/office/word/2012/wordml" xmlns:wpg="http://schemas.microsoft.com/office/word/2010/wordprocessingGroup" xmlns:wpi="http://schemas.microsoft.com/office/word/2010/wordprocessingInk" xmlns:wne="http://schemas.microsoft.com/office/word/2006/wordml" xmlns:wps="http://schemas.microsoft.com/office/word/2010/wordprocessingShape" mc:Ignorable="w14 w15 wp14">
   <w:sdt>
     <w:sdtPr>
       <w:id w:val="-337006792"/>
@@ -16468,7 +16024,6 @@
         <w:docPartUnique/>
       </w:docPartObj>
     </w:sdtPr>
-    <w:sdtEndPr/>
     <w:sdtContent>
       <w:p>
         <w:pPr>
@@ -16506,7 +16061,7 @@
 </file>
 
 <file path=word/footnotes.xml><?xml version="1.0" encoding="utf-8"?>
-<w:footnotes xmlns:wpc="http://schemas.microsoft.com/office/word/2010/wordprocessingCanvas" xmlns:cx="http://schemas.microsoft.com/office/drawing/2014/chartex" xmlns:mc="http://schemas.openxmlformats.org/markup-compatibility/2006" xmlns:o="urn:schemas-microsoft-com:office:office" xmlns:r="http://schemas.openxmlformats.org/officeDocument/2006/relationships" xmlns:m="http://schemas.openxmlformats.org/officeDocument/2006/math" xmlns:v="urn:schemas-microsoft-com:vml" xmlns:wp14="http://schemas.microsoft.com/office/word/2010/wordprocessingDrawing" xmlns:wp="http://schemas.openxmlformats.org/drawingml/2006/wordprocessingDrawing" xmlns:w10="urn:schemas-microsoft-com:office:word" xmlns:w="http://schemas.openxmlformats.org/wordprocessingml/2006/main" xmlns:w14="http://schemas.microsoft.com/office/word/2010/wordml" xmlns:w15="http://schemas.microsoft.com/office/word/2012/wordml" xmlns:w16se="http://schemas.microsoft.com/office/word/2015/wordml/symex" xmlns:wpg="http://schemas.microsoft.com/office/word/2010/wordprocessingGroup" xmlns:wpi="http://schemas.microsoft.com/office/word/2010/wordprocessingInk" xmlns:wne="http://schemas.microsoft.com/office/word/2006/wordml" xmlns:wps="http://schemas.microsoft.com/office/word/2010/wordprocessingShape" mc:Ignorable="w14 w15 w16se wp14">
+<w:footnotes xmlns:wpc="http://schemas.microsoft.com/office/word/2010/wordprocessingCanvas" xmlns:mc="http://schemas.openxmlformats.org/markup-compatibility/2006" xmlns:o="urn:schemas-microsoft-com:office:office" xmlns:r="http://schemas.openxmlformats.org/officeDocument/2006/relationships" xmlns:m="http://schemas.openxmlformats.org/officeDocument/2006/math" xmlns:v="urn:schemas-microsoft-com:vml" xmlns:wp14="http://schemas.microsoft.com/office/word/2010/wordprocessingDrawing" xmlns:wp="http://schemas.openxmlformats.org/drawingml/2006/wordprocessingDrawing" xmlns:w10="urn:schemas-microsoft-com:office:word" xmlns:w="http://schemas.openxmlformats.org/wordprocessingml/2006/main" xmlns:w14="http://schemas.microsoft.com/office/word/2010/wordml" xmlns:w15="http://schemas.microsoft.com/office/word/2012/wordml" xmlns:wpg="http://schemas.microsoft.com/office/word/2010/wordprocessingGroup" xmlns:wpi="http://schemas.microsoft.com/office/word/2010/wordprocessingInk" xmlns:wne="http://schemas.microsoft.com/office/word/2006/wordml" xmlns:wps="http://schemas.microsoft.com/office/word/2010/wordprocessingShape" mc:Ignorable="w14 w15 wp14">
   <w:footnote w:type="separator" w:id="-1">
     <w:p>
       <w:pPr>
@@ -16548,63 +16103,7 @@
         <w:rPr>
           <w:rFonts w:cs="Arial"/>
         </w:rPr>
-        <w:t xml:space="preserve"> </w:t>
-      </w:r>
-      <w:proofErr w:type="spellStart"/>
-      <w:r>
-        <w:rPr>
-          <w:rFonts w:cs="Arial"/>
-        </w:rPr>
-        <w:t>DELOITTE</w:t>
-      </w:r>
-      <w:proofErr w:type="spellEnd"/>
-      <w:r>
-        <w:rPr>
-          <w:rFonts w:cs="Arial"/>
-        </w:rPr>
-        <w:t xml:space="preserve"> </w:t>
-      </w:r>
-      <w:proofErr w:type="spellStart"/>
-      <w:r>
-        <w:rPr>
-          <w:rFonts w:cs="Arial"/>
-        </w:rPr>
-        <w:t>TOUCHE</w:t>
-      </w:r>
-      <w:proofErr w:type="spellEnd"/>
-      <w:r>
-        <w:rPr>
-          <w:rFonts w:cs="Arial"/>
-        </w:rPr>
-        <w:t xml:space="preserve"> </w:t>
-      </w:r>
-      <w:proofErr w:type="spellStart"/>
-      <w:r>
-        <w:rPr>
-          <w:rFonts w:cs="Arial"/>
-        </w:rPr>
-        <w:t>TOHMATSU</w:t>
-      </w:r>
-      <w:proofErr w:type="spellEnd"/>
-      <w:r>
-        <w:rPr>
-          <w:rFonts w:cs="Arial"/>
-        </w:rPr>
-        <w:t xml:space="preserve"> </w:t>
-      </w:r>
-      <w:proofErr w:type="spellStart"/>
-      <w:r>
-        <w:rPr>
-          <w:rFonts w:cs="Arial"/>
-        </w:rPr>
-        <w:t>LIMITED</w:t>
-      </w:r>
-      <w:proofErr w:type="spellEnd"/>
-      <w:r>
-        <w:rPr>
-          <w:rFonts w:cs="Arial"/>
-        </w:rPr>
-        <w:t>. Consumo móvil en Colombia. &lt;</w:t>
+        <w:t xml:space="preserve"> DELOITTE TOUCHE TOHMATSU LIMITED. Consumo móvil en Colombia. &lt;</w:t>
       </w:r>
       <w:hyperlink r:id="rId1" w:history="1">
         <w:r>
@@ -16642,35 +16141,7 @@
         <w:rPr>
           <w:rFonts w:cs="Arial"/>
         </w:rPr>
-        <w:t xml:space="preserve"> </w:t>
-      </w:r>
-      <w:proofErr w:type="spellStart"/>
-      <w:r>
-        <w:rPr>
-          <w:rFonts w:cs="Arial"/>
-        </w:rPr>
-        <w:t>LIHT</w:t>
-      </w:r>
-      <w:proofErr w:type="spellEnd"/>
-      <w:r>
-        <w:rPr>
-          <w:rFonts w:cs="Arial"/>
-        </w:rPr>
-        <w:t xml:space="preserve"> </w:t>
-      </w:r>
-      <w:proofErr w:type="spellStart"/>
-      <w:r>
-        <w:rPr>
-          <w:rFonts w:cs="Arial"/>
-        </w:rPr>
-        <w:t>SOLUTIONS</w:t>
-      </w:r>
-      <w:proofErr w:type="spellEnd"/>
-      <w:r>
-        <w:rPr>
-          <w:rFonts w:cs="Arial"/>
-        </w:rPr>
-        <w:t>, S.L. Integración de sistemas web y móviles.</w:t>
+        <w:t xml:space="preserve"> LIHT SOLUTIONS, S.L. Integración de sistemas web y móviles.</w:t>
       </w:r>
     </w:p>
     <w:p>
@@ -16722,21 +16193,7 @@
         <w:rPr>
           <w:rFonts w:cs="Arial"/>
         </w:rPr>
-        <w:t xml:space="preserve"> </w:t>
-      </w:r>
-      <w:proofErr w:type="spellStart"/>
-      <w:r>
-        <w:rPr>
-          <w:rFonts w:cs="Arial"/>
-        </w:rPr>
-        <w:t>COLPRENSA</w:t>
-      </w:r>
-      <w:proofErr w:type="spellEnd"/>
-      <w:r>
-        <w:rPr>
-          <w:rFonts w:cs="Arial"/>
-        </w:rPr>
-        <w:t>. Colombia cerrará el año con 33 millones de usuarios de celular.</w:t>
+        <w:t xml:space="preserve"> COLPRENSA. Colombia cerrará el año con 33 millones de usuarios de celular.</w:t>
       </w:r>
     </w:p>
     <w:p>
@@ -17016,25 +16473,7 @@
           <w:sz w:val="20"/>
           <w:szCs w:val="20"/>
         </w:rPr>
-        <w:t>Doctora en Comunicación de la Universidad Autónoma de Barcelona y coordinadora de la investigación ‘Alfabetización y dispositivos móviles’ de la Universidad Pontificia Bolivariana (</w:t>
-      </w:r>
-      <w:proofErr w:type="spellStart"/>
-      <w:r>
-        <w:rPr>
-          <w:rFonts w:cs="Arial"/>
-          <w:sz w:val="20"/>
-          <w:szCs w:val="20"/>
-        </w:rPr>
-        <w:t>UPB</w:t>
-      </w:r>
-      <w:proofErr w:type="spellEnd"/>
-      <w:r>
-        <w:rPr>
-          <w:rFonts w:cs="Arial"/>
-          <w:sz w:val="20"/>
-          <w:szCs w:val="20"/>
-        </w:rPr>
-        <w:t>) http://www.universidad.edu.co/index.php/historial-de-noticias/65-noticias-2014/10622-las-universidades-se-apuntan-a-la-era-de-las-apps</w:t>
+        <w:t>Doctora en Comunicación de la Universidad Autónoma de Barcelona y coordinadora de la investigación ‘Alfabetización y dispositivos móviles’ de la Universidad Pontificia Bolivariana (UPB) http://www.universidad.edu.co/index.php/historial-de-noticias/65-noticias-2014/10622-las-universidades-se-apuntan-a-la-era-de-las-apps</w:t>
       </w:r>
     </w:p>
   </w:footnote>
@@ -17057,21 +16496,7 @@
         <w:rPr>
           <w:rFonts w:cs="Arial"/>
         </w:rPr>
-        <w:t xml:space="preserve"> </w:t>
-      </w:r>
-      <w:proofErr w:type="spellStart"/>
-      <w:r>
-        <w:rPr>
-          <w:rFonts w:cs="Arial"/>
-        </w:rPr>
-        <w:t>RAMIREZ</w:t>
-      </w:r>
-      <w:proofErr w:type="spellEnd"/>
-      <w:r>
-        <w:rPr>
-          <w:rFonts w:cs="Arial"/>
-        </w:rPr>
-        <w:t>, Piedad. Importancia de las aplicaciones móviles en la actualidad. &lt;</w:t>
+        <w:t xml:space="preserve"> RAMIREZ, Piedad. Importancia de las aplicaciones móviles en la actualidad. &lt;</w:t>
       </w:r>
       <w:hyperlink r:id="rId7" w:history="1">
         <w:r>
@@ -17099,8 +16524,8 @@
 </file>
 
 <file path=word/numbering.xml><?xml version="1.0" encoding="utf-8"?>
-<w:numbering xmlns:wpc="http://schemas.microsoft.com/office/word/2010/wordprocessingCanvas" xmlns:cx="http://schemas.microsoft.com/office/drawing/2014/chartex" xmlns:mc="http://schemas.openxmlformats.org/markup-compatibility/2006" xmlns:o="urn:schemas-microsoft-com:office:office" xmlns:r="http://schemas.openxmlformats.org/officeDocument/2006/relationships" xmlns:m="http://schemas.openxmlformats.org/officeDocument/2006/math" xmlns:v="urn:schemas-microsoft-com:vml" xmlns:wp14="http://schemas.microsoft.com/office/word/2010/wordprocessingDrawing" xmlns:wp="http://schemas.openxmlformats.org/drawingml/2006/wordprocessingDrawing" xmlns:w10="urn:schemas-microsoft-com:office:word" xmlns:w="http://schemas.openxmlformats.org/wordprocessingml/2006/main" xmlns:w14="http://schemas.microsoft.com/office/word/2010/wordml" xmlns:w15="http://schemas.microsoft.com/office/word/2012/wordml" xmlns:w16se="http://schemas.microsoft.com/office/word/2015/wordml/symex" xmlns:wpg="http://schemas.microsoft.com/office/word/2010/wordprocessingGroup" xmlns:wpi="http://schemas.microsoft.com/office/word/2010/wordprocessingInk" xmlns:wne="http://schemas.microsoft.com/office/word/2006/wordml" xmlns:wps="http://schemas.microsoft.com/office/word/2010/wordprocessingShape" mc:Ignorable="w14 w15 w16se wp14">
-  <w:abstractNum w:abstractNumId="0" w15:restartNumberingAfterBreak="0">
+<w:numbering xmlns:wpc="http://schemas.microsoft.com/office/word/2010/wordprocessingCanvas" xmlns:mc="http://schemas.openxmlformats.org/markup-compatibility/2006" xmlns:o="urn:schemas-microsoft-com:office:office" xmlns:r="http://schemas.openxmlformats.org/officeDocument/2006/relationships" xmlns:m="http://schemas.openxmlformats.org/officeDocument/2006/math" xmlns:v="urn:schemas-microsoft-com:vml" xmlns:wp14="http://schemas.microsoft.com/office/word/2010/wordprocessingDrawing" xmlns:wp="http://schemas.openxmlformats.org/drawingml/2006/wordprocessingDrawing" xmlns:w10="urn:schemas-microsoft-com:office:word" xmlns:w="http://schemas.openxmlformats.org/wordprocessingml/2006/main" xmlns:w14="http://schemas.microsoft.com/office/word/2010/wordml" xmlns:w15="http://schemas.microsoft.com/office/word/2012/wordml" xmlns:wpg="http://schemas.microsoft.com/office/word/2010/wordprocessingGroup" xmlns:wpi="http://schemas.microsoft.com/office/word/2010/wordprocessingInk" xmlns:wne="http://schemas.microsoft.com/office/word/2006/wordml" xmlns:wps="http://schemas.microsoft.com/office/word/2010/wordprocessingShape" mc:Ignorable="w14 w15 wp14">
+  <w:abstractNum w:abstractNumId="0">
     <w:nsid w:val="15B1684F"/>
     <w:multiLevelType w:val="hybridMultilevel"/>
     <w:tmpl w:val="F52E8AFA"/>
@@ -17213,7 +16638,7 @@
       </w:rPr>
     </w:lvl>
   </w:abstractNum>
-  <w:abstractNum w:abstractNumId="1" w15:restartNumberingAfterBreak="0">
+  <w:abstractNum w:abstractNumId="1">
     <w:nsid w:val="1CE11412"/>
     <w:multiLevelType w:val="hybridMultilevel"/>
     <w:tmpl w:val="F91AE33E"/>
@@ -17326,7 +16751,7 @@
       </w:rPr>
     </w:lvl>
   </w:abstractNum>
-  <w:abstractNum w:abstractNumId="2" w15:restartNumberingAfterBreak="0">
+  <w:abstractNum w:abstractNumId="2">
     <w:nsid w:val="2327415B"/>
     <w:multiLevelType w:val="hybridMultilevel"/>
     <w:tmpl w:val="E900501A"/>
@@ -17439,7 +16864,7 @@
       </w:rPr>
     </w:lvl>
   </w:abstractNum>
-  <w:abstractNum w:abstractNumId="3" w15:restartNumberingAfterBreak="0">
+  <w:abstractNum w:abstractNumId="3">
     <w:nsid w:val="45BE5138"/>
     <w:multiLevelType w:val="hybridMultilevel"/>
     <w:tmpl w:val="E05E2784"/>
@@ -17528,7 +16953,7 @@
       </w:pPr>
     </w:lvl>
   </w:abstractNum>
-  <w:abstractNum w:abstractNumId="4" w15:restartNumberingAfterBreak="0">
+  <w:abstractNum w:abstractNumId="4">
     <w:nsid w:val="49016FB4"/>
     <w:multiLevelType w:val="hybridMultilevel"/>
     <w:tmpl w:val="5ED44DE0"/>
@@ -17641,7 +17066,7 @@
       </w:rPr>
     </w:lvl>
   </w:abstractNum>
-  <w:abstractNum w:abstractNumId="5" w15:restartNumberingAfterBreak="0">
+  <w:abstractNum w:abstractNumId="5">
     <w:nsid w:val="4E7B073A"/>
     <w:multiLevelType w:val="hybridMultilevel"/>
     <w:tmpl w:val="FEE42A50"/>
@@ -17754,7 +17179,7 @@
       </w:rPr>
     </w:lvl>
   </w:abstractNum>
-  <w:abstractNum w:abstractNumId="6" w15:restartNumberingAfterBreak="0">
+  <w:abstractNum w:abstractNumId="6">
     <w:nsid w:val="4EC762CD"/>
     <w:multiLevelType w:val="hybridMultilevel"/>
     <w:tmpl w:val="4FC6F350"/>
@@ -17846,7 +17271,7 @@
       </w:pPr>
     </w:lvl>
   </w:abstractNum>
-  <w:abstractNum w:abstractNumId="7" w15:restartNumberingAfterBreak="0">
+  <w:abstractNum w:abstractNumId="7">
     <w:nsid w:val="6A371C26"/>
     <w:multiLevelType w:val="multilevel"/>
     <w:tmpl w:val="240A001F"/>
@@ -17932,7 +17357,7 @@
       </w:pPr>
     </w:lvl>
   </w:abstractNum>
-  <w:abstractNum w:abstractNumId="8" w15:restartNumberingAfterBreak="0">
+  <w:abstractNum w:abstractNumId="8">
     <w:nsid w:val="752020EE"/>
     <w:multiLevelType w:val="multilevel"/>
     <w:tmpl w:val="F822E940"/>
@@ -18084,7 +17509,7 @@
       </w:pPr>
     </w:lvl>
   </w:abstractNum>
-  <w:abstractNum w:abstractNumId="9" w15:restartNumberingAfterBreak="0">
+  <w:abstractNum w:abstractNumId="9">
     <w:nsid w:val="7F55450A"/>
     <w:multiLevelType w:val="hybridMultilevel"/>
     <w:tmpl w:val="C49C1D0E"/>
@@ -18231,7 +17656,7 @@
 </file>
 
 <file path=word/people.xml><?xml version="1.0" encoding="utf-8"?>
-<w15:people xmlns:wpc="http://schemas.microsoft.com/office/word/2010/wordprocessingCanvas" xmlns:cx="http://schemas.microsoft.com/office/drawing/2014/chartex" xmlns:mc="http://schemas.openxmlformats.org/markup-compatibility/2006" xmlns:o="urn:schemas-microsoft-com:office:office" xmlns:r="http://schemas.openxmlformats.org/officeDocument/2006/relationships" xmlns:m="http://schemas.openxmlformats.org/officeDocument/2006/math" xmlns:v="urn:schemas-microsoft-com:vml" xmlns:wp14="http://schemas.microsoft.com/office/word/2010/wordprocessingDrawing" xmlns:wp="http://schemas.openxmlformats.org/drawingml/2006/wordprocessingDrawing" xmlns:w10="urn:schemas-microsoft-com:office:word" xmlns:w="http://schemas.openxmlformats.org/wordprocessingml/2006/main" xmlns:w14="http://schemas.microsoft.com/office/word/2010/wordml" xmlns:w15="http://schemas.microsoft.com/office/word/2012/wordml" xmlns:w16se="http://schemas.microsoft.com/office/word/2015/wordml/symex" xmlns:wpg="http://schemas.microsoft.com/office/word/2010/wordprocessingGroup" xmlns:wpi="http://schemas.microsoft.com/office/word/2010/wordprocessingInk" xmlns:wne="http://schemas.microsoft.com/office/word/2006/wordml" xmlns:wps="http://schemas.microsoft.com/office/word/2010/wordprocessingShape" mc:Ignorable="w14 w15 w16se wp14">
+<w15:people xmlns:wpc="http://schemas.microsoft.com/office/word/2010/wordprocessingCanvas" xmlns:mc="http://schemas.openxmlformats.org/markup-compatibility/2006" xmlns:o="urn:schemas-microsoft-com:office:office" xmlns:r="http://schemas.openxmlformats.org/officeDocument/2006/relationships" xmlns:m="http://schemas.openxmlformats.org/officeDocument/2006/math" xmlns:v="urn:schemas-microsoft-com:vml" xmlns:wp14="http://schemas.microsoft.com/office/word/2010/wordprocessingDrawing" xmlns:wp="http://schemas.openxmlformats.org/drawingml/2006/wordprocessingDrawing" xmlns:w10="urn:schemas-microsoft-com:office:word" xmlns:w="http://schemas.openxmlformats.org/wordprocessingml/2006/main" xmlns:w14="http://schemas.microsoft.com/office/word/2010/wordml" xmlns:w15="http://schemas.microsoft.com/office/word/2012/wordml" xmlns:wpg="http://schemas.microsoft.com/office/word/2010/wordprocessingGroup" xmlns:wpi="http://schemas.microsoft.com/office/word/2010/wordprocessingInk" xmlns:wne="http://schemas.microsoft.com/office/word/2006/wordml" xmlns:wps="http://schemas.microsoft.com/office/word/2010/wordprocessingShape" mc:Ignorable="w14 w15 wp14">
   <w15:person w15:author="Franklin Eduardo Jimenez Giraldo">
     <w15:presenceInfo w15:providerId="Windows Live" w15:userId="ad378c2ec1e1f0fa"/>
   </w15:person>
@@ -18239,7 +17664,7 @@
 </file>
 
 <file path=word/styles.xml><?xml version="1.0" encoding="utf-8"?>
-<w:styles xmlns:mc="http://schemas.openxmlformats.org/markup-compatibility/2006" xmlns:r="http://schemas.openxmlformats.org/officeDocument/2006/relationships" xmlns:w="http://schemas.openxmlformats.org/wordprocessingml/2006/main" xmlns:w14="http://schemas.microsoft.com/office/word/2010/wordml" xmlns:w15="http://schemas.microsoft.com/office/word/2012/wordml" xmlns:w16se="http://schemas.microsoft.com/office/word/2015/wordml/symex" mc:Ignorable="w14 w15 w16se">
+<w:styles xmlns:mc="http://schemas.openxmlformats.org/markup-compatibility/2006" xmlns:r="http://schemas.openxmlformats.org/officeDocument/2006/relationships" xmlns:w="http://schemas.openxmlformats.org/wordprocessingml/2006/main" xmlns:w14="http://schemas.microsoft.com/office/word/2010/wordml" xmlns:w15="http://schemas.microsoft.com/office/word/2012/wordml" mc:Ignorable="w14 w15">
   <w:docDefaults>
     <w:rPrDefault>
       <w:rPr>
@@ -19335,6 +18760,7 @@
       <w:spacing w:after="0" w:line="240" w:lineRule="auto"/>
     </w:pPr>
     <w:tblPr>
+      <w:tblInd w:w="0" w:type="dxa"/>
       <w:tblBorders>
         <w:top w:val="single" w:sz="4" w:space="0" w:color="auto"/>
         <w:left w:val="single" w:sz="4" w:space="0" w:color="auto"/>
@@ -19343,6 +18769,12 @@
         <w:insideH w:val="single" w:sz="4" w:space="0" w:color="auto"/>
         <w:insideV w:val="single" w:sz="4" w:space="0" w:color="auto"/>
       </w:tblBorders>
+      <w:tblCellMar>
+        <w:top w:w="0" w:type="dxa"/>
+        <w:left w:w="108" w:type="dxa"/>
+        <w:bottom w:w="0" w:type="dxa"/>
+        <w:right w:w="108" w:type="dxa"/>
+      </w:tblCellMar>
     </w:tblPr>
   </w:style>
   <w:style w:type="paragraph" w:styleId="Encabezado">
@@ -19389,7 +18821,7 @@
     <w:uiPriority w:val="99"/>
     <w:rsid w:val="004A63F6"/>
   </w:style>
-  <w:style w:type="paragraph" w:styleId="TtuloTDC">
+  <w:style w:type="paragraph" w:styleId="TtulodeTDC">
     <w:name w:val="TOC Heading"/>
     <w:basedOn w:val="Ttulo1"/>
     <w:next w:val="Normal"/>
@@ -19757,7 +19189,7 @@
 </file>
 
 <file path=customXml/itemProps1.xml><?xml version="1.0" encoding="utf-8"?>
-<ds:datastoreItem xmlns:ds="http://schemas.openxmlformats.org/officeDocument/2006/customXml" ds:itemID="{A90F08BF-6E4F-46BB-B374-34760324F21A}">
+<ds:datastoreItem xmlns:ds="http://schemas.openxmlformats.org/officeDocument/2006/customXml" ds:itemID="{9C384DBF-5AFA-480A-A07A-1FB99CB9BAF8}">
   <ds:schemaRefs>
     <ds:schemaRef ds:uri="http://schemas.openxmlformats.org/officeDocument/2006/bibliography"/>
   </ds:schemaRefs>

</xml_diff>

<commit_message>
se modifica la referencia internacional
</commit_message>
<xml_diff>
--- a/20180514 - Anteproyecto.docx
+++ b/20180514 - Anteproyecto.docx
@@ -3222,23 +3222,7 @@
           <w:rFonts w:cs="Arial"/>
           <w:szCs w:val="24"/>
         </w:rPr>
-        <w:t xml:space="preserve"> resaltar que la disminución en los costos de dichos equipos es evidente, si bien es cierto, en el mercado se pueden encontrar </w:t>
-      </w:r>
-      <w:proofErr w:type="spellStart"/>
-      <w:r>
-        <w:rPr>
-          <w:rFonts w:cs="Arial"/>
-          <w:szCs w:val="24"/>
-        </w:rPr>
-        <w:t>Smartphones</w:t>
-      </w:r>
-      <w:proofErr w:type="spellEnd"/>
-      <w:r>
-        <w:rPr>
-          <w:rFonts w:cs="Arial"/>
-          <w:szCs w:val="24"/>
-        </w:rPr>
-        <w:t xml:space="preserve"> de costos muy altos, pero también existe una gama que es accesible para la mayoría de las personas lo que ha generado un aumento considerable en el </w:t>
+        <w:t xml:space="preserve"> resaltar que la disminución en los costos de dichos equipos es evidente, si bien es cierto, en el mercado se pueden encontrar Smartphones de costos muy altos, pero también existe una gama que es accesible para la mayoría de las personas lo que ha generado un aumento considerable en el </w:t>
       </w:r>
       <w:r>
         <w:rPr>
@@ -3293,23 +3277,7 @@
           <w:rFonts w:cs="Arial"/>
           <w:szCs w:val="24"/>
         </w:rPr>
-        <w:t xml:space="preserve">Debido a este aumento en el uso de los </w:t>
-      </w:r>
-      <w:proofErr w:type="spellStart"/>
-      <w:r>
-        <w:rPr>
-          <w:rFonts w:cs="Arial"/>
-          <w:szCs w:val="24"/>
-        </w:rPr>
-        <w:t>Smartphones</w:t>
-      </w:r>
-      <w:proofErr w:type="spellEnd"/>
-      <w:r>
-        <w:rPr>
-          <w:rFonts w:cs="Arial"/>
-          <w:szCs w:val="24"/>
-        </w:rPr>
-        <w:t xml:space="preserve"> es muy común que estos sean la primera opción a la que recurren </w:t>
+        <w:t xml:space="preserve">Debido a este aumento en el uso de los Smartphones es muy común que estos sean la primera opción a la que recurren </w:t>
       </w:r>
       <w:r>
         <w:rPr>
@@ -3515,21 +3483,12 @@
         </w:rPr>
         <w:t xml:space="preserve">un servicio de </w:t>
       </w:r>
-      <w:proofErr w:type="spellStart"/>
-      <w:r>
-        <w:rPr>
-          <w:rFonts w:cs="Arial"/>
-          <w:szCs w:val="24"/>
-        </w:rPr>
-        <w:t>APIs</w:t>
-      </w:r>
-      <w:proofErr w:type="spellEnd"/>
-      <w:r>
-        <w:rPr>
-          <w:rFonts w:cs="Arial"/>
-          <w:szCs w:val="24"/>
-        </w:rPr>
-        <w:t xml:space="preserve"> que </w:t>
+      <w:r>
+        <w:rPr>
+          <w:rFonts w:cs="Arial"/>
+          <w:szCs w:val="24"/>
+        </w:rPr>
+        <w:t xml:space="preserve">APIs que </w:t>
       </w:r>
       <w:r>
         <w:rPr>
@@ -4073,11 +4032,9 @@
       <w:r>
         <w:t xml:space="preserve">Este sistema de </w:t>
       </w:r>
-      <w:proofErr w:type="spellStart"/>
-      <w:r>
-        <w:t>informacion</w:t>
-      </w:r>
-      <w:proofErr w:type="spellEnd"/>
+      <w:r>
+        <w:t>información</w:t>
+      </w:r>
       <w:r>
         <w:t xml:space="preserve"> </w:t>
       </w:r>
@@ -4110,11 +4067,9 @@
       <w:r>
         <w:t xml:space="preserve">para gestionar los servicios que </w:t>
       </w:r>
-      <w:proofErr w:type="spellStart"/>
-      <w:r>
-        <w:t>seran</w:t>
-      </w:r>
-      <w:proofErr w:type="spellEnd"/>
+      <w:r>
+        <w:t>serán</w:t>
+      </w:r>
       <w:r>
         <w:t xml:space="preserve"> ofrecidos</w:t>
       </w:r>
@@ -4122,15 +4077,7 @@
         <w:t xml:space="preserve"> a través de</w:t>
       </w:r>
       <w:r>
-        <w:t xml:space="preserve"> un servicio de </w:t>
-      </w:r>
-      <w:proofErr w:type="spellStart"/>
-      <w:r>
-        <w:t>APIs</w:t>
-      </w:r>
-      <w:proofErr w:type="spellEnd"/>
-      <w:r>
-        <w:t xml:space="preserve">  que</w:t>
+        <w:t xml:space="preserve"> un servicio de APIs  que</w:t>
       </w:r>
       <w:r>
         <w:t xml:space="preserve"> se administraran a través de una plataforma web. </w:t>
@@ -4143,11 +4090,9 @@
       <w:r>
         <w:t xml:space="preserve">La aplicación móvil estará disponible desde la Play Store y </w:t>
       </w:r>
-      <w:proofErr w:type="spellStart"/>
-      <w:r>
-        <w:t>consumira</w:t>
-      </w:r>
-      <w:proofErr w:type="spellEnd"/>
+      <w:r>
+        <w:t>consumirá</w:t>
+      </w:r>
       <w:r>
         <w:t xml:space="preserve"> los servicios ofrecidos </w:t>
       </w:r>
@@ -4444,17 +4389,8 @@
           <w:rFonts w:cs="Arial"/>
           <w:szCs w:val="24"/>
         </w:rPr>
-        <w:t xml:space="preserve"> como lo demuestra </w:t>
-      </w:r>
-      <w:proofErr w:type="spellStart"/>
-      <w:r>
-        <w:rPr>
-          <w:rFonts w:cs="Arial"/>
-          <w:szCs w:val="24"/>
-        </w:rPr>
-        <w:t>Deloitte</w:t>
-      </w:r>
-      <w:proofErr w:type="spellEnd"/>
+        <w:t xml:space="preserve"> como lo demuestra Deloitte</w:t>
+      </w:r>
       <w:r>
         <w:rPr>
           <w:rFonts w:cs="Arial"/>
@@ -4603,37 +4539,12 @@
         <w:t xml:space="preserve"> </w:t>
       </w:r>
       <w:bookmarkStart w:id="23" w:name="_Hlk513291131"/>
-      <w:proofErr w:type="spellStart"/>
-      <w:r>
-        <w:rPr>
-          <w:rFonts w:cs="Arial"/>
-          <w:szCs w:val="24"/>
-        </w:rPr>
-        <w:t>Liht</w:t>
-      </w:r>
-      <w:proofErr w:type="spellEnd"/>
-      <w:r>
-        <w:rPr>
-          <w:rFonts w:cs="Arial"/>
-          <w:szCs w:val="24"/>
-        </w:rPr>
-        <w:t xml:space="preserve"> </w:t>
-      </w:r>
-      <w:proofErr w:type="spellStart"/>
-      <w:r>
-        <w:rPr>
-          <w:rFonts w:cs="Arial"/>
-          <w:szCs w:val="24"/>
-        </w:rPr>
-        <w:t>solutions</w:t>
-      </w:r>
-      <w:proofErr w:type="spellEnd"/>
-      <w:r>
-        <w:rPr>
-          <w:rFonts w:cs="Arial"/>
-          <w:szCs w:val="24"/>
-        </w:rPr>
-        <w:t>, s.l.</w:t>
+      <w:r>
+        <w:rPr>
+          <w:rFonts w:cs="Arial"/>
+          <w:szCs w:val="24"/>
+        </w:rPr>
+        <w:t>Liht solutions, s.l.</w:t>
       </w:r>
       <w:bookmarkEnd w:id="23"/>
       <w:r>
@@ -4802,21 +4713,12 @@
           <w:szCs w:val="24"/>
         </w:rPr>
       </w:pPr>
-      <w:proofErr w:type="spellStart"/>
-      <w:r>
-        <w:rPr>
-          <w:rFonts w:cs="Arial"/>
-          <w:szCs w:val="24"/>
-        </w:rPr>
-        <w:t>Liht</w:t>
-      </w:r>
-      <w:proofErr w:type="spellEnd"/>
-      <w:r>
-        <w:rPr>
-          <w:rFonts w:cs="Arial"/>
-          <w:szCs w:val="24"/>
-        </w:rPr>
-        <w:t xml:space="preserve"> también tiene</w:t>
+      <w:r>
+        <w:rPr>
+          <w:rFonts w:cs="Arial"/>
+          <w:szCs w:val="24"/>
+        </w:rPr>
+        <w:t>Liht también tiene</w:t>
       </w:r>
       <w:r>
         <w:rPr>
@@ -5162,17 +5064,8 @@
           <w:rFonts w:cs="Arial"/>
           <w:szCs w:val="24"/>
         </w:rPr>
-        <w:t xml:space="preserve">según el reporte de </w:t>
-      </w:r>
-      <w:proofErr w:type="spellStart"/>
-      <w:r>
-        <w:rPr>
-          <w:rFonts w:cs="Arial"/>
-          <w:szCs w:val="24"/>
-        </w:rPr>
-        <w:t>eMarketer</w:t>
-      </w:r>
-      <w:proofErr w:type="spellEnd"/>
+        <w:t>según el reporte de eMarketer</w:t>
+      </w:r>
       <w:r>
         <w:rPr>
           <w:rStyle w:val="Refdenotaalpie"/>
@@ -5479,7 +5372,6 @@
         </w:rPr>
         <w:t xml:space="preserve">(compañía de marketing y comunicaciones digitales) y </w:t>
       </w:r>
-      <w:proofErr w:type="spellStart"/>
       <w:r>
         <w:rPr>
           <w:rFonts w:cs="Arial"/>
@@ -5487,7 +5379,6 @@
         </w:rPr>
         <w:t>COMScore</w:t>
       </w:r>
-      <w:proofErr w:type="spellEnd"/>
       <w:r>
         <w:rPr>
           <w:rStyle w:val="Refdenotaalpie"/>
@@ -6017,23 +5908,7 @@
           <w:rFonts w:cs="Arial"/>
           <w:szCs w:val="24"/>
         </w:rPr>
-        <w:t xml:space="preserve">lo informa </w:t>
-      </w:r>
-      <w:proofErr w:type="spellStart"/>
-      <w:r>
-        <w:rPr>
-          <w:rFonts w:cs="Arial"/>
-          <w:szCs w:val="24"/>
-        </w:rPr>
-        <w:t>Lancetalent</w:t>
-      </w:r>
-      <w:proofErr w:type="spellEnd"/>
-      <w:r>
-        <w:rPr>
-          <w:rFonts w:cs="Arial"/>
-          <w:szCs w:val="24"/>
-        </w:rPr>
-        <w:t xml:space="preserve"> </w:t>
+        <w:t xml:space="preserve">lo informa Lancetalent </w:t>
       </w:r>
       <w:r>
         <w:rPr>
@@ -8667,7 +8542,6 @@
                 <w:szCs w:val="24"/>
               </w:rPr>
             </w:pPr>
-            <w:proofErr w:type="spellStart"/>
             <w:r>
               <w:rPr>
                 <w:rFonts w:cs="Arial"/>
@@ -8679,9 +8553,8 @@
               <w:rPr>
                 <w:rFonts w:cs="Arial"/>
                 <w:szCs w:val="24"/>
-                <w:highlight w:val="yellow"/>
-              </w:rPr>
-              <w:t>io</w:t>
+              </w:rPr>
+              <w:t>ió</w:t>
             </w:r>
             <w:r>
               <w:rPr>
@@ -8690,7 +8563,6 @@
               </w:rPr>
               <w:t>n</w:t>
             </w:r>
-            <w:proofErr w:type="spellEnd"/>
           </w:p>
         </w:tc>
         <w:tc>
@@ -8763,7 +8635,20 @@
               </w:rPr>
               <w:t>…</w:t>
             </w:r>
-            <w:hyperlink r:id="rId10" w:history="1"/>
+            <w:bookmarkStart w:id="35" w:name="_GoBack"/>
+            <w:bookmarkEnd w:id="35"/>
+            <w:r>
+              <w:fldChar w:fldCharType="begin"/>
+            </w:r>
+            <w:r>
+              <w:instrText xml:space="preserve"> HYPERLINK "https://repository.javeriana.edu.co/handle/10554/21456" </w:instrText>
+            </w:r>
+            <w:r>
+              <w:fldChar w:fldCharType="separate"/>
+            </w:r>
+            <w:r>
+              <w:fldChar w:fldCharType="end"/>
+            </w:r>
           </w:p>
         </w:tc>
       </w:tr>
@@ -8813,7 +8698,7 @@
                 <w:szCs w:val="24"/>
               </w:rPr>
             </w:pPr>
-            <w:commentRangeStart w:id="35"/>
+            <w:commentRangeStart w:id="36"/>
             <w:r>
               <w:rPr>
                 <w:rFonts w:cs="Arial"/>
@@ -8908,12 +8793,12 @@
               </w:rPr>
               <w:t>, mediante la cual puede hacer consultas sobre horarios, notas, listado de estudiantes, mapa de la universidad, entre otros servicios.”</w:t>
             </w:r>
-            <w:commentRangeEnd w:id="35"/>
+            <w:commentRangeEnd w:id="36"/>
             <w:r>
               <w:rPr>
                 <w:rStyle w:val="Refdecomentario"/>
               </w:rPr>
-              <w:commentReference w:id="35"/>
+              <w:commentReference w:id="36"/>
             </w:r>
           </w:p>
         </w:tc>
@@ -9042,7 +8927,7 @@
               </w:rPr>
               <w:t xml:space="preserve">la creación de un mecanismo de conexión con la base de datos de la universidad, brindando solo algunos servicios </w:t>
             </w:r>
-            <w:commentRangeStart w:id="36"/>
+            <w:commentRangeStart w:id="37"/>
             <w:r>
               <w:rPr>
                 <w:rFonts w:cs="Arial"/>
@@ -9058,12 +8943,12 @@
               </w:rPr>
               <w:t xml:space="preserve"> </w:t>
             </w:r>
-            <w:commentRangeEnd w:id="36"/>
+            <w:commentRangeEnd w:id="37"/>
             <w:r>
               <w:rPr>
                 <w:rStyle w:val="Refdecomentario"/>
               </w:rPr>
-              <w:commentReference w:id="36"/>
+              <w:commentReference w:id="37"/>
             </w:r>
             <w:r>
               <w:rPr>
@@ -9072,7 +8957,7 @@
               </w:rPr>
               <w:t xml:space="preserve">base a esa información, pero sin profundizar en este aspecto. Por el contrario, el propósito de este proyecto es usar como base la aplicación anterior y trabajar más a profundidad en los servicios que se pueden ofrecer a la comunidad universitaria </w:t>
             </w:r>
-            <w:commentRangeStart w:id="37"/>
+            <w:commentRangeStart w:id="38"/>
             <w:r>
               <w:rPr>
                 <w:rFonts w:cs="Arial"/>
@@ -9088,12 +8973,12 @@
               </w:rPr>
               <w:t xml:space="preserve"> </w:t>
             </w:r>
-            <w:commentRangeEnd w:id="37"/>
+            <w:commentRangeEnd w:id="38"/>
             <w:r>
               <w:rPr>
                 <w:rStyle w:val="Refdecomentario"/>
               </w:rPr>
-              <w:commentReference w:id="37"/>
+              <w:commentReference w:id="38"/>
             </w:r>
             <w:r>
               <w:rPr>
@@ -9142,7 +9027,7 @@
           <w:szCs w:val="24"/>
         </w:rPr>
       </w:pPr>
-      <w:bookmarkStart w:id="38" w:name="_Toc514076707"/>
+      <w:bookmarkStart w:id="39" w:name="_Toc514076707"/>
       <w:r>
         <w:rPr>
           <w:rFonts w:cs="Arial"/>
@@ -9150,7 +9035,7 @@
         </w:rPr>
         <w:t>REFERENCIA NACIONAL</w:t>
       </w:r>
-      <w:bookmarkEnd w:id="38"/>
+      <w:bookmarkEnd w:id="39"/>
     </w:p>
     <w:tbl>
       <w:tblPr>
@@ -9311,7 +9196,7 @@
                 <w:szCs w:val="24"/>
               </w:rPr>
             </w:pPr>
-            <w:hyperlink r:id="rId11" w:history="1">
+            <w:hyperlink r:id="rId10" w:history="1">
               <w:r>
                 <w:rPr>
                   <w:rStyle w:val="Hipervnculo"/>
@@ -9370,20 +9255,19 @@
                 <w:szCs w:val="24"/>
               </w:rPr>
             </w:pPr>
-            <w:commentRangeStart w:id="39"/>
-            <w:r>
-              <w:rPr>
-                <w:rFonts w:cs="Arial"/>
-                <w:szCs w:val="24"/>
-              </w:rPr>
-              <w:t>“La falta de información acerca de la localización y disponibilidad de servicios es una causa de problemas de coordinación para actividades académicas. También, los grandes campus universitarios presentan dificultades para la movilización y búsqueda de servicios. De lo anterior, se presenta NUBI una aplicación móvil adaptativa, con el objetivo de atender las necesidades individuales y colectivas de los estudiantes de la Pontificia Universidad Javeriana mediante el aporte comunitario de información y coordinación de grupos.”</w:t>
-            </w:r>
-            <w:commentRangeEnd w:id="39"/>
-            <w:r>
-              <w:rPr>
-                <w:rStyle w:val="Refdecomentario"/>
-              </w:rPr>
-              <w:commentReference w:id="39"/>
+            <w:r>
+              <w:rPr>
+                <w:rFonts w:cs="Arial"/>
+                <w:szCs w:val="24"/>
+              </w:rPr>
+              <w:t xml:space="preserve">Esta investigación propone el diseño de una aplicación </w:t>
+            </w:r>
+            <w:r>
+              <w:rPr>
+                <w:rFonts w:cs="Arial"/>
+                <w:szCs w:val="24"/>
+              </w:rPr>
+              <w:t>móvil la cual ayuda en la parte de la consulta académica de la facultad de ingeniería industrial y de sistemas de la Universidad Tecnológica de Perú, la aplicación resultante le permite a los alumnos de dicha universidad poder ver sus calificaciones, control de pago de pensiones, la asistencia, el horario de clase y sus aulas.</w:t>
             </w:r>
           </w:p>
         </w:tc>
@@ -9767,15 +9651,13 @@
                 <w:szCs w:val="24"/>
               </w:rPr>
             </w:pPr>
-            <w:proofErr w:type="spellStart"/>
-            <w:r>
-              <w:rPr>
-                <w:rFonts w:cs="Arial"/>
-                <w:szCs w:val="24"/>
-              </w:rPr>
-              <w:t>Institucion</w:t>
-            </w:r>
-            <w:proofErr w:type="spellEnd"/>
+            <w:r>
+              <w:rPr>
+                <w:rFonts w:cs="Arial"/>
+                <w:szCs w:val="24"/>
+              </w:rPr>
+              <w:t>Institución</w:t>
+            </w:r>
           </w:p>
         </w:tc>
         <w:tc>
@@ -9868,17 +9750,25 @@
                 <w:szCs w:val="24"/>
               </w:rPr>
             </w:pPr>
-            <w:hyperlink r:id="rId12" w:history="1">
+            <w:hyperlink r:id="rId11" w:history="1">
               <w:r>
                 <w:rPr>
                   <w:rStyle w:val="Hipervnculo"/>
                   <w:rFonts w:cs="Arial"/>
                   <w:szCs w:val="24"/>
                 </w:rPr>
-                <w:t>https://pis1.wikispaces.com/file/view/Presentacion+Final_Tesis+I.pdf</w:t>
+                <w:t>https://pis1.wikispaces.com/file/view/Presentacion+Final_T</w:t>
+              </w:r>
+              <w:r>
+                <w:rPr>
+                  <w:rStyle w:val="Hipervnculo"/>
+                  <w:rFonts w:cs="Arial"/>
+                  <w:szCs w:val="24"/>
+                </w:rPr>
+                <w:t>esis+I.pdf</w:t>
               </w:r>
             </w:hyperlink>
-            <w:hyperlink r:id="rId13" w:history="1"/>
+            <w:hyperlink r:id="rId12" w:history="1"/>
           </w:p>
         </w:tc>
       </w:tr>
@@ -9924,8 +9814,8 @@
               <w:spacing w:line="360" w:lineRule="auto"/>
               <w:jc w:val="both"/>
               <w:rPr>
-                <w:rFonts w:cs="Arial"/>
-                <w:szCs w:val="24"/>
+                <w:rStyle w:val="fontstyle01"/>
+                <w:rFonts w:ascii="Arial" w:hAnsi="Arial" w:cs="Arial"/>
               </w:rPr>
             </w:pPr>
             <w:commentRangeStart w:id="42"/>
@@ -9951,6 +9841,26 @@
               </w:rPr>
               <w:commentReference w:id="42"/>
             </w:r>
+          </w:p>
+          <w:p>
+            <w:pPr>
+              <w:spacing w:line="360" w:lineRule="auto"/>
+              <w:jc w:val="both"/>
+              <w:rPr>
+                <w:rStyle w:val="fontstyle01"/>
+                <w:rFonts w:ascii="Arial" w:hAnsi="Arial" w:cs="Arial"/>
+              </w:rPr>
+            </w:pPr>
+          </w:p>
+          <w:p>
+            <w:pPr>
+              <w:spacing w:line="360" w:lineRule="auto"/>
+              <w:jc w:val="both"/>
+              <w:rPr>
+                <w:rFonts w:cs="Arial"/>
+                <w:szCs w:val="24"/>
+              </w:rPr>
+            </w:pPr>
           </w:p>
         </w:tc>
       </w:tr>
@@ -10005,64 +9915,14 @@
                 <w:rFonts w:cs="Arial"/>
                 <w:szCs w:val="24"/>
               </w:rPr>
-              <w:t xml:space="preserve">Esta referencia internacional y la presente investigación tienen como similitudes en </w:t>
-            </w:r>
-            <w:commentRangeStart w:id="43"/>
-            <w:r>
-              <w:rPr>
-                <w:rFonts w:cs="Arial"/>
-                <w:szCs w:val="24"/>
-              </w:rPr>
-              <w:t xml:space="preserve">que las </w:t>
-            </w:r>
-            <w:r>
-              <w:rPr>
-                <w:rFonts w:cs="Arial"/>
-                <w:szCs w:val="24"/>
-              </w:rPr>
-              <w:t>anteriores en</w:t>
-            </w:r>
-            <w:r>
-              <w:rPr>
-                <w:rFonts w:cs="Arial"/>
-                <w:szCs w:val="24"/>
-              </w:rPr>
-              <w:t xml:space="preserve"> presentan </w:t>
-            </w:r>
-            <w:commentRangeEnd w:id="43"/>
-            <w:r>
-              <w:rPr>
-                <w:rStyle w:val="Refdecomentario"/>
-              </w:rPr>
-              <w:commentReference w:id="43"/>
-            </w:r>
-            <w:r>
-              <w:rPr>
-                <w:rFonts w:cs="Arial"/>
-                <w:szCs w:val="24"/>
-              </w:rPr>
-              <w:t xml:space="preserve">a sus usuarios mediante una aplicación móvil </w:t>
-            </w:r>
-            <w:r>
-              <w:rPr>
-                <w:rFonts w:cs="Arial"/>
-                <w:szCs w:val="24"/>
-              </w:rPr>
-              <w:t>el servicio de consulta de no</w:t>
-            </w:r>
-            <w:r>
-              <w:rPr>
-                <w:rFonts w:cs="Arial"/>
-                <w:szCs w:val="24"/>
-              </w:rPr>
-              <w:t>tas y también la cons</w:t>
-            </w:r>
-            <w:r>
-              <w:rPr>
-                <w:rFonts w:cs="Arial"/>
-                <w:szCs w:val="24"/>
-              </w:rPr>
-              <w:t>ulta de los diferentes horarios.</w:t>
+              <w:t xml:space="preserve">La presente referencia internacional en relación con la presente investigación busca presentar a sus usuarios mediante una </w:t>
+            </w:r>
+            <w:r>
+              <w:rPr>
+                <w:rFonts w:cs="Arial"/>
+                <w:szCs w:val="24"/>
+              </w:rPr>
+              <w:t>aplicación móvil el servicio de consulta de notas y también la consulta de los diferentes horarios.</w:t>
             </w:r>
           </w:p>
         </w:tc>
@@ -10168,23 +10028,7 @@
                 <w:rFonts w:cs="Arial"/>
                 <w:szCs w:val="24"/>
               </w:rPr>
-              <w:t xml:space="preserve"> y con ello una gran </w:t>
-            </w:r>
-            <w:proofErr w:type="spellStart"/>
-            <w:r>
-              <w:rPr>
-                <w:rFonts w:cs="Arial"/>
-                <w:szCs w:val="24"/>
-              </w:rPr>
-              <w:t>escabilidad</w:t>
-            </w:r>
-            <w:proofErr w:type="spellEnd"/>
-            <w:r>
-              <w:rPr>
-                <w:rFonts w:cs="Arial"/>
-                <w:szCs w:val="24"/>
-              </w:rPr>
-              <w:t>.</w:t>
+              <w:t xml:space="preserve"> y con ello una gran escabilidad.</w:t>
             </w:r>
           </w:p>
         </w:tc>
@@ -10259,106 +10103,146 @@
           <w:szCs w:val="24"/>
         </w:rPr>
       </w:pPr>
-      <w:bookmarkStart w:id="44" w:name="_Toc514076709"/>
+      <w:bookmarkStart w:id="43" w:name="_Toc514076709"/>
+      <w:r>
+        <w:rPr>
+          <w:rFonts w:cs="Arial"/>
+          <w:szCs w:val="24"/>
+        </w:rPr>
+        <w:t>METODOLOGÍA</w:t>
+      </w:r>
+      <w:bookmarkEnd w:id="43"/>
+    </w:p>
+    <w:p>
+      <w:pPr>
+        <w:spacing w:line="360" w:lineRule="auto"/>
+        <w:rPr>
+          <w:rFonts w:cs="Arial"/>
+          <w:szCs w:val="24"/>
+        </w:rPr>
+      </w:pPr>
+    </w:p>
+    <w:p>
+      <w:pPr>
+        <w:spacing w:line="360" w:lineRule="auto"/>
+        <w:rPr>
+          <w:rFonts w:cs="Arial"/>
+          <w:szCs w:val="24"/>
+        </w:rPr>
+      </w:pPr>
+    </w:p>
+    <w:p>
+      <w:pPr>
+        <w:pStyle w:val="Prrafodelista"/>
+        <w:spacing w:line="360" w:lineRule="auto"/>
+        <w:ind w:left="0"/>
+        <w:jc w:val="both"/>
+        <w:rPr>
+          <w:rFonts w:cs="Arial"/>
+          <w:szCs w:val="24"/>
+        </w:rPr>
+      </w:pPr>
+      <w:r>
+        <w:rPr>
+          <w:rFonts w:cs="Arial"/>
+          <w:szCs w:val="24"/>
+        </w:rPr>
+        <w:t>La aplicación será desarrollada mediante la metodología de desarrollo en espiral, en su variante para aplicaciones móviles (Mobile Development Process Spiral), una metodología ágil que utiliza como base el modelo de desarrollo en espiral y que prioriza la participación del usuario en todos los procesos del ciclo de vida de diseño de la aplicación, incorporando algo fundamental para el presente proyecto, los procesos de evaluación de la usabilidad.</w:t>
+      </w:r>
+    </w:p>
+    <w:p>
+      <w:pPr>
+        <w:pStyle w:val="Prrafodelista"/>
+        <w:spacing w:line="360" w:lineRule="auto"/>
+        <w:jc w:val="both"/>
+        <w:rPr>
+          <w:rFonts w:cs="Arial"/>
+          <w:szCs w:val="24"/>
+        </w:rPr>
+      </w:pPr>
+    </w:p>
+    <w:p>
+      <w:pPr>
+        <w:pStyle w:val="Prrafodelista"/>
+        <w:spacing w:line="360" w:lineRule="auto"/>
+        <w:ind w:left="0"/>
+        <w:jc w:val="both"/>
+        <w:rPr>
+          <w:rFonts w:cs="Arial"/>
+          <w:szCs w:val="24"/>
+        </w:rPr>
+      </w:pPr>
+      <w:r>
+        <w:rPr>
+          <w:rFonts w:cs="Arial"/>
+          <w:szCs w:val="24"/>
+        </w:rPr>
+        <w:t xml:space="preserve"> Esta metodología se usa para desarrollar proyectos grandes, y consiste en la realización de varias iteraciones del proceso elemental de desarrollo de la aplicación, permitiendo evaluar resultados (como la usabilidad) y, mediante un análisis de los mismos, realizar correcciones y añadir funcionalidades nuevas a la aplicación en cada iteración. </w:t>
+      </w:r>
+    </w:p>
+    <w:p>
+      <w:pPr>
+        <w:pStyle w:val="Prrafodelista"/>
+        <w:spacing w:line="360" w:lineRule="auto"/>
+        <w:jc w:val="both"/>
+        <w:rPr>
+          <w:rFonts w:cs="Arial"/>
+          <w:szCs w:val="24"/>
+        </w:rPr>
+      </w:pPr>
+    </w:p>
+    <w:p>
+      <w:pPr>
+        <w:pStyle w:val="Prrafodelista"/>
+        <w:spacing w:line="360" w:lineRule="auto"/>
+        <w:ind w:left="1416"/>
+        <w:jc w:val="both"/>
+        <w:rPr>
+          <w:rFonts w:cs="Arial"/>
+          <w:szCs w:val="24"/>
+        </w:rPr>
+      </w:pPr>
+      <w:commentRangeStart w:id="44"/>
+      <w:r>
+        <w:rPr>
+          <w:rFonts w:cs="Arial"/>
+          <w:szCs w:val="24"/>
+        </w:rPr>
+        <w:t xml:space="preserve">“El proceso permite a los desarrolladores de aplicaciones móviles, detallar los criterios de usabilidad de la aplicación, el primer paso es identificar a los usuarios, las tareas y los contextos en los que se utilizará la aplicación móvil, el siguiente paso es dar prioridad a los atributos de usabilidad, identificar qué atributos son los más importantes para la aplicación, y para cada uno definir un conjunto de métricas para verificar el grado en que se cumplen en la aplicación final. El proceso de desarrollo de aplicaciones móviles en espiral contempla cinco (5) iteraciones, para cada una de ellas tres (3) tareas (determinación de requisitos, diseño y prueba) y finaliza cada iteración con la planificación de la siguiente; en la primera iteración se determinan los requisitos del sistema y se identifican usuarios, tareas </w:t>
+      </w:r>
       <w:r>
         <w:rPr>
           <w:rFonts w:cs="Arial"/>
           <w:szCs w:val="24"/>
         </w:rPr>
         <w:lastRenderedPageBreak/>
-        <w:t>METODOLOGÍA</w:t>
-      </w:r>
-      <w:bookmarkEnd w:id="44"/>
-    </w:p>
-    <w:p>
-      <w:pPr>
-        <w:spacing w:line="360" w:lineRule="auto"/>
-        <w:rPr>
-          <w:rFonts w:cs="Arial"/>
-          <w:szCs w:val="24"/>
-        </w:rPr>
-      </w:pPr>
-    </w:p>
-    <w:p>
-      <w:pPr>
-        <w:spacing w:line="360" w:lineRule="auto"/>
-        <w:rPr>
-          <w:rFonts w:cs="Arial"/>
-          <w:szCs w:val="24"/>
-        </w:rPr>
-      </w:pPr>
+        <w:t>y contextos en los que se utilizará la aplicación. Luego, se definen y priorizan los atributos de facilidad de uso y se identifican métricas para cada atributo; se dibuja un prototipo de la interfaz de aplicación y se realiza la prueba del prototipo, los desarrolladores podrán utilizar diferentes técnicas de usabilidad para medir el valor de cada atributo. En la segunda iteración el equipo de desarrollo recogerá más datos y requisitos, explorará si hay más usuarios potenciales, tareas y contextos en los que se utilizará la aplicación. A continuación, los atributos de usabilidad se redefinen y son priorizados, como resultado, los desarrolladores alterarán las métricas para acomodar los requisitos añadidos; en el diseño se realiza un prototipo de alta fidelidad de la interfaz y se realizan las pruebas, utilizando técnicas de usabilidad para cada atributo, la calificación se compara con los resultados de la iteración anterior. En la tercera iteración los desarrolladores pueden identificar y priorizar los atributos de usabilidad con mayor claridad utilizando los resultados de la iteración anterior; se desarrolla el diseño de todo el sistema y se realiza la versión alfa con sus respectivas pruebas, el equipo de desarrollo compara los resultados con la calificación de la iteración anterior. En la cuarta iteración los resultados de la iteración anterior son utilizados para identificar y dar prioridad a los atributos de facilidad de uso; se desarrolla la versión beta y se libera para su evaluación por parte del cliente. En la quinta iteración se desarrolla el producto final; se realiza una evaluación de facilidad de uso, la calificación de cada atributo se calcula y se compara con la calificación de la fase anterior. Una alteración en el producto final se realiza sobre la base de los resultados y se libera al producto.”</w:t>
+      </w:r>
+      <w:commentRangeEnd w:id="44"/>
+      <w:r>
+        <w:rPr>
+          <w:rStyle w:val="Refdecomentario"/>
+        </w:rPr>
+        <w:commentReference w:id="44"/>
+      </w:r>
     </w:p>
     <w:p>
       <w:pPr>
         <w:pStyle w:val="Prrafodelista"/>
         <w:spacing w:line="360" w:lineRule="auto"/>
-        <w:ind w:left="0"/>
-        <w:jc w:val="both"/>
-        <w:rPr>
-          <w:rFonts w:cs="Arial"/>
-          <w:szCs w:val="24"/>
-        </w:rPr>
-      </w:pPr>
-      <w:r>
-        <w:rPr>
-          <w:rFonts w:cs="Arial"/>
-          <w:szCs w:val="24"/>
-        </w:rPr>
-        <w:t xml:space="preserve">La aplicación será desarrollada mediante la metodología de desarrollo en espiral, en su variante para aplicaciones móviles (Mobile </w:t>
-      </w:r>
-      <w:proofErr w:type="spellStart"/>
-      <w:r>
-        <w:rPr>
-          <w:rFonts w:cs="Arial"/>
-          <w:szCs w:val="24"/>
-        </w:rPr>
-        <w:t>Development</w:t>
-      </w:r>
-      <w:proofErr w:type="spellEnd"/>
-      <w:r>
-        <w:rPr>
-          <w:rFonts w:cs="Arial"/>
-          <w:szCs w:val="24"/>
-        </w:rPr>
-        <w:t xml:space="preserve"> </w:t>
-      </w:r>
-      <w:proofErr w:type="spellStart"/>
-      <w:r>
-        <w:rPr>
-          <w:rFonts w:cs="Arial"/>
-          <w:szCs w:val="24"/>
-        </w:rPr>
-        <w:t>Process</w:t>
-      </w:r>
-      <w:proofErr w:type="spellEnd"/>
-      <w:r>
-        <w:rPr>
-          <w:rFonts w:cs="Arial"/>
-          <w:szCs w:val="24"/>
-        </w:rPr>
-        <w:t xml:space="preserve"> </w:t>
-      </w:r>
-      <w:proofErr w:type="spellStart"/>
-      <w:r>
-        <w:rPr>
-          <w:rFonts w:cs="Arial"/>
-          <w:szCs w:val="24"/>
-        </w:rPr>
-        <w:t>Spiral</w:t>
-      </w:r>
-      <w:proofErr w:type="spellEnd"/>
-      <w:r>
-        <w:rPr>
-          <w:rFonts w:cs="Arial"/>
-          <w:szCs w:val="24"/>
-        </w:rPr>
-        <w:t>), una metodología ágil que utiliza como base el modelo de desarrollo en espiral y que prioriza la participación del usuario en todos los procesos del ciclo de vida de diseño de la aplicación, incorporando algo fundamental para el presente proyecto, los procesos de evaluación de la usabilidad.</w:t>
-      </w:r>
+        <w:ind w:left="1416"/>
+        <w:jc w:val="both"/>
+        <w:rPr>
+          <w:rFonts w:cs="Arial"/>
+          <w:szCs w:val="24"/>
+        </w:rPr>
+      </w:pPr>
     </w:p>
     <w:p>
       <w:pPr>
         <w:pStyle w:val="Prrafodelista"/>
         <w:spacing w:line="360" w:lineRule="auto"/>
+        <w:ind w:left="1416"/>
         <w:jc w:val="both"/>
         <w:rPr>
           <w:rFonts w:cs="Arial"/>
@@ -10370,95 +10254,6 @@
       <w:pPr>
         <w:pStyle w:val="Prrafodelista"/>
         <w:spacing w:line="360" w:lineRule="auto"/>
-        <w:ind w:left="0"/>
-        <w:jc w:val="both"/>
-        <w:rPr>
-          <w:rFonts w:cs="Arial"/>
-          <w:szCs w:val="24"/>
-        </w:rPr>
-      </w:pPr>
-      <w:r>
-        <w:rPr>
-          <w:rFonts w:cs="Arial"/>
-          <w:szCs w:val="24"/>
-        </w:rPr>
-        <w:t xml:space="preserve"> Esta metodología se usa para desarrollar proyectos grandes, y consiste en la realización de varias iteraciones del proceso elemental de desarrollo de la aplicación, permitiendo evaluar resultados (como la usabilidad) y, mediante un análisis de los mismos, realizar correcciones y añadir funcionalidades nuevas a la aplicación en cada iteración. </w:t>
-      </w:r>
-    </w:p>
-    <w:p>
-      <w:pPr>
-        <w:pStyle w:val="Prrafodelista"/>
-        <w:spacing w:line="360" w:lineRule="auto"/>
-        <w:jc w:val="both"/>
-        <w:rPr>
-          <w:rFonts w:cs="Arial"/>
-          <w:szCs w:val="24"/>
-        </w:rPr>
-      </w:pPr>
-    </w:p>
-    <w:p>
-      <w:pPr>
-        <w:pStyle w:val="Prrafodelista"/>
-        <w:spacing w:line="360" w:lineRule="auto"/>
-        <w:ind w:left="1416"/>
-        <w:jc w:val="both"/>
-        <w:rPr>
-          <w:rFonts w:cs="Arial"/>
-          <w:szCs w:val="24"/>
-        </w:rPr>
-      </w:pPr>
-      <w:commentRangeStart w:id="45"/>
-      <w:r>
-        <w:rPr>
-          <w:rFonts w:cs="Arial"/>
-          <w:szCs w:val="24"/>
-        </w:rPr>
-        <w:t xml:space="preserve">“El proceso permite a los desarrolladores de aplicaciones móviles, detallar los criterios de usabilidad de la aplicación, el primer paso es identificar a los usuarios, las tareas y los contextos en los que se utilizará la aplicación móvil, el siguiente paso es dar prioridad a los atributos de usabilidad, identificar qué atributos son los más importantes para la aplicación, y para cada uno definir un conjunto de métricas para verificar el grado en que se cumplen en la aplicación final. El proceso de desarrollo de aplicaciones móviles en espiral contempla cinco (5) iteraciones, para cada una de ellas tres (3) tareas (determinación de requisitos, diseño y prueba) y finaliza cada iteración con la planificación de la siguiente; en la primera iteración se determinan los requisitos del sistema y se identifican usuarios, tareas y contextos en los que se utilizará la aplicación. Luego, se definen y </w:t>
-      </w:r>
-      <w:r>
-        <w:rPr>
-          <w:rFonts w:cs="Arial"/>
-          <w:szCs w:val="24"/>
-        </w:rPr>
-        <w:lastRenderedPageBreak/>
-        <w:t>priorizan los atributos de facilidad de uso y se identifican métricas para cada atributo; se dibuja un prototipo de la interfaz de aplicación y se realiza la prueba del prototipo, los desarrolladores podrán utilizar diferentes técnicas de usabilidad para medir el valor de cada atributo. En la segunda iteración el equipo de desarrollo recogerá más datos y requisitos, explorará si hay más usuarios potenciales, tareas y contextos en los que se utilizará la aplicación. A continuación, los atributos de usabilidad se redefinen y son priorizados, como resultado, los desarrolladores alterarán las métricas para acomodar los requisitos añadidos; en el diseño se realiza un prototipo de alta fidelidad de la interfaz y se realizan las pruebas, utilizando técnicas de usabilidad para cada atributo, la calificación se compara con los resultados de la iteración anterior. En la tercera iteración los desarrolladores pueden identificar y priorizar los atributos de usabilidad con mayor claridad utilizando los resultados de la iteración anterior; se desarrolla el diseño de todo el sistema y se realiza la versión alfa con sus respectivas pruebas, el equipo de desarrollo compara los resultados con la calificación de la iteración anterior. En la cuarta iteración los resultados de la iteración anterior son utilizados para identificar y dar prioridad a los atributos de facilidad de uso; se desarrolla la versión beta y se libera para su evaluación por parte del cliente. En la quinta iteración se desarrolla el producto final; se realiza una evaluación de facilidad de uso, la calificación de cada atributo se calcula y se compara con la calificación de la fase anterior. Una alteración en el producto final se realiza sobre la base de los resultados y se libera al producto.”</w:t>
-      </w:r>
-      <w:commentRangeEnd w:id="45"/>
-      <w:r>
-        <w:rPr>
-          <w:rStyle w:val="Refdecomentario"/>
-        </w:rPr>
-        <w:commentReference w:id="45"/>
-      </w:r>
-    </w:p>
-    <w:p>
-      <w:pPr>
-        <w:pStyle w:val="Prrafodelista"/>
-        <w:spacing w:line="360" w:lineRule="auto"/>
-        <w:ind w:left="1416"/>
-        <w:jc w:val="both"/>
-        <w:rPr>
-          <w:rFonts w:cs="Arial"/>
-          <w:szCs w:val="24"/>
-        </w:rPr>
-      </w:pPr>
-    </w:p>
-    <w:p>
-      <w:pPr>
-        <w:pStyle w:val="Prrafodelista"/>
-        <w:spacing w:line="360" w:lineRule="auto"/>
-        <w:ind w:left="1416"/>
-        <w:jc w:val="both"/>
-        <w:rPr>
-          <w:rFonts w:cs="Arial"/>
-          <w:szCs w:val="24"/>
-        </w:rPr>
-      </w:pPr>
-    </w:p>
-    <w:p>
-      <w:pPr>
-        <w:pStyle w:val="Prrafodelista"/>
-        <w:spacing w:line="360" w:lineRule="auto"/>
         <w:jc w:val="both"/>
         <w:rPr>
           <w:rFonts w:cs="Arial"/>
@@ -10485,7 +10280,7 @@
           <w:szCs w:val="24"/>
         </w:rPr>
         <w:sectPr>
-          <w:footerReference w:type="default" r:id="rId14"/>
+          <w:footerReference w:type="default" r:id="rId13"/>
           <w:pgSz w:w="12240" w:h="15840"/>
           <w:pgMar w:top="1701" w:right="1134" w:bottom="1701" w:left="2268" w:header="709" w:footer="709" w:gutter="0"/>
           <w:cols w:space="708"/>
@@ -10502,7 +10297,7 @@
           <w:szCs w:val="24"/>
         </w:rPr>
       </w:pPr>
-      <w:bookmarkStart w:id="46" w:name="_Toc514076710"/>
+      <w:bookmarkStart w:id="45" w:name="_Toc514076710"/>
       <w:r>
         <w:rPr>
           <w:rFonts w:cs="Arial"/>
@@ -10511,7 +10306,7 @@
         <w:lastRenderedPageBreak/>
         <w:t>CRONOGRAMA</w:t>
       </w:r>
-      <w:bookmarkEnd w:id="46"/>
+      <w:bookmarkEnd w:id="45"/>
     </w:p>
     <w:p>
       <w:pPr>
@@ -10563,7 +10358,7 @@
                     </pic:cNvPicPr>
                   </pic:nvPicPr>
                   <pic:blipFill>
-                    <a:blip r:embed="rId15">
+                    <a:blip r:embed="rId14">
                       <a:extLst>
                         <a:ext uri="{28A0092B-C50C-407E-A947-70E740481C1C}">
                           <a14:useLocalDpi xmlns:a14="http://schemas.microsoft.com/office/drawing/2010/main" val="0"/>
@@ -10611,7 +10406,7 @@
           <w:szCs w:val="24"/>
         </w:rPr>
       </w:pPr>
-      <w:bookmarkStart w:id="47" w:name="_Toc514076711"/>
+      <w:bookmarkStart w:id="46" w:name="_Toc514076711"/>
       <w:r>
         <w:rPr>
           <w:rFonts w:cs="Arial"/>
@@ -10621,7 +10416,7 @@
         <w:lastRenderedPageBreak/>
         <w:t>RESULTADOS ESPERADOS</w:t>
       </w:r>
-      <w:bookmarkEnd w:id="47"/>
+      <w:bookmarkEnd w:id="46"/>
     </w:p>
     <w:p>
       <w:pPr>
@@ -10672,7 +10467,7 @@
           <w:szCs w:val="24"/>
         </w:rPr>
       </w:pPr>
-      <w:commentRangeStart w:id="48"/>
+      <w:commentRangeStart w:id="47"/>
       <w:r>
         <w:rPr>
           <w:rFonts w:cs="Arial"/>
@@ -10722,46 +10517,14 @@
           <w:rFonts w:cs="Arial"/>
           <w:szCs w:val="24"/>
         </w:rPr>
-        <w:t xml:space="preserve">Tener un </w:t>
-      </w:r>
-      <w:proofErr w:type="spellStart"/>
-      <w:r>
-        <w:rPr>
-          <w:rFonts w:cs="Arial"/>
-          <w:szCs w:val="24"/>
-        </w:rPr>
-        <w:t>diagnostico</w:t>
-      </w:r>
-      <w:proofErr w:type="spellEnd"/>
-      <w:r>
-        <w:rPr>
-          <w:rFonts w:cs="Arial"/>
-          <w:szCs w:val="24"/>
-        </w:rPr>
-        <w:t xml:space="preserve"> del funcionamiento y la respuesta de la comunidad universitaria de la Universidad de Nariño sobre aplicativo y los </w:t>
-      </w:r>
-      <w:proofErr w:type="spellStart"/>
-      <w:r>
-        <w:rPr>
-          <w:rFonts w:cs="Arial"/>
-          <w:szCs w:val="24"/>
-        </w:rPr>
-        <w:t>modulos</w:t>
-      </w:r>
-      <w:proofErr w:type="spellEnd"/>
-      <w:r>
-        <w:rPr>
-          <w:rFonts w:cs="Arial"/>
-          <w:szCs w:val="24"/>
-        </w:rPr>
-        <w:t xml:space="preserve"> implementados.</w:t>
-      </w:r>
-      <w:commentRangeEnd w:id="48"/>
+        <w:t>Tener un diagnostico del funcionamiento y la respuesta de la comunidad universitaria de la Universidad de Nariño sobre aplicativo y los modulos implementados.</w:t>
+      </w:r>
+      <w:commentRangeEnd w:id="47"/>
       <w:r>
         <w:rPr>
           <w:rStyle w:val="Refdecomentario"/>
         </w:rPr>
-        <w:commentReference w:id="48"/>
+        <w:commentReference w:id="47"/>
       </w:r>
     </w:p>
     <w:p>
@@ -10913,7 +10676,7 @@
         <w:lastRenderedPageBreak/>
         <w:t xml:space="preserve"> </w:t>
       </w:r>
-      <w:bookmarkStart w:id="49" w:name="_Toc514076712"/>
+      <w:bookmarkStart w:id="48" w:name="_Toc514076712"/>
       <w:r>
         <w:rPr>
           <w:rFonts w:cs="Arial"/>
@@ -10922,70 +10685,70 @@
         </w:rPr>
         <w:t>RECURSOS</w:t>
       </w:r>
+      <w:bookmarkEnd w:id="48"/>
+    </w:p>
+    <w:p>
+      <w:pPr>
+        <w:spacing w:line="360" w:lineRule="auto"/>
+        <w:rPr>
+          <w:rFonts w:cs="Arial"/>
+          <w:szCs w:val="24"/>
+        </w:rPr>
+      </w:pPr>
+    </w:p>
+    <w:p>
+      <w:pPr>
+        <w:spacing w:line="360" w:lineRule="auto"/>
+        <w:rPr>
+          <w:rFonts w:cs="Arial"/>
+          <w:szCs w:val="24"/>
+        </w:rPr>
+      </w:pPr>
+    </w:p>
+    <w:p>
+      <w:pPr>
+        <w:pStyle w:val="Prrafodelista"/>
+        <w:spacing w:line="360" w:lineRule="auto"/>
+        <w:ind w:left="0"/>
+        <w:jc w:val="both"/>
+        <w:rPr>
+          <w:rFonts w:cs="Arial"/>
+          <w:szCs w:val="24"/>
+        </w:rPr>
+      </w:pPr>
+      <w:r>
+        <w:rPr>
+          <w:rFonts w:cs="Arial"/>
+          <w:szCs w:val="24"/>
+        </w:rPr>
+        <w:t>Aquí se detallan todos los recursos que se utilizarán a lo largo del desarrollo del Proyecto. Los recursos pueden ser HUMANOS, TECNOLÓGICOS, MATERIALES y FINANCIEROS.</w:t>
+      </w:r>
+    </w:p>
+    <w:p>
+      <w:pPr>
+        <w:pStyle w:val="Prrafodelista"/>
+        <w:spacing w:line="360" w:lineRule="auto"/>
+        <w:ind w:left="0"/>
+        <w:jc w:val="both"/>
+        <w:rPr>
+          <w:rFonts w:cs="Arial"/>
+          <w:szCs w:val="24"/>
+        </w:rPr>
+      </w:pPr>
+    </w:p>
+    <w:p>
+      <w:pPr>
+        <w:pStyle w:val="Ttulo2"/>
+        <w:spacing w:line="360" w:lineRule="auto"/>
+        <w:ind w:left="0"/>
+      </w:pPr>
+      <w:bookmarkStart w:id="49" w:name="_Toc514069630"/>
+      <w:bookmarkStart w:id="50" w:name="_Toc514076713"/>
+      <w:r>
+        <w:t>RECURSOS HUMANOS</w:t>
+      </w:r>
       <w:bookmarkEnd w:id="49"/>
-    </w:p>
-    <w:p>
-      <w:pPr>
-        <w:spacing w:line="360" w:lineRule="auto"/>
-        <w:rPr>
-          <w:rFonts w:cs="Arial"/>
-          <w:szCs w:val="24"/>
-        </w:rPr>
-      </w:pPr>
-    </w:p>
-    <w:p>
-      <w:pPr>
-        <w:spacing w:line="360" w:lineRule="auto"/>
-        <w:rPr>
-          <w:rFonts w:cs="Arial"/>
-          <w:szCs w:val="24"/>
-        </w:rPr>
-      </w:pPr>
-    </w:p>
-    <w:p>
-      <w:pPr>
-        <w:pStyle w:val="Prrafodelista"/>
-        <w:spacing w:line="360" w:lineRule="auto"/>
-        <w:ind w:left="0"/>
-        <w:jc w:val="both"/>
-        <w:rPr>
-          <w:rFonts w:cs="Arial"/>
-          <w:szCs w:val="24"/>
-        </w:rPr>
-      </w:pPr>
-      <w:r>
-        <w:rPr>
-          <w:rFonts w:cs="Arial"/>
-          <w:szCs w:val="24"/>
-        </w:rPr>
-        <w:t>Aquí se detallan todos los recursos que se utilizarán a lo largo del desarrollo del Proyecto. Los recursos pueden ser HUMANOS, TECNOLÓGICOS, MATERIALES y FINANCIEROS.</w:t>
-      </w:r>
-    </w:p>
-    <w:p>
-      <w:pPr>
-        <w:pStyle w:val="Prrafodelista"/>
-        <w:spacing w:line="360" w:lineRule="auto"/>
-        <w:ind w:left="0"/>
-        <w:jc w:val="both"/>
-        <w:rPr>
-          <w:rFonts w:cs="Arial"/>
-          <w:szCs w:val="24"/>
-        </w:rPr>
-      </w:pPr>
-    </w:p>
-    <w:p>
-      <w:pPr>
-        <w:pStyle w:val="Ttulo2"/>
-        <w:spacing w:line="360" w:lineRule="auto"/>
-        <w:ind w:left="0"/>
-      </w:pPr>
-      <w:bookmarkStart w:id="50" w:name="_Toc514069630"/>
-      <w:bookmarkStart w:id="51" w:name="_Toc514076713"/>
-      <w:r>
-        <w:t>RECURSOS HUMANOS</w:t>
-      </w:r>
       <w:bookmarkEnd w:id="50"/>
-      <w:bookmarkEnd w:id="51"/>
     </w:p>
     <w:tbl>
       <w:tblPr>
@@ -11592,23 +11355,21 @@
                 <w:szCs w:val="24"/>
               </w:rPr>
             </w:pPr>
-            <w:proofErr w:type="spellStart"/>
             <w:r>
               <w:rPr>
                 <w:rFonts w:cs="Arial"/>
                 <w:color w:val="000000"/>
                 <w:szCs w:val="24"/>
               </w:rPr>
-              <w:t>Jhon</w:t>
-            </w:r>
-            <w:proofErr w:type="spellEnd"/>
+              <w:t>Jhon Mario</w:t>
+            </w:r>
             <w:r>
               <w:rPr>
                 <w:rFonts w:cs="Arial"/>
                 <w:color w:val="000000"/>
                 <w:szCs w:val="24"/>
               </w:rPr>
-              <w:t xml:space="preserve"> Mario</w:t>
+              <w:t xml:space="preserve"> </w:t>
             </w:r>
             <w:r>
               <w:rPr>
@@ -11616,26 +11377,16 @@
                 <w:color w:val="000000"/>
                 <w:szCs w:val="24"/>
               </w:rPr>
-              <w:t xml:space="preserve"> </w:t>
-            </w:r>
-            <w:proofErr w:type="spellStart"/>
+              <w:t>Getia</w:t>
+            </w:r>
             <w:r>
               <w:rPr>
                 <w:rFonts w:cs="Arial"/>
                 <w:color w:val="000000"/>
                 <w:szCs w:val="24"/>
               </w:rPr>
-              <w:t>Getia</w:t>
-            </w:r>
-            <w:r>
-              <w:rPr>
-                <w:rFonts w:cs="Arial"/>
-                <w:color w:val="000000"/>
-                <w:szCs w:val="24"/>
-              </w:rPr>
               <w:t>l</w:t>
             </w:r>
-            <w:proofErr w:type="spellEnd"/>
             <w:r>
               <w:rPr>
                 <w:rFonts w:cs="Arial"/>
@@ -11992,13 +11743,13 @@
         <w:spacing w:line="360" w:lineRule="auto"/>
         <w:ind w:left="0"/>
       </w:pPr>
-      <w:bookmarkStart w:id="52" w:name="_Toc514069631"/>
-      <w:bookmarkStart w:id="53" w:name="_Toc514076714"/>
+      <w:bookmarkStart w:id="51" w:name="_Toc514069631"/>
+      <w:bookmarkStart w:id="52" w:name="_Toc514076714"/>
       <w:r>
         <w:t>RECURSOS TECNOLÓGICOS</w:t>
       </w:r>
+      <w:bookmarkEnd w:id="51"/>
       <w:bookmarkEnd w:id="52"/>
-      <w:bookmarkEnd w:id="53"/>
     </w:p>
     <w:tbl>
       <w:tblPr>
@@ -12190,23 +11941,7 @@
                 <w:rFonts w:cs="Arial"/>
                 <w:szCs w:val="24"/>
               </w:rPr>
-              <w:t xml:space="preserve">3computadores portátiles con procesador Intel </w:t>
-            </w:r>
-            <w:proofErr w:type="spellStart"/>
-            <w:r>
-              <w:rPr>
-                <w:rFonts w:cs="Arial"/>
-                <w:szCs w:val="24"/>
-              </w:rPr>
-              <w:t>Core</w:t>
-            </w:r>
-            <w:proofErr w:type="spellEnd"/>
-            <w:r>
-              <w:rPr>
-                <w:rFonts w:cs="Arial"/>
-                <w:szCs w:val="24"/>
-              </w:rPr>
-              <w:t xml:space="preserve"> </w:t>
+              <w:t xml:space="preserve">3computadores portátiles con procesador Intel Core </w:t>
             </w:r>
             <w:r>
               <w:rPr>
@@ -12361,39 +12096,7 @@
                 <w:rFonts w:cs="Arial"/>
                 <w:szCs w:val="24"/>
               </w:rPr>
-              <w:t xml:space="preserve"> </w:t>
-            </w:r>
-            <w:proofErr w:type="spellStart"/>
-            <w:r>
-              <w:rPr>
-                <w:rFonts w:cs="Arial"/>
-                <w:szCs w:val="24"/>
-              </w:rPr>
-              <w:t>Android</w:t>
-            </w:r>
-            <w:proofErr w:type="spellEnd"/>
-            <w:r>
-              <w:rPr>
-                <w:rFonts w:cs="Arial"/>
-                <w:szCs w:val="24"/>
-              </w:rPr>
-              <w:t xml:space="preserve"> </w:t>
-            </w:r>
-            <w:proofErr w:type="spellStart"/>
-            <w:r>
-              <w:rPr>
-                <w:rFonts w:cs="Arial"/>
-                <w:szCs w:val="24"/>
-              </w:rPr>
-              <w:t>studio</w:t>
-            </w:r>
-            <w:proofErr w:type="spellEnd"/>
-            <w:r>
-              <w:rPr>
-                <w:rFonts w:cs="Arial"/>
-                <w:szCs w:val="24"/>
-              </w:rPr>
-              <w:t xml:space="preserve"> </w:t>
+              <w:t xml:space="preserve"> Android studio </w:t>
             </w:r>
             <w:r>
               <w:rPr>
@@ -12517,23 +12220,7 @@
                 <w:rFonts w:cs="Arial"/>
                 <w:szCs w:val="24"/>
               </w:rPr>
-              <w:t xml:space="preserve">Java </w:t>
-            </w:r>
-            <w:proofErr w:type="spellStart"/>
-            <w:r>
-              <w:rPr>
-                <w:rFonts w:cs="Arial"/>
-                <w:szCs w:val="24"/>
-              </w:rPr>
-              <w:t>Development</w:t>
-            </w:r>
-            <w:proofErr w:type="spellEnd"/>
-            <w:r>
-              <w:rPr>
-                <w:rFonts w:cs="Arial"/>
-                <w:szCs w:val="24"/>
-              </w:rPr>
-              <w:t xml:space="preserve"> Kit</w:t>
+              <w:t>Java Development Kit</w:t>
             </w:r>
             <w:r>
               <w:rPr>
@@ -12673,23 +12360,7 @@
                 <w:rFonts w:cs="Arial"/>
                 <w:szCs w:val="24"/>
               </w:rPr>
-              <w:t xml:space="preserve">Gestor de bases de datos </w:t>
-            </w:r>
-            <w:proofErr w:type="spellStart"/>
-            <w:r>
-              <w:rPr>
-                <w:rFonts w:cs="Arial"/>
-                <w:szCs w:val="24"/>
-              </w:rPr>
-              <w:t>SQLite</w:t>
-            </w:r>
-            <w:proofErr w:type="spellEnd"/>
-            <w:r>
-              <w:rPr>
-                <w:rFonts w:cs="Arial"/>
-                <w:szCs w:val="24"/>
-              </w:rPr>
-              <w:t>.</w:t>
+              <w:t>Gestor de bases de datos SQLite.</w:t>
             </w:r>
           </w:p>
         </w:tc>
@@ -12808,23 +12479,7 @@
                 <w:rFonts w:cs="Arial"/>
                 <w:szCs w:val="24"/>
               </w:rPr>
-              <w:t xml:space="preserve">Gestor de bases de datos </w:t>
-            </w:r>
-            <w:proofErr w:type="spellStart"/>
-            <w:r>
-              <w:rPr>
-                <w:rFonts w:cs="Arial"/>
-                <w:szCs w:val="24"/>
-              </w:rPr>
-              <w:t>MySQL</w:t>
-            </w:r>
-            <w:proofErr w:type="spellEnd"/>
-            <w:r>
-              <w:rPr>
-                <w:rFonts w:cs="Arial"/>
-                <w:szCs w:val="24"/>
-              </w:rPr>
-              <w:t>.</w:t>
+              <w:t>Gestor de bases de datos MySQL.</w:t>
             </w:r>
           </w:p>
         </w:tc>
@@ -13082,7 +12737,7 @@
             <w:pPr>
               <w:spacing w:line="360" w:lineRule="auto"/>
             </w:pPr>
-            <w:hyperlink r:id="rId16" w:history="1">
+            <w:hyperlink r:id="rId15" w:history="1">
               <w:r>
                 <w:rPr>
                   <w:rStyle w:val="Hipervnculo"/>
@@ -13092,21 +12747,8 @@
                   <w:szCs w:val="24"/>
                   <w:u w:val="none"/>
                 </w:rPr>
-                <w:t xml:space="preserve">Visual Studio </w:t>
+                <w:t>Visual Studio Code</w:t>
               </w:r>
-              <w:proofErr w:type="spellStart"/>
-              <w:r>
-                <w:rPr>
-                  <w:rStyle w:val="Hipervnculo"/>
-                  <w:rFonts w:cs="Arial"/>
-                  <w:bCs/>
-                  <w:color w:val="auto"/>
-                  <w:szCs w:val="24"/>
-                  <w:u w:val="none"/>
-                </w:rPr>
-                <w:t>Code</w:t>
-              </w:r>
-              <w:proofErr w:type="spellEnd"/>
             </w:hyperlink>
             <w:r>
               <w:rPr>
@@ -13244,18 +12886,8 @@
                 <w:szCs w:val="24"/>
                 <w:shd w:val="clear" w:color="auto" w:fill="FFFFFF"/>
               </w:rPr>
-              <w:t xml:space="preserve">oftware de control de versiones </w:t>
-            </w:r>
-            <w:proofErr w:type="spellStart"/>
-            <w:r>
-              <w:rPr>
-                <w:rFonts w:cs="Arial"/>
-                <w:szCs w:val="24"/>
-                <w:shd w:val="clear" w:color="auto" w:fill="FFFFFF"/>
-              </w:rPr>
-              <w:t>Git</w:t>
-            </w:r>
-            <w:proofErr w:type="spellEnd"/>
+              <w:t>oftware de control de versiones Git</w:t>
+            </w:r>
             <w:r>
               <w:rPr>
                 <w:rFonts w:cs="Arial"/>
@@ -14021,16 +13653,16 @@
         <w:spacing w:line="360" w:lineRule="auto"/>
         <w:ind w:left="0"/>
       </w:pPr>
-      <w:bookmarkStart w:id="54" w:name="_Toc514069632"/>
-      <w:bookmarkStart w:id="55" w:name="_Toc514076715"/>
+      <w:bookmarkStart w:id="53" w:name="_Toc514069632"/>
+      <w:bookmarkStart w:id="54" w:name="_Toc514076715"/>
       <w:r>
         <w:t xml:space="preserve">RECURSOS </w:t>
       </w:r>
       <w:r>
         <w:t>MATERIALES</w:t>
       </w:r>
+      <w:bookmarkEnd w:id="53"/>
       <w:bookmarkEnd w:id="54"/>
-      <w:bookmarkEnd w:id="55"/>
     </w:p>
     <w:tbl>
       <w:tblPr>
@@ -14511,58 +14143,58 @@
         <w:spacing w:line="360" w:lineRule="auto"/>
         <w:ind w:left="0"/>
       </w:pPr>
-      <w:bookmarkStart w:id="56" w:name="_Toc514069633"/>
-      <w:bookmarkStart w:id="57" w:name="_Toc514076716"/>
+      <w:bookmarkStart w:id="55" w:name="_Toc514069633"/>
+      <w:bookmarkStart w:id="56" w:name="_Toc514076716"/>
       <w:r>
         <w:t>RECURSOS OPERATIVOS</w:t>
       </w:r>
+      <w:bookmarkEnd w:id="55"/>
       <w:bookmarkEnd w:id="56"/>
+    </w:p>
+    <w:p>
+      <w:pPr>
+        <w:pStyle w:val="Prrafodelista"/>
+        <w:spacing w:line="360" w:lineRule="auto"/>
+        <w:ind w:left="0"/>
+        <w:jc w:val="both"/>
+        <w:rPr>
+          <w:rFonts w:cs="Arial"/>
+          <w:szCs w:val="24"/>
+        </w:rPr>
+      </w:pPr>
+      <w:r>
+        <w:rPr>
+          <w:rFonts w:cs="Arial"/>
+          <w:szCs w:val="24"/>
+        </w:rPr>
+        <w:t>Debido a que el resultado de esta investigación es de carácter institucional, la misma no puede ser vendida de esta misma forma es la Universidad de Nariño quien se reserva los derechos sobre este proyecto.</w:t>
+      </w:r>
+    </w:p>
+    <w:p>
+      <w:pPr>
+        <w:pStyle w:val="Prrafodelista"/>
+        <w:spacing w:line="360" w:lineRule="auto"/>
+        <w:ind w:left="0"/>
+        <w:jc w:val="both"/>
+        <w:rPr>
+          <w:rFonts w:cs="Arial"/>
+          <w:szCs w:val="24"/>
+        </w:rPr>
+      </w:pPr>
+    </w:p>
+    <w:p>
+      <w:pPr>
+        <w:pStyle w:val="Ttulo2"/>
+        <w:spacing w:line="360" w:lineRule="auto"/>
+        <w:ind w:left="0"/>
+      </w:pPr>
+      <w:bookmarkStart w:id="57" w:name="_Toc514069634"/>
+      <w:bookmarkStart w:id="58" w:name="_Toc514076717"/>
+      <w:r>
+        <w:t>PRESUPUESTO TOTAL</w:t>
+      </w:r>
       <w:bookmarkEnd w:id="57"/>
-    </w:p>
-    <w:p>
-      <w:pPr>
-        <w:pStyle w:val="Prrafodelista"/>
-        <w:spacing w:line="360" w:lineRule="auto"/>
-        <w:ind w:left="0"/>
-        <w:jc w:val="both"/>
-        <w:rPr>
-          <w:rFonts w:cs="Arial"/>
-          <w:szCs w:val="24"/>
-        </w:rPr>
-      </w:pPr>
-      <w:r>
-        <w:rPr>
-          <w:rFonts w:cs="Arial"/>
-          <w:szCs w:val="24"/>
-        </w:rPr>
-        <w:t>Debido a que el resultado de esta investigación es de carácter institucional, la misma no puede ser vendida de esta misma forma es la Universidad de Nariño quien se reserva los derechos sobre este proyecto.</w:t>
-      </w:r>
-    </w:p>
-    <w:p>
-      <w:pPr>
-        <w:pStyle w:val="Prrafodelista"/>
-        <w:spacing w:line="360" w:lineRule="auto"/>
-        <w:ind w:left="0"/>
-        <w:jc w:val="both"/>
-        <w:rPr>
-          <w:rFonts w:cs="Arial"/>
-          <w:szCs w:val="24"/>
-        </w:rPr>
-      </w:pPr>
-    </w:p>
-    <w:p>
-      <w:pPr>
-        <w:pStyle w:val="Ttulo2"/>
-        <w:spacing w:line="360" w:lineRule="auto"/>
-        <w:ind w:left="0"/>
-      </w:pPr>
-      <w:bookmarkStart w:id="58" w:name="_Toc514069634"/>
-      <w:bookmarkStart w:id="59" w:name="_Toc514076717"/>
-      <w:r>
-        <w:t>PRESUPUESTO TOTAL</w:t>
-      </w:r>
       <w:bookmarkEnd w:id="58"/>
-      <w:bookmarkEnd w:id="59"/>
     </w:p>
     <w:tbl>
       <w:tblPr>
@@ -14708,12 +14340,7 @@
               </w:rPr>
             </w:pPr>
             <w:r>
-              <w:t>$ 1.800.0</w:t>
-            </w:r>
-            <w:bookmarkStart w:id="60" w:name="_GoBack"/>
-            <w:bookmarkEnd w:id="60"/>
-            <w:r>
-              <w:t>00</w:t>
+              <w:t>$ 1.800.000</w:t>
             </w:r>
           </w:p>
         </w:tc>
@@ -14950,7 +14577,7 @@
           <w:szCs w:val="24"/>
         </w:rPr>
       </w:pPr>
-      <w:commentRangeStart w:id="61"/>
+      <w:commentRangeStart w:id="59"/>
       <w:r>
         <w:rPr>
           <w:rFonts w:cs="Arial"/>
@@ -14958,12 +14585,12 @@
         </w:rPr>
         <w:t>.</w:t>
       </w:r>
-      <w:commentRangeEnd w:id="61"/>
+      <w:commentRangeEnd w:id="59"/>
       <w:r>
         <w:rPr>
           <w:rStyle w:val="Refdecomentario"/>
         </w:rPr>
-        <w:commentReference w:id="61"/>
+        <w:commentReference w:id="59"/>
       </w:r>
     </w:p>
     <w:p>
@@ -14976,7 +14603,7 @@
           <w:szCs w:val="24"/>
         </w:rPr>
       </w:pPr>
-      <w:hyperlink r:id="rId17" w:history="1">
+      <w:hyperlink r:id="rId16" w:history="1">
         <w:r>
           <w:rPr>
             <w:rStyle w:val="Hipervnculo"/>
@@ -15008,7 +14635,7 @@
           <w:szCs w:val="24"/>
         </w:rPr>
       </w:pPr>
-      <w:hyperlink r:id="rId18" w:history="1">
+      <w:hyperlink r:id="rId17" w:history="1">
         <w:r>
           <w:rPr>
             <w:rStyle w:val="Hipervnculo"/>
@@ -15059,7 +14686,7 @@
           <w:szCs w:val="24"/>
         </w:rPr>
       </w:pPr>
-      <w:hyperlink r:id="rId19" w:history="1">
+      <w:hyperlink r:id="rId18" w:history="1">
         <w:r>
           <w:rPr>
             <w:rStyle w:val="Hipervnculo"/>
@@ -15135,7 +14762,7 @@
           <w:szCs w:val="24"/>
         </w:rPr>
       </w:pPr>
-      <w:hyperlink r:id="rId20" w:history="1">
+      <w:hyperlink r:id="rId19" w:history="1">
         <w:r>
           <w:rPr>
             <w:rStyle w:val="Hipervnculo"/>
@@ -15170,7 +14797,7 @@
           <w:u w:val="none"/>
         </w:rPr>
       </w:pPr>
-      <w:hyperlink r:id="rId21" w:history="1">
+      <w:hyperlink r:id="rId20" w:history="1">
         <w:r>
           <w:rPr>
             <w:rStyle w:val="Hipervnculo"/>
@@ -15247,7 +14874,7 @@
           <w:szCs w:val="24"/>
         </w:rPr>
       </w:pPr>
-      <w:hyperlink r:id="rId22" w:history="1">
+      <w:hyperlink r:id="rId21" w:history="1">
         <w:r>
           <w:rPr>
             <w:rStyle w:val="Hipervnculo"/>
@@ -15280,7 +14907,7 @@
           <w:lang w:val="en-US"/>
         </w:rPr>
       </w:pPr>
-      <w:hyperlink r:id="rId23" w:history="1">
+      <w:hyperlink r:id="rId22" w:history="1">
         <w:r>
           <w:rPr>
             <w:rStyle w:val="Hipervnculo"/>
@@ -15297,26 +14924,20 @@
           <w:szCs w:val="24"/>
           <w:lang w:val="en-US"/>
         </w:rPr>
-        <w:t xml:space="preserve"> (</w:t>
-      </w:r>
-      <w:proofErr w:type="spellStart"/>
-      <w:r>
+        <w:t xml:space="preserve"> (Arquitectura API-REST)</w:t>
+      </w:r>
+    </w:p>
+    <w:p>
+      <w:pPr>
+        <w:pStyle w:val="Prrafodelista"/>
+        <w:spacing w:line="360" w:lineRule="auto"/>
+        <w:jc w:val="both"/>
         <w:rPr>
           <w:rFonts w:cs="Arial"/>
           <w:szCs w:val="24"/>
           <w:lang w:val="en-US"/>
         </w:rPr>
-        <w:t>Arquitectura</w:t>
-      </w:r>
-      <w:proofErr w:type="spellEnd"/>
-      <w:r>
-        <w:rPr>
-          <w:rFonts w:cs="Arial"/>
-          <w:szCs w:val="24"/>
-          <w:lang w:val="en-US"/>
-        </w:rPr>
-        <w:t xml:space="preserve"> API-REST)</w:t>
-      </w:r>
+      </w:pPr>
     </w:p>
     <w:p>
       <w:pPr>
@@ -15326,21 +14947,9 @@
         <w:rPr>
           <w:rFonts w:cs="Arial"/>
           <w:szCs w:val="24"/>
-          <w:lang w:val="en-US"/>
-        </w:rPr>
-      </w:pPr>
-    </w:p>
-    <w:p>
-      <w:pPr>
-        <w:pStyle w:val="Prrafodelista"/>
-        <w:spacing w:line="360" w:lineRule="auto"/>
-        <w:jc w:val="both"/>
-        <w:rPr>
-          <w:rFonts w:cs="Arial"/>
-          <w:szCs w:val="24"/>
-        </w:rPr>
-      </w:pPr>
-      <w:hyperlink r:id="rId24" w:history="1">
+        </w:rPr>
+      </w:pPr>
+      <w:hyperlink r:id="rId23" w:history="1">
         <w:r>
           <w:rPr>
             <w:rStyle w:val="Hipervnculo"/>
@@ -15379,7 +14988,7 @@
           <w:szCs w:val="24"/>
         </w:rPr>
       </w:pPr>
-      <w:hyperlink r:id="rId25" w:history="1">
+      <w:hyperlink r:id="rId24" w:history="1">
         <w:r>
           <w:rPr>
             <w:rStyle w:val="Hipervnculo"/>
@@ -15407,15 +15016,13 @@
         </w:rPr>
         <w:t>(</w:t>
       </w:r>
-      <w:proofErr w:type="spellStart"/>
-      <w:r>
-        <w:rPr>
-          <w:rFonts w:cs="Arial"/>
-          <w:szCs w:val="24"/>
-        </w:rPr>
-        <w:t>Estadisticas</w:t>
-      </w:r>
-      <w:proofErr w:type="spellEnd"/>
+      <w:r>
+        <w:rPr>
+          <w:rFonts w:cs="Arial"/>
+          <w:szCs w:val="24"/>
+        </w:rPr>
+        <w:t>Estadísticas</w:t>
+      </w:r>
       <w:r>
         <w:rPr>
           <w:rFonts w:cs="Arial"/>
@@ -15750,7 +15357,7 @@
       </w:r>
     </w:p>
   </w:comment>
-  <w:comment w:id="35" w:author="Franklin Eduardo Jimenez Giraldo" w:date="2018-05-15T15:33:00Z" w:initials="FEJG">
+  <w:comment w:id="36" w:author="Franklin Eduardo Jimenez Giraldo" w:date="2018-05-15T15:33:00Z" w:initials="FEJG">
     <w:p>
       <w:pPr>
         <w:pStyle w:val="Textocomentario"/>
@@ -15763,22 +15370,6 @@
       </w:r>
       <w:r>
         <w:t xml:space="preserve">No copiar de manera literal, mejor parafrasear </w:t>
-      </w:r>
-    </w:p>
-  </w:comment>
-  <w:comment w:id="36" w:author="Franklin Eduardo Jimenez Giraldo" w:date="2018-05-15T15:34:00Z" w:initials="FEJG">
-    <w:p>
-      <w:pPr>
-        <w:pStyle w:val="Textocomentario"/>
-      </w:pPr>
-      <w:r>
-        <w:rPr>
-          <w:rStyle w:val="Refdecomentario"/>
-        </w:rPr>
-        <w:annotationRef/>
-      </w:r>
-      <w:r>
-        <w:t xml:space="preserve">Con </w:t>
       </w:r>
     </w:p>
   </w:comment>
@@ -15794,23 +15385,23 @@
         <w:annotationRef/>
       </w:r>
       <w:r>
+        <w:t xml:space="preserve">Con </w:t>
+      </w:r>
+    </w:p>
+  </w:comment>
+  <w:comment w:id="38" w:author="Franklin Eduardo Jimenez Giraldo" w:date="2018-05-15T15:34:00Z" w:initials="FEJG">
+    <w:p>
+      <w:pPr>
+        <w:pStyle w:val="Textocomentario"/>
+      </w:pPr>
+      <w:r>
+        <w:rPr>
+          <w:rStyle w:val="Refdecomentario"/>
+        </w:rPr>
+        <w:annotationRef/>
+      </w:r>
+      <w:r>
         <w:t>Con base</w:t>
-      </w:r>
-    </w:p>
-  </w:comment>
-  <w:comment w:id="39" w:author="Franklin Eduardo Jimenez Giraldo" w:date="2018-05-15T15:34:00Z" w:initials="FEJG">
-    <w:p>
-      <w:pPr>
-        <w:pStyle w:val="Textocomentario"/>
-      </w:pPr>
-      <w:r>
-        <w:rPr>
-          <w:rStyle w:val="Refdecomentario"/>
-        </w:rPr>
-        <w:annotationRef/>
-      </w:r>
-      <w:r>
-        <w:t xml:space="preserve">Parafrasear </w:t>
       </w:r>
     </w:p>
   </w:comment>
@@ -15846,7 +15437,7 @@
       </w:r>
     </w:p>
   </w:comment>
-  <w:comment w:id="43" w:author="Franklin Eduardo Jimenez Giraldo" w:date="2018-05-15T15:43:00Z" w:initials="FEJG">
+  <w:comment w:id="44" w:author="Franklin Eduardo Jimenez Giraldo" w:date="2018-05-15T15:44:00Z" w:initials="FEJG">
     <w:p>
       <w:pPr>
         <w:pStyle w:val="Textocomentario"/>
@@ -15858,11 +15449,16 @@
         <w:annotationRef/>
       </w:r>
       <w:r>
-        <w:t xml:space="preserve">mejorar redacción </w:t>
-      </w:r>
+        <w:t>evitar copiar y pegar, mejor parafrasear y referenciar según norma</w:t>
+      </w:r>
+    </w:p>
+    <w:p>
+      <w:pPr>
+        <w:pStyle w:val="Textocomentario"/>
+      </w:pPr>
     </w:p>
   </w:comment>
-  <w:comment w:id="45" w:author="Franklin Eduardo Jimenez Giraldo" w:date="2018-05-15T15:44:00Z" w:initials="FEJG">
+  <w:comment w:id="47" w:author="Franklin Eduardo Jimenez Giraldo" w:date="2018-05-15T15:49:00Z" w:initials="FEJG">
     <w:p>
       <w:pPr>
         <w:pStyle w:val="Textocomentario"/>
@@ -15874,77 +15470,56 @@
         <w:annotationRef/>
       </w:r>
       <w:r>
-        <w:t>evitar copiar y pegar, mejor parafrasear y referenciar según norma</w:t>
+        <w:t> Monografía (documento de informe final)</w:t>
       </w:r>
     </w:p>
     <w:p>
       <w:pPr>
         <w:pStyle w:val="Textocomentario"/>
       </w:pPr>
+      <w:r>
+        <w:t> Artículos (publicados o evaluación)</w:t>
+      </w:r>
+    </w:p>
+    <w:p>
+      <w:pPr>
+        <w:pStyle w:val="Textocomentario"/>
+      </w:pPr>
+      <w:r>
+        <w:t> Instaladores (software)</w:t>
+      </w:r>
+    </w:p>
+    <w:p>
+      <w:pPr>
+        <w:pStyle w:val="Textocomentario"/>
+      </w:pPr>
+      <w:r>
+        <w:t> Manual de instalación del software</w:t>
+      </w:r>
+    </w:p>
+    <w:p>
+      <w:pPr>
+        <w:pStyle w:val="Textocomentario"/>
+      </w:pPr>
+      <w:r>
+        <w:t> Manual de programador del software</w:t>
+      </w:r>
+    </w:p>
+    <w:p>
+      <w:pPr>
+        <w:pStyle w:val="Textocomentario"/>
+      </w:pPr>
+      <w:r>
+        <w:t> Manual de usuario</w:t>
+      </w:r>
+    </w:p>
+    <w:p>
+      <w:pPr>
+        <w:pStyle w:val="Textocomentario"/>
+      </w:pPr>
     </w:p>
   </w:comment>
-  <w:comment w:id="48" w:author="Franklin Eduardo Jimenez Giraldo" w:date="2018-05-15T15:49:00Z" w:initials="FEJG">
-    <w:p>
-      <w:pPr>
-        <w:pStyle w:val="Textocomentario"/>
-      </w:pPr>
-      <w:r>
-        <w:rPr>
-          <w:rStyle w:val="Refdecomentario"/>
-        </w:rPr>
-        <w:annotationRef/>
-      </w:r>
-      <w:r>
-        <w:t> Monografía (documento de informe final)</w:t>
-      </w:r>
-    </w:p>
-    <w:p>
-      <w:pPr>
-        <w:pStyle w:val="Textocomentario"/>
-      </w:pPr>
-      <w:r>
-        <w:t> Artículos (publicados o evaluación)</w:t>
-      </w:r>
-    </w:p>
-    <w:p>
-      <w:pPr>
-        <w:pStyle w:val="Textocomentario"/>
-      </w:pPr>
-      <w:r>
-        <w:t> Instaladores (software)</w:t>
-      </w:r>
-    </w:p>
-    <w:p>
-      <w:pPr>
-        <w:pStyle w:val="Textocomentario"/>
-      </w:pPr>
-      <w:r>
-        <w:t> Manual de instalación del software</w:t>
-      </w:r>
-    </w:p>
-    <w:p>
-      <w:pPr>
-        <w:pStyle w:val="Textocomentario"/>
-      </w:pPr>
-      <w:r>
-        <w:t> Manual de programador del software</w:t>
-      </w:r>
-    </w:p>
-    <w:p>
-      <w:pPr>
-        <w:pStyle w:val="Textocomentario"/>
-      </w:pPr>
-      <w:r>
-        <w:t> Manual de usuario</w:t>
-      </w:r>
-    </w:p>
-    <w:p>
-      <w:pPr>
-        <w:pStyle w:val="Textocomentario"/>
-      </w:pPr>
-    </w:p>
-  </w:comment>
-  <w:comment w:id="61" w:author="Franklin Eduardo Jimenez Giraldo" w:date="2018-05-15T08:45:00Z" w:initials="FEJG">
+  <w:comment w:id="59" w:author="Franklin Eduardo Jimenez Giraldo" w:date="2018-05-15T08:45:00Z" w:initials="FEJG">
     <w:p>
       <w:pPr>
         <w:pStyle w:val="Textocomentario"/>
@@ -15979,10 +15554,8 @@
   <w15:commentEx w15:paraId="0FD1CEDF" w15:done="0"/>
   <w15:commentEx w15:paraId="27DA3273" w15:done="0"/>
   <w15:commentEx w15:paraId="292A840C" w15:done="0"/>
-  <w15:commentEx w15:paraId="1E266AB3" w15:done="0"/>
   <w15:commentEx w15:paraId="3F8C169E" w15:done="0"/>
   <w15:commentEx w15:paraId="0D80CCF6" w15:done="0"/>
-  <w15:commentEx w15:paraId="7A7999E0" w15:done="0"/>
   <w15:commentEx w15:paraId="59818BB7" w15:done="0"/>
   <w15:commentEx w15:paraId="7F38451E" w15:done="0"/>
   <w15:commentEx w15:paraId="0CC779E1" w15:done="0"/>
@@ -16024,6 +15597,7 @@
         <w:docPartUnique/>
       </w:docPartObj>
     </w:sdtPr>
+    <w:sdtEndPr/>
     <w:sdtContent>
       <w:p>
         <w:pPr>
@@ -16044,7 +15618,7 @@
             <w:noProof/>
             <w:lang w:val="es-ES"/>
           </w:rPr>
-          <w:t>26</w:t>
+          <w:t>16</w:t>
         </w:r>
         <w:r>
           <w:fldChar w:fldCharType="end"/>
@@ -19189,7 +18763,7 @@
 </file>
 
 <file path=customXml/itemProps1.xml><?xml version="1.0" encoding="utf-8"?>
-<ds:datastoreItem xmlns:ds="http://schemas.openxmlformats.org/officeDocument/2006/customXml" ds:itemID="{9C384DBF-5AFA-480A-A07A-1FB99CB9BAF8}">
+<ds:datastoreItem xmlns:ds="http://schemas.openxmlformats.org/officeDocument/2006/customXml" ds:itemID="{4308CAE1-023F-4BD4-BCE9-F966235EA629}">
   <ds:schemaRefs>
     <ds:schemaRef ds:uri="http://schemas.openxmlformats.org/officeDocument/2006/bibliography"/>
   </ds:schemaRefs>

</xml_diff>

<commit_message>
Se parafrasea el resumen de la referencia internacional
</commit_message>
<xml_diff>
--- a/20180514 - Anteproyecto.docx
+++ b/20180514 - Anteproyecto.docx
@@ -8635,20 +8635,7 @@
               </w:rPr>
               <w:t>…</w:t>
             </w:r>
-            <w:bookmarkStart w:id="35" w:name="_GoBack"/>
-            <w:bookmarkEnd w:id="35"/>
-            <w:r>
-              <w:fldChar w:fldCharType="begin"/>
-            </w:r>
-            <w:r>
-              <w:instrText xml:space="preserve"> HYPERLINK "https://repository.javeriana.edu.co/handle/10554/21456" </w:instrText>
-            </w:r>
-            <w:r>
-              <w:fldChar w:fldCharType="separate"/>
-            </w:r>
-            <w:r>
-              <w:fldChar w:fldCharType="end"/>
-            </w:r>
+            <w:hyperlink r:id="rId10" w:history="1"/>
           </w:p>
         </w:tc>
       </w:tr>
@@ -8698,7 +8685,7 @@
                 <w:szCs w:val="24"/>
               </w:rPr>
             </w:pPr>
-            <w:commentRangeStart w:id="36"/>
+            <w:commentRangeStart w:id="35"/>
             <w:r>
               <w:rPr>
                 <w:rFonts w:cs="Arial"/>
@@ -8711,94 +8698,14 @@
                 <w:rStyle w:val="fontstyle01"/>
                 <w:rFonts w:ascii="Arial" w:hAnsi="Arial" w:cs="Arial"/>
               </w:rPr>
-              <w:t xml:space="preserve">La solución se encuentra dividida en 2 secciones, la primera consiste en un aplicativo web que permite al administrador gestionar la información que desea bridar a sus usuarios, desarrollado en Python 3.6 con el </w:t>
-            </w:r>
-            <w:proofErr w:type="spellStart"/>
-            <w:r>
-              <w:rPr>
-                <w:rStyle w:val="fontstyle01"/>
-                <w:rFonts w:ascii="Arial" w:hAnsi="Arial" w:cs="Arial"/>
-              </w:rPr>
-              <w:t>framework</w:t>
-            </w:r>
-            <w:proofErr w:type="spellEnd"/>
-            <w:r>
-              <w:rPr>
-                <w:rStyle w:val="fontstyle01"/>
-                <w:rFonts w:ascii="Arial" w:hAnsi="Arial" w:cs="Arial"/>
-              </w:rPr>
-              <w:t xml:space="preserve"> Django, el aplicativo web permite al administrador seleccionar entre los principales gestores de base de datos </w:t>
-            </w:r>
-            <w:proofErr w:type="spellStart"/>
-            <w:r>
-              <w:rPr>
-                <w:rStyle w:val="fontstyle01"/>
-                <w:rFonts w:ascii="Arial" w:hAnsi="Arial" w:cs="Arial"/>
-              </w:rPr>
-              <w:t>PostgreSQL</w:t>
-            </w:r>
-            <w:proofErr w:type="spellEnd"/>
-            <w:r>
-              <w:rPr>
-                <w:rStyle w:val="fontstyle01"/>
-                <w:rFonts w:ascii="Arial" w:hAnsi="Arial" w:cs="Arial"/>
-              </w:rPr>
-              <w:t xml:space="preserve">, </w:t>
-            </w:r>
-            <w:proofErr w:type="spellStart"/>
-            <w:r>
-              <w:rPr>
-                <w:rStyle w:val="fontstyle01"/>
-                <w:rFonts w:ascii="Arial" w:hAnsi="Arial" w:cs="Arial"/>
-              </w:rPr>
-              <w:t>MySQL</w:t>
-            </w:r>
-            <w:proofErr w:type="spellEnd"/>
-            <w:r>
-              <w:rPr>
-                <w:rStyle w:val="fontstyle01"/>
-                <w:rFonts w:ascii="Arial" w:hAnsi="Arial" w:cs="Arial"/>
-              </w:rPr>
-              <w:t xml:space="preserve"> u Oracle, una vez seleccionada la información y el motor de la base de datos, se le presenta al usuario </w:t>
-            </w:r>
-            <w:proofErr w:type="spellStart"/>
-            <w:r>
-              <w:rPr>
-                <w:rStyle w:val="fontstyle01"/>
-                <w:rFonts w:ascii="Arial" w:hAnsi="Arial" w:cs="Arial"/>
-              </w:rPr>
-              <w:t>mediente</w:t>
-            </w:r>
-            <w:proofErr w:type="spellEnd"/>
-            <w:r>
-              <w:rPr>
-                <w:rStyle w:val="fontstyle01"/>
-                <w:rFonts w:ascii="Arial" w:hAnsi="Arial" w:cs="Arial"/>
-              </w:rPr>
-              <w:t xml:space="preserve"> una aplicación móvil llamada </w:t>
-            </w:r>
-            <w:proofErr w:type="spellStart"/>
-            <w:r>
-              <w:rPr>
-                <w:rStyle w:val="fontstyle01"/>
-                <w:rFonts w:ascii="Arial" w:hAnsi="Arial" w:cs="Arial"/>
-              </w:rPr>
-              <w:t>UMovil</w:t>
-            </w:r>
-            <w:proofErr w:type="spellEnd"/>
-            <w:r>
-              <w:rPr>
-                <w:rStyle w:val="fontstyle01"/>
-                <w:rFonts w:ascii="Arial" w:hAnsi="Arial" w:cs="Arial"/>
-              </w:rPr>
-              <w:t>, mediante la cual puede hacer consultas sobre horarios, notas, listado de estudiantes, mapa de la universidad, entre otros servicios.”</w:t>
-            </w:r>
-            <w:commentRangeEnd w:id="36"/>
+              <w:t>La solución se encuentra dividida en 2 secciones, la primera consiste en un aplicativo web que permite al administrador gestionar la información que desea bridar a sus usuarios, desarrollado en Python 3.6 con el framework Django, el aplicativo web permite al administrador seleccionar entre los principales gestores de base de datos PostgreSQL, MySQL u Oracle, una vez seleccionada la información y el motor de la base de datos, se le presenta al usuario mediente una aplicación móvil llamada UMovil, mediante la cual puede hacer consultas sobre horarios, notas, listado de estudiantes, mapa de la universidad, entre otros servicios.”</w:t>
+            </w:r>
+            <w:commentRangeEnd w:id="35"/>
             <w:r>
               <w:rPr>
                 <w:rStyle w:val="Refdecomentario"/>
               </w:rPr>
-              <w:commentReference w:id="36"/>
+              <w:commentReference w:id="35"/>
             </w:r>
           </w:p>
         </w:tc>
@@ -8927,6 +8834,36 @@
               </w:rPr>
               <w:t xml:space="preserve">la creación de un mecanismo de conexión con la base de datos de la universidad, brindando solo algunos servicios </w:t>
             </w:r>
+            <w:commentRangeStart w:id="36"/>
+            <w:r>
+              <w:rPr>
+                <w:rFonts w:cs="Arial"/>
+                <w:szCs w:val="24"/>
+                <w:highlight w:val="yellow"/>
+              </w:rPr>
+              <w:t>en</w:t>
+            </w:r>
+            <w:r>
+              <w:rPr>
+                <w:rFonts w:cs="Arial"/>
+                <w:szCs w:val="24"/>
+              </w:rPr>
+              <w:t xml:space="preserve"> </w:t>
+            </w:r>
+            <w:commentRangeEnd w:id="36"/>
+            <w:r>
+              <w:rPr>
+                <w:rStyle w:val="Refdecomentario"/>
+              </w:rPr>
+              <w:commentReference w:id="36"/>
+            </w:r>
+            <w:r>
+              <w:rPr>
+                <w:rFonts w:cs="Arial"/>
+                <w:szCs w:val="24"/>
+              </w:rPr>
+              <w:t xml:space="preserve">base a esa información, pero sin profundizar en este aspecto. Por el contrario, el propósito de este proyecto es usar como base la aplicación anterior y trabajar más a profundidad en los servicios que se pueden ofrecer a la comunidad universitaria </w:t>
+            </w:r>
             <w:commentRangeStart w:id="37"/>
             <w:r>
               <w:rPr>
@@ -8955,53 +8892,7 @@
                 <w:rFonts w:cs="Arial"/>
                 <w:szCs w:val="24"/>
               </w:rPr>
-              <w:t xml:space="preserve">base a esa información, pero sin profundizar en este aspecto. Por el contrario, el propósito de este proyecto es usar como base la aplicación anterior y trabajar más a profundidad en los servicios que se pueden ofrecer a la comunidad universitaria </w:t>
-            </w:r>
-            <w:commentRangeStart w:id="38"/>
-            <w:r>
-              <w:rPr>
-                <w:rFonts w:cs="Arial"/>
-                <w:szCs w:val="24"/>
-                <w:highlight w:val="yellow"/>
-              </w:rPr>
-              <w:t>en</w:t>
-            </w:r>
-            <w:r>
-              <w:rPr>
-                <w:rFonts w:cs="Arial"/>
-                <w:szCs w:val="24"/>
-              </w:rPr>
-              <w:t xml:space="preserve"> </w:t>
-            </w:r>
-            <w:commentRangeEnd w:id="38"/>
-            <w:r>
-              <w:rPr>
-                <w:rStyle w:val="Refdecomentario"/>
-              </w:rPr>
-              <w:commentReference w:id="38"/>
-            </w:r>
-            <w:r>
-              <w:rPr>
-                <w:rFonts w:cs="Arial"/>
-                <w:szCs w:val="24"/>
-              </w:rPr>
-              <w:t xml:space="preserve">base a la información a la que se tiene acceso mediante la conexión a las bases de datos </w:t>
-            </w:r>
-            <w:proofErr w:type="spellStart"/>
-            <w:r>
-              <w:rPr>
-                <w:rFonts w:cs="Arial"/>
-                <w:szCs w:val="24"/>
-              </w:rPr>
-              <w:t>insititucionales</w:t>
-            </w:r>
-            <w:proofErr w:type="spellEnd"/>
-            <w:r>
-              <w:rPr>
-                <w:rFonts w:cs="Arial"/>
-                <w:szCs w:val="24"/>
-              </w:rPr>
-              <w:t>.</w:t>
+              <w:t>base a la información a la que se tiene acceso mediante la conexión a las bases de datos insititucionales.</w:t>
             </w:r>
           </w:p>
         </w:tc>
@@ -9027,7 +8918,7 @@
           <w:szCs w:val="24"/>
         </w:rPr>
       </w:pPr>
-      <w:bookmarkStart w:id="39" w:name="_Toc514076707"/>
+      <w:bookmarkStart w:id="38" w:name="_Toc514076707"/>
       <w:r>
         <w:rPr>
           <w:rFonts w:cs="Arial"/>
@@ -9035,7 +8926,7 @@
         </w:rPr>
         <w:t>REFERENCIA NACIONAL</w:t>
       </w:r>
-      <w:bookmarkEnd w:id="39"/>
+      <w:bookmarkEnd w:id="38"/>
     </w:p>
     <w:tbl>
       <w:tblPr>
@@ -9196,7 +9087,7 @@
                 <w:szCs w:val="24"/>
               </w:rPr>
             </w:pPr>
-            <w:hyperlink r:id="rId10" w:history="1">
+            <w:hyperlink r:id="rId11" w:history="1">
               <w:r>
                 <w:rPr>
                   <w:rStyle w:val="Hipervnculo"/>
@@ -9255,22 +9146,25 @@
                 <w:szCs w:val="24"/>
               </w:rPr>
             </w:pPr>
-            <w:r>
-              <w:rPr>
-                <w:rFonts w:cs="Arial"/>
-                <w:szCs w:val="24"/>
-              </w:rPr>
-              <w:t xml:space="preserve">Esta investigación propone el diseño de una aplicación </w:t>
-            </w:r>
-            <w:r>
-              <w:rPr>
-                <w:rFonts w:cs="Arial"/>
-                <w:szCs w:val="24"/>
-              </w:rPr>
-              <w:t>móvil la cual ayuda en la parte de la consulta académica de la facultad de ingeniería industrial y de sistemas de la Universidad Tecnológica de Perú, la aplicación resultante le permite a los alumnos de dicha universidad poder ver sus calificaciones, control de pago de pensiones, la asistencia, el horario de clase y sus aulas.</w:t>
+            <w:commentRangeStart w:id="39"/>
+            <w:r>
+              <w:rPr>
+                <w:rFonts w:cs="Arial"/>
+                <w:szCs w:val="24"/>
+              </w:rPr>
+              <w:t>“La falta de información acerca de la localización y disponibilidad de servicios es una causa de problemas de coordinación para actividades académicas. También, los grandes campus universitarios presentan dificultades para la movilización y búsqueda de servicios. De lo anterior, se presenta NUBI una aplicación móvil adaptativa, con el objetivo de atender las necesidades individuales y colectivas de los estudiantes de la Pontificia Universidad Javeriana mediante el aporte comunitario de información y coordinación de grupos.”</w:t>
+            </w:r>
+            <w:commentRangeEnd w:id="39"/>
+            <w:r>
+              <w:rPr>
+                <w:rStyle w:val="Refdecomentario"/>
+              </w:rPr>
+              <w:commentReference w:id="39"/>
             </w:r>
           </w:p>
         </w:tc>
+        <w:bookmarkStart w:id="40" w:name="_GoBack"/>
+        <w:bookmarkEnd w:id="40"/>
       </w:tr>
       <w:tr>
         <w:trPr>
@@ -9473,7 +9367,7 @@
               </w:rPr>
               <w:t xml:space="preserve"> </w:t>
             </w:r>
-            <w:commentRangeStart w:id="40"/>
+            <w:commentRangeStart w:id="41"/>
             <w:r>
               <w:rPr>
                 <w:rFonts w:cs="Arial"/>
@@ -9481,12 +9375,12 @@
               </w:rPr>
               <w:t>esta</w:t>
             </w:r>
-            <w:commentRangeEnd w:id="40"/>
+            <w:commentRangeEnd w:id="41"/>
             <w:r>
               <w:rPr>
                 <w:rStyle w:val="Refdecomentario"/>
               </w:rPr>
-              <w:commentReference w:id="40"/>
+              <w:commentReference w:id="41"/>
             </w:r>
             <w:r>
               <w:rPr>
@@ -9553,7 +9447,7 @@
           <w:szCs w:val="24"/>
         </w:rPr>
       </w:pPr>
-      <w:bookmarkStart w:id="41" w:name="_Toc514076708"/>
+      <w:bookmarkStart w:id="42" w:name="_Toc514076708"/>
       <w:r>
         <w:rPr>
           <w:rFonts w:cs="Arial"/>
@@ -9561,7 +9455,7 @@
         </w:rPr>
         <w:t>REFERENCIA INTERNACIONAL</w:t>
       </w:r>
-      <w:bookmarkEnd w:id="41"/>
+      <w:bookmarkEnd w:id="42"/>
     </w:p>
     <w:tbl>
       <w:tblPr>
@@ -9750,25 +9644,17 @@
                 <w:szCs w:val="24"/>
               </w:rPr>
             </w:pPr>
-            <w:hyperlink r:id="rId11" w:history="1">
+            <w:hyperlink r:id="rId12" w:history="1">
               <w:r>
                 <w:rPr>
                   <w:rStyle w:val="Hipervnculo"/>
                   <w:rFonts w:cs="Arial"/>
                   <w:szCs w:val="24"/>
                 </w:rPr>
-                <w:t>https://pis1.wikispaces.com/file/view/Presentacion+Final_T</w:t>
-              </w:r>
-              <w:r>
-                <w:rPr>
-                  <w:rStyle w:val="Hipervnculo"/>
-                  <w:rFonts w:cs="Arial"/>
-                  <w:szCs w:val="24"/>
-                </w:rPr>
-                <w:t>esis+I.pdf</w:t>
+                <w:t>https://pis1.wikispaces.com/file/view/Presentacion+Final_Tesis+I.pdf</w:t>
               </w:r>
             </w:hyperlink>
-            <w:hyperlink r:id="rId12" w:history="1"/>
+            <w:hyperlink r:id="rId13" w:history="1"/>
           </w:p>
         </w:tc>
       </w:tr>
@@ -9814,53 +9700,18 @@
               <w:spacing w:line="360" w:lineRule="auto"/>
               <w:jc w:val="both"/>
               <w:rPr>
-                <w:rStyle w:val="fontstyle01"/>
-                <w:rFonts w:ascii="Arial" w:hAnsi="Arial" w:cs="Arial"/>
+                <w:rFonts w:cs="Arial"/>
+                <w:szCs w:val="24"/>
               </w:rPr>
             </w:pPr>
-            <w:commentRangeStart w:id="42"/>
             <w:r>
               <w:rPr>
                 <w:rFonts w:cs="Arial"/>
                 <w:szCs w:val="24"/>
               </w:rPr>
               <w:lastRenderedPageBreak/>
-              <w:t>“</w:t>
-            </w:r>
-            <w:r>
-              <w:rPr>
-                <w:rStyle w:val="fontstyle01"/>
-                <w:rFonts w:ascii="Arial" w:hAnsi="Arial" w:cs="Arial"/>
-              </w:rPr>
-              <w:t>La Facultad de Ingeniería Industrial y de Sistemas (FIIS), de la Universidad Tecnológica del Perú, cuenta con un sistema académico por medio de un portal web, que brinda información al estudiante. La consulta de horarios, la verificación de asistencias, detalle de las calificaciones tanto de prácticas calificadas como de exámenes parciales y finales, así como el control de pagos y su respectiva fecha de vencimiento son las que más solicitan, si bien es cierto el portal nos presenta más opciones, las descritas con anterioridad son las más frecuentadas.”</w:t>
-            </w:r>
-            <w:commentRangeEnd w:id="42"/>
-            <w:r>
-              <w:rPr>
-                <w:rStyle w:val="Refdecomentario"/>
-              </w:rPr>
-              <w:commentReference w:id="42"/>
-            </w:r>
-          </w:p>
-          <w:p>
-            <w:pPr>
-              <w:spacing w:line="360" w:lineRule="auto"/>
-              <w:jc w:val="both"/>
-              <w:rPr>
-                <w:rStyle w:val="fontstyle01"/>
-                <w:rFonts w:ascii="Arial" w:hAnsi="Arial" w:cs="Arial"/>
-              </w:rPr>
-            </w:pPr>
-          </w:p>
-          <w:p>
-            <w:pPr>
-              <w:spacing w:line="360" w:lineRule="auto"/>
-              <w:jc w:val="both"/>
-              <w:rPr>
-                <w:rFonts w:cs="Arial"/>
-                <w:szCs w:val="24"/>
-              </w:rPr>
-            </w:pPr>
+              <w:t>Esta investigación propone el diseño de una aplicación móvil la cual ayuda en la parte de la consulta académica de la facultad de ingeniería industrial y de sistemas de la Universidad Tecnológica de Perú, la aplicación resultante le permite a los alumnos de dicha universidad poder ver sus calificaciones, control de pago de pensiones, la asistencia, el horario de clase y sus aulas.</w:t>
+            </w:r>
           </w:p>
         </w:tc>
       </w:tr>
@@ -10109,6 +9960,7 @@
           <w:rFonts w:cs="Arial"/>
           <w:szCs w:val="24"/>
         </w:rPr>
+        <w:lastRenderedPageBreak/>
         <w:t>METODOLOGÍA</w:t>
       </w:r>
       <w:bookmarkEnd w:id="43"/>
@@ -10208,7 +10060,7 @@
           <w:rFonts w:cs="Arial"/>
           <w:szCs w:val="24"/>
         </w:rPr>
-        <w:t xml:space="preserve">“El proceso permite a los desarrolladores de aplicaciones móviles, detallar los criterios de usabilidad de la aplicación, el primer paso es identificar a los usuarios, las tareas y los contextos en los que se utilizará la aplicación móvil, el siguiente paso es dar prioridad a los atributos de usabilidad, identificar qué atributos son los más importantes para la aplicación, y para cada uno definir un conjunto de métricas para verificar el grado en que se cumplen en la aplicación final. El proceso de desarrollo de aplicaciones móviles en espiral contempla cinco (5) iteraciones, para cada una de ellas tres (3) tareas (determinación de requisitos, diseño y prueba) y finaliza cada iteración con la planificación de la siguiente; en la primera iteración se determinan los requisitos del sistema y se identifican usuarios, tareas </w:t>
+        <w:t xml:space="preserve">“El proceso permite a los desarrolladores de aplicaciones móviles, detallar los criterios de usabilidad de la aplicación, el primer paso es identificar a los usuarios, las tareas y los contextos en los que se utilizará la aplicación móvil, el siguiente paso es dar prioridad a los atributos de usabilidad, identificar qué atributos son los más importantes para la aplicación, y para cada uno definir un conjunto de métricas para verificar el grado en que se cumplen en la aplicación final. El proceso de desarrollo de aplicaciones móviles en espiral contempla cinco (5) iteraciones, para cada una de ellas tres (3) tareas (determinación de requisitos, diseño y prueba) y finaliza cada iteración con la planificación de la siguiente; en la primera iteración se determinan los requisitos del sistema y se identifican usuarios, tareas y contextos en los que se utilizará la aplicación. Luego, se definen y </w:t>
       </w:r>
       <w:r>
         <w:rPr>
@@ -10216,7 +10068,7 @@
           <w:szCs w:val="24"/>
         </w:rPr>
         <w:lastRenderedPageBreak/>
-        <w:t>y contextos en los que se utilizará la aplicación. Luego, se definen y priorizan los atributos de facilidad de uso y se identifican métricas para cada atributo; se dibuja un prototipo de la interfaz de aplicación y se realiza la prueba del prototipo, los desarrolladores podrán utilizar diferentes técnicas de usabilidad para medir el valor de cada atributo. En la segunda iteración el equipo de desarrollo recogerá más datos y requisitos, explorará si hay más usuarios potenciales, tareas y contextos en los que se utilizará la aplicación. A continuación, los atributos de usabilidad se redefinen y son priorizados, como resultado, los desarrolladores alterarán las métricas para acomodar los requisitos añadidos; en el diseño se realiza un prototipo de alta fidelidad de la interfaz y se realizan las pruebas, utilizando técnicas de usabilidad para cada atributo, la calificación se compara con los resultados de la iteración anterior. En la tercera iteración los desarrolladores pueden identificar y priorizar los atributos de usabilidad con mayor claridad utilizando los resultados de la iteración anterior; se desarrolla el diseño de todo el sistema y se realiza la versión alfa con sus respectivas pruebas, el equipo de desarrollo compara los resultados con la calificación de la iteración anterior. En la cuarta iteración los resultados de la iteración anterior son utilizados para identificar y dar prioridad a los atributos de facilidad de uso; se desarrolla la versión beta y se libera para su evaluación por parte del cliente. En la quinta iteración se desarrolla el producto final; se realiza una evaluación de facilidad de uso, la calificación de cada atributo se calcula y se compara con la calificación de la fase anterior. Una alteración en el producto final se realiza sobre la base de los resultados y se libera al producto.”</w:t>
+        <w:t>priorizan los atributos de facilidad de uso y se identifican métricas para cada atributo; se dibuja un prototipo de la interfaz de aplicación y se realiza la prueba del prototipo, los desarrolladores podrán utilizar diferentes técnicas de usabilidad para medir el valor de cada atributo. En la segunda iteración el equipo de desarrollo recogerá más datos y requisitos, explorará si hay más usuarios potenciales, tareas y contextos en los que se utilizará la aplicación. A continuación, los atributos de usabilidad se redefinen y son priorizados, como resultado, los desarrolladores alterarán las métricas para acomodar los requisitos añadidos; en el diseño se realiza un prototipo de alta fidelidad de la interfaz y se realizan las pruebas, utilizando técnicas de usabilidad para cada atributo, la calificación se compara con los resultados de la iteración anterior. En la tercera iteración los desarrolladores pueden identificar y priorizar los atributos de usabilidad con mayor claridad utilizando los resultados de la iteración anterior; se desarrolla el diseño de todo el sistema y se realiza la versión alfa con sus respectivas pruebas, el equipo de desarrollo compara los resultados con la calificación de la iteración anterior. En la cuarta iteración los resultados de la iteración anterior son utilizados para identificar y dar prioridad a los atributos de facilidad de uso; se desarrolla la versión beta y se libera para su evaluación por parte del cliente. En la quinta iteración se desarrolla el producto final; se realiza una evaluación de facilidad de uso, la calificación de cada atributo se calcula y se compara con la calificación de la fase anterior. Una alteración en el producto final se realiza sobre la base de los resultados y se libera al producto.”</w:t>
       </w:r>
       <w:commentRangeEnd w:id="44"/>
       <w:r>
@@ -10280,7 +10132,7 @@
           <w:szCs w:val="24"/>
         </w:rPr>
         <w:sectPr>
-          <w:footerReference w:type="default" r:id="rId13"/>
+          <w:footerReference w:type="default" r:id="rId14"/>
           <w:pgSz w:w="12240" w:h="15840"/>
           <w:pgMar w:top="1701" w:right="1134" w:bottom="1701" w:left="2268" w:header="709" w:footer="709" w:gutter="0"/>
           <w:cols w:space="708"/>
@@ -10358,7 +10210,7 @@
                     </pic:cNvPicPr>
                   </pic:nvPicPr>
                   <pic:blipFill>
-                    <a:blip r:embed="rId14">
+                    <a:blip r:embed="rId15">
                       <a:extLst>
                         <a:ext uri="{28A0092B-C50C-407E-A947-70E740481C1C}">
                           <a14:useLocalDpi xmlns:a14="http://schemas.microsoft.com/office/drawing/2010/main" val="0"/>
@@ -12737,7 +12589,7 @@
             <w:pPr>
               <w:spacing w:line="360" w:lineRule="auto"/>
             </w:pPr>
-            <w:hyperlink r:id="rId15" w:history="1">
+            <w:hyperlink r:id="rId16" w:history="1">
               <w:r>
                 <w:rPr>
                   <w:rStyle w:val="Hipervnculo"/>
@@ -14603,7 +14455,7 @@
           <w:szCs w:val="24"/>
         </w:rPr>
       </w:pPr>
-      <w:hyperlink r:id="rId16" w:history="1">
+      <w:hyperlink r:id="rId17" w:history="1">
         <w:r>
           <w:rPr>
             <w:rStyle w:val="Hipervnculo"/>
@@ -14635,7 +14487,7 @@
           <w:szCs w:val="24"/>
         </w:rPr>
       </w:pPr>
-      <w:hyperlink r:id="rId17" w:history="1">
+      <w:hyperlink r:id="rId18" w:history="1">
         <w:r>
           <w:rPr>
             <w:rStyle w:val="Hipervnculo"/>
@@ -14686,7 +14538,7 @@
           <w:szCs w:val="24"/>
         </w:rPr>
       </w:pPr>
-      <w:hyperlink r:id="rId18" w:history="1">
+      <w:hyperlink r:id="rId19" w:history="1">
         <w:r>
           <w:rPr>
             <w:rStyle w:val="Hipervnculo"/>
@@ -14762,7 +14614,7 @@
           <w:szCs w:val="24"/>
         </w:rPr>
       </w:pPr>
-      <w:hyperlink r:id="rId19" w:history="1">
+      <w:hyperlink r:id="rId20" w:history="1">
         <w:r>
           <w:rPr>
             <w:rStyle w:val="Hipervnculo"/>
@@ -14797,7 +14649,7 @@
           <w:u w:val="none"/>
         </w:rPr>
       </w:pPr>
-      <w:hyperlink r:id="rId20" w:history="1">
+      <w:hyperlink r:id="rId21" w:history="1">
         <w:r>
           <w:rPr>
             <w:rStyle w:val="Hipervnculo"/>
@@ -14874,7 +14726,7 @@
           <w:szCs w:val="24"/>
         </w:rPr>
       </w:pPr>
-      <w:hyperlink r:id="rId21" w:history="1">
+      <w:hyperlink r:id="rId22" w:history="1">
         <w:r>
           <w:rPr>
             <w:rStyle w:val="Hipervnculo"/>
@@ -14907,7 +14759,7 @@
           <w:lang w:val="en-US"/>
         </w:rPr>
       </w:pPr>
-      <w:hyperlink r:id="rId22" w:history="1">
+      <w:hyperlink r:id="rId23" w:history="1">
         <w:r>
           <w:rPr>
             <w:rStyle w:val="Hipervnculo"/>
@@ -14949,7 +14801,7 @@
           <w:szCs w:val="24"/>
         </w:rPr>
       </w:pPr>
-      <w:hyperlink r:id="rId23" w:history="1">
+      <w:hyperlink r:id="rId24" w:history="1">
         <w:r>
           <w:rPr>
             <w:rStyle w:val="Hipervnculo"/>
@@ -14988,7 +14840,7 @@
           <w:szCs w:val="24"/>
         </w:rPr>
       </w:pPr>
-      <w:hyperlink r:id="rId24" w:history="1">
+      <w:hyperlink r:id="rId25" w:history="1">
         <w:r>
           <w:rPr>
             <w:rStyle w:val="Hipervnculo"/>
@@ -15121,39 +14973,7 @@
         <w:annotationRef/>
       </w:r>
       <w:r>
-        <w:t xml:space="preserve">El punto de partida del proyecto es una aplicación anterior desarrollada como trabajo de grado la cual </w:t>
-      </w:r>
-      <w:proofErr w:type="spellStart"/>
-      <w:r>
-        <w:t>aun</w:t>
-      </w:r>
-      <w:proofErr w:type="spellEnd"/>
-      <w:r>
-        <w:t xml:space="preserve"> no ha sido implementada, que tiene la capacidad de ser flexible para poder adaptarse a diferentes necesidades, pero que </w:t>
-      </w:r>
-      <w:proofErr w:type="spellStart"/>
-      <w:r>
-        <w:t>aun</w:t>
-      </w:r>
-      <w:proofErr w:type="spellEnd"/>
-      <w:r>
-        <w:t xml:space="preserve"> tiene una funcionalidad muy limitada que no le permite ser utilizada para uso oficial dentro de una institución. Aplicación que </w:t>
-      </w:r>
-      <w:proofErr w:type="spellStart"/>
-      <w:r>
-        <w:t>esta</w:t>
-      </w:r>
-      <w:proofErr w:type="spellEnd"/>
-      <w:r>
-        <w:t xml:space="preserve"> compuesta por un componente web de administración construido en Python como lenguaje de programación haciendo uso de Django como </w:t>
-      </w:r>
-      <w:proofErr w:type="spellStart"/>
-      <w:r>
-        <w:t>framework</w:t>
-      </w:r>
-      <w:proofErr w:type="spellEnd"/>
-      <w:r>
-        <w:t xml:space="preserve">, y en su parte cliente, se tiene una aplicación móvil desarrollada en Android. </w:t>
+        <w:t xml:space="preserve">El punto de partida del proyecto es una aplicación anterior desarrollada como trabajo de grado la cual aun no ha sido implementada, que tiene la capacidad de ser flexible para poder adaptarse a diferentes necesidades, pero que aun tiene una funcionalidad muy limitada que no le permite ser utilizada para uso oficial dentro de una institución. Aplicación que esta compuesta por un componente web de administración construido en Python como lenguaje de programación haciendo uso de Django como framework, y en su parte cliente, se tiene una aplicación móvil desarrollada en Android. </w:t>
       </w:r>
     </w:p>
     <w:p>
@@ -15172,21 +14992,7 @@
         <w:rPr>
           <w:color w:val="FF0000"/>
         </w:rPr>
-        <w:t xml:space="preserve"> completar de acuerdo a como </w:t>
-      </w:r>
-      <w:proofErr w:type="spellStart"/>
-      <w:r>
-        <w:rPr>
-          <w:color w:val="FF0000"/>
-        </w:rPr>
-        <w:t>esta</w:t>
-      </w:r>
-      <w:proofErr w:type="spellEnd"/>
-      <w:r>
-        <w:rPr>
-          <w:color w:val="FF0000"/>
-        </w:rPr>
-        <w:t xml:space="preserve"> organizado el documento…</w:t>
+        <w:t xml:space="preserve"> completar de acuerdo a como esta organizado el documento…</w:t>
       </w:r>
       <w:r>
         <w:t>”</w:t>
@@ -15205,15 +15011,7 @@
         <w:annotationRef/>
       </w:r>
       <w:r>
-        <w:t xml:space="preserve">Revisar numeración, aparece un cuadro negro en cada </w:t>
-      </w:r>
-      <w:proofErr w:type="spellStart"/>
-      <w:r>
-        <w:t>numero</w:t>
-      </w:r>
-      <w:proofErr w:type="spellEnd"/>
-      <w:r>
-        <w:t>…</w:t>
+        <w:t>Revisar numeración, aparece un cuadro negro en cada numero…</w:t>
       </w:r>
     </w:p>
     <w:p>
@@ -15234,15 +15032,7 @@
         <w:annotationRef/>
       </w:r>
       <w:r>
-        <w:t xml:space="preserve">Revisar este </w:t>
-      </w:r>
-      <w:proofErr w:type="spellStart"/>
-      <w:r>
-        <w:t>titulo</w:t>
-      </w:r>
-      <w:proofErr w:type="spellEnd"/>
-      <w:r>
-        <w:t xml:space="preserve"> según sugerencia</w:t>
+        <w:t>Revisar este titulo según sugerencia</w:t>
       </w:r>
     </w:p>
     <w:p>
@@ -15279,15 +15069,7 @@
         <w:annotationRef/>
       </w:r>
       <w:r>
-        <w:t xml:space="preserve">Partiendo de la caracterización de los servicios solicitados a través de una encuesta realizada a estudiantes, docentes, funcionarios y </w:t>
-      </w:r>
-      <w:proofErr w:type="spellStart"/>
-      <w:r>
-        <w:t>publico</w:t>
-      </w:r>
-      <w:proofErr w:type="spellEnd"/>
-      <w:r>
-        <w:t xml:space="preserve"> en general.</w:t>
+        <w:t>Partiendo de la caracterización de los servicios solicitados a través de una encuesta realizada a estudiantes, docentes, funcionarios y publico en general.</w:t>
       </w:r>
     </w:p>
   </w:comment>
@@ -15357,7 +15139,7 @@
       </w:r>
     </w:p>
   </w:comment>
-  <w:comment w:id="36" w:author="Franklin Eduardo Jimenez Giraldo" w:date="2018-05-15T15:33:00Z" w:initials="FEJG">
+  <w:comment w:id="35" w:author="Franklin Eduardo Jimenez Giraldo" w:date="2018-05-15T15:33:00Z" w:initials="FEJG">
     <w:p>
       <w:pPr>
         <w:pStyle w:val="Textocomentario"/>
@@ -15370,6 +15152,22 @@
       </w:r>
       <w:r>
         <w:t xml:space="preserve">No copiar de manera literal, mejor parafrasear </w:t>
+      </w:r>
+    </w:p>
+  </w:comment>
+  <w:comment w:id="36" w:author="Franklin Eduardo Jimenez Giraldo" w:date="2018-05-15T15:34:00Z" w:initials="FEJG">
+    <w:p>
+      <w:pPr>
+        <w:pStyle w:val="Textocomentario"/>
+      </w:pPr>
+      <w:r>
+        <w:rPr>
+          <w:rStyle w:val="Refdecomentario"/>
+        </w:rPr>
+        <w:annotationRef/>
+      </w:r>
+      <w:r>
+        <w:t xml:space="preserve">Con </w:t>
       </w:r>
     </w:p>
   </w:comment>
@@ -15385,11 +15183,11 @@
         <w:annotationRef/>
       </w:r>
       <w:r>
-        <w:t xml:space="preserve">Con </w:t>
+        <w:t>Con base</w:t>
       </w:r>
     </w:p>
   </w:comment>
-  <w:comment w:id="38" w:author="Franklin Eduardo Jimenez Giraldo" w:date="2018-05-15T15:34:00Z" w:initials="FEJG">
+  <w:comment w:id="39" w:author="Andrés Burbano" w:date="2018-05-15T22:01:00Z" w:initials="AB">
     <w:p>
       <w:pPr>
         <w:pStyle w:val="Textocomentario"/>
@@ -15401,11 +15199,11 @@
         <w:annotationRef/>
       </w:r>
       <w:r>
-        <w:t>Con base</w:t>
+        <w:t>Parafrasear</w:t>
       </w:r>
     </w:p>
   </w:comment>
-  <w:comment w:id="40" w:author="Franklin Eduardo Jimenez Giraldo" w:date="2018-05-15T15:36:00Z" w:initials="FEJG">
+  <w:comment w:id="41" w:author="Franklin Eduardo Jimenez Giraldo" w:date="2018-05-15T15:36:00Z" w:initials="FEJG">
     <w:p>
       <w:pPr>
         <w:pStyle w:val="Textocomentario"/>
@@ -15418,22 +15216,6 @@
       </w:r>
       <w:r>
         <w:t xml:space="preserve">La presente </w:t>
-      </w:r>
-    </w:p>
-  </w:comment>
-  <w:comment w:id="42" w:author="Franklin Eduardo Jimenez Giraldo" w:date="2018-05-15T15:42:00Z" w:initials="FEJG">
-    <w:p>
-      <w:pPr>
-        <w:pStyle w:val="Textocomentario"/>
-      </w:pPr>
-      <w:r>
-        <w:rPr>
-          <w:rStyle w:val="Refdecomentario"/>
-        </w:rPr>
-        <w:annotationRef/>
-      </w:r>
-      <w:r>
-        <w:t>parafrasear</w:t>
       </w:r>
     </w:p>
   </w:comment>
@@ -15554,8 +15336,8 @@
   <w15:commentEx w15:paraId="0FD1CEDF" w15:done="0"/>
   <w15:commentEx w15:paraId="27DA3273" w15:done="0"/>
   <w15:commentEx w15:paraId="292A840C" w15:done="0"/>
+  <w15:commentEx w15:paraId="704FA567" w15:done="0"/>
   <w15:commentEx w15:paraId="3F8C169E" w15:done="0"/>
-  <w15:commentEx w15:paraId="0D80CCF6" w15:done="0"/>
   <w15:commentEx w15:paraId="59818BB7" w15:done="0"/>
   <w15:commentEx w15:paraId="7F38451E" w15:done="0"/>
   <w15:commentEx w15:paraId="0CC779E1" w15:done="0"/>
@@ -15618,7 +15400,7 @@
             <w:noProof/>
             <w:lang w:val="es-ES"/>
           </w:rPr>
-          <w:t>16</w:t>
+          <w:t>18</w:t>
         </w:r>
         <w:r>
           <w:fldChar w:fldCharType="end"/>
@@ -15876,19 +15658,11 @@
       <w:r>
         <w:t> </w:t>
       </w:r>
-      <w:proofErr w:type="spellStart"/>
-      <w:r>
-        <w:rPr>
-          <w:rFonts w:cs="Arial"/>
-        </w:rPr>
-        <w:t>Lancetalent</w:t>
-      </w:r>
-      <w:proofErr w:type="spellEnd"/>
-      <w:r>
-        <w:rPr>
-          <w:rFonts w:cs="Arial"/>
-        </w:rPr>
-        <w:t xml:space="preserve"> - Talento Digital. Las 8 Ventajas De Tener Una Aplicación Móvil Para Tu Empresa.</w:t>
+      <w:r>
+        <w:rPr>
+          <w:rFonts w:cs="Arial"/>
+        </w:rPr>
+        <w:t>Lancetalent - Talento Digital. Las 8 Ventajas De Tener Una Aplicación Móvil Para Tu Empresa.</w:t>
       </w:r>
     </w:p>
     <w:p>
@@ -15965,21 +15739,7 @@
         <w:rPr>
           <w:rFonts w:cs="Arial"/>
         </w:rPr>
-        <w:t xml:space="preserve">Acercate a las TIC. Uso de dispositivos </w:t>
-      </w:r>
-      <w:proofErr w:type="spellStart"/>
-      <w:r>
-        <w:rPr>
-          <w:rFonts w:cs="Arial"/>
-        </w:rPr>
-        <w:t>moviles</w:t>
-      </w:r>
-      <w:proofErr w:type="spellEnd"/>
-      <w:r>
-        <w:rPr>
-          <w:rFonts w:cs="Arial"/>
-        </w:rPr>
-        <w:t>.</w:t>
+        <w:t>Acercate a las TIC. Uso de dispositivos moviles.</w:t>
       </w:r>
     </w:p>
     <w:bookmarkEnd w:id="31"/>
@@ -17233,6 +16993,9 @@
 <w15:people xmlns:wpc="http://schemas.microsoft.com/office/word/2010/wordprocessingCanvas" xmlns:mc="http://schemas.openxmlformats.org/markup-compatibility/2006" xmlns:o="urn:schemas-microsoft-com:office:office" xmlns:r="http://schemas.openxmlformats.org/officeDocument/2006/relationships" xmlns:m="http://schemas.openxmlformats.org/officeDocument/2006/math" xmlns:v="urn:schemas-microsoft-com:vml" xmlns:wp14="http://schemas.microsoft.com/office/word/2010/wordprocessingDrawing" xmlns:wp="http://schemas.openxmlformats.org/drawingml/2006/wordprocessingDrawing" xmlns:w10="urn:schemas-microsoft-com:office:word" xmlns:w="http://schemas.openxmlformats.org/wordprocessingml/2006/main" xmlns:w14="http://schemas.microsoft.com/office/word/2010/wordml" xmlns:w15="http://schemas.microsoft.com/office/word/2012/wordml" xmlns:wpg="http://schemas.microsoft.com/office/word/2010/wordprocessingGroup" xmlns:wpi="http://schemas.microsoft.com/office/word/2010/wordprocessingInk" xmlns:wne="http://schemas.microsoft.com/office/word/2006/wordml" xmlns:wps="http://schemas.microsoft.com/office/word/2010/wordprocessingShape" mc:Ignorable="w14 w15 wp14">
   <w15:person w15:author="Franklin Eduardo Jimenez Giraldo">
     <w15:presenceInfo w15:providerId="Windows Live" w15:userId="ad378c2ec1e1f0fa"/>
+  </w15:person>
+  <w15:person w15:author="Andrés Burbano">
+    <w15:presenceInfo w15:providerId="Windows Live" w15:userId="07cb079bf4e81eb9"/>
   </w15:person>
 </w15:people>
 </file>
@@ -18763,7 +18526,7 @@
 </file>
 
 <file path=customXml/itemProps1.xml><?xml version="1.0" encoding="utf-8"?>
-<ds:datastoreItem xmlns:ds="http://schemas.openxmlformats.org/officeDocument/2006/customXml" ds:itemID="{4308CAE1-023F-4BD4-BCE9-F966235EA629}">
+<ds:datastoreItem xmlns:ds="http://schemas.openxmlformats.org/officeDocument/2006/customXml" ds:itemID="{220AA3EA-220E-4136-880B-B8BC8D80D96A}">
   <ds:schemaRefs>
     <ds:schemaRef ds:uri="http://schemas.openxmlformats.org/officeDocument/2006/bibliography"/>
   </ds:schemaRefs>

</xml_diff>